<commit_message>
Deployed b1b5e87 with MkDocs version: 0.17.2
</commit_message>
<xml_diff>
--- a/cilogonosgca/CILogonOSGCPCPS_V3.docx
+++ b/cilogonosgca/CILogonOSGCPCPS_V3.docx
@@ -776,23 +776,7 @@
             <w:color w:val="1155CC"/>
             <w:u w:val="single"/>
           </w:rPr>
-          <w:t xml:space="preserve">3.1.3 Anonymity or </w:t>
-        </w:r>
-        <w:proofErr w:type="spellStart"/>
-        <w:r>
-          <w:rPr>
-            <w:color w:val="1155CC"/>
-            <w:u w:val="single"/>
-          </w:rPr>
-          <w:t>pseudonymity</w:t>
-        </w:r>
-        <w:proofErr w:type="spellEnd"/>
-        <w:r>
-          <w:rPr>
-            <w:color w:val="1155CC"/>
-            <w:u w:val="single"/>
-          </w:rPr>
-          <w:t xml:space="preserve"> of subscribers</w:t>
+          <w:t>3.1.3 Anonymity or pseudonymity of subscribers</w:t>
         </w:r>
       </w:hyperlink>
     </w:p>
@@ -5120,7 +5104,6 @@
           <w:delInstrText xml:space="preserve"> HYPERLINK "https://twiki.grid.iu.edu/bin/view/Security/IGTFSubscriberAgreement" </w:delInstrText>
         </w:r>
       </w:del>
-      <w:ins w:id="14" w:author="Jeny Teheran" w:date="2017-12-04T17:33:00Z"/>
       <w:r>
         <w:fldChar w:fldCharType="separate"/>
       </w:r>
@@ -5327,12 +5310,12 @@
         <w:contextualSpacing w:val="0"/>
         <w:jc w:val="both"/>
       </w:pPr>
-      <w:bookmarkStart w:id="15" w:name="h.32c5c37edcc6" w:colFirst="0" w:colLast="0"/>
-      <w:bookmarkStart w:id="16" w:name="_1.2_Document_name"/>
-      <w:bookmarkStart w:id="17" w:name="_1.2_Document_name_1"/>
+      <w:bookmarkStart w:id="14" w:name="h.32c5c37edcc6" w:colFirst="0" w:colLast="0"/>
+      <w:bookmarkStart w:id="15" w:name="_1.2_Document_name"/>
+      <w:bookmarkStart w:id="16" w:name="_1.2_Document_name_1"/>
+      <w:bookmarkEnd w:id="14"/>
       <w:bookmarkEnd w:id="15"/>
       <w:bookmarkEnd w:id="16"/>
-      <w:bookmarkEnd w:id="17"/>
       <w:r>
         <w:t>1.2 Document name and identification</w:t>
       </w:r>
@@ -5367,9 +5350,18 @@
       <w:r>
         <w:t xml:space="preserve">Version: </w:t>
       </w:r>
-      <w:r>
-        <w:t>2</w:t>
-      </w:r>
+      <w:del w:id="17" w:author="Jeny Teheran" w:date="2017-12-08T10:57:00Z">
+        <w:r>
+          <w:delText>2</w:delText>
+        </w:r>
+      </w:del>
+      <w:ins w:id="18" w:author="Jeny Teheran" w:date="2017-12-08T10:57:00Z">
+        <w:r>
+          <w:t>3</w:t>
+        </w:r>
+      </w:ins>
+      <w:bookmarkStart w:id="19" w:name="_GoBack"/>
+      <w:bookmarkEnd w:id="19"/>
     </w:p>
     <w:p>
       <w:pPr>
@@ -5382,12 +5374,12 @@
       <w:r>
         <w:t xml:space="preserve">Date: </w:t>
       </w:r>
-      <w:del w:id="18" w:author="Jeny Teheran" w:date="2017-12-04T17:33:00Z">
+      <w:del w:id="20" w:author="Jeny Teheran" w:date="2017-12-04T17:33:00Z">
         <w:r>
           <w:delText>March 30</w:delText>
         </w:r>
       </w:del>
-      <w:ins w:id="19" w:author="Jeny Teheran" w:date="2017-12-04T17:33:00Z">
+      <w:ins w:id="21" w:author="Jeny Teheran" w:date="2017-12-04T17:33:00Z">
         <w:r>
           <w:t>December 05</w:t>
         </w:r>
@@ -5395,12 +5387,12 @@
       <w:r>
         <w:t>, 201</w:t>
       </w:r>
-      <w:ins w:id="20" w:author="Jeny Teheran" w:date="2017-12-04T17:33:00Z">
+      <w:ins w:id="22" w:author="Jeny Teheran" w:date="2017-12-04T17:33:00Z">
         <w:r>
           <w:t>7</w:t>
         </w:r>
       </w:ins>
-      <w:del w:id="21" w:author="Jeny Teheran" w:date="2017-12-04T17:33:00Z">
+      <w:del w:id="23" w:author="Jeny Teheran" w:date="2017-12-04T17:33:00Z">
         <w:r>
           <w:delText>6</w:delText>
         </w:r>
@@ -5415,20 +5407,7 @@
         <w:jc w:val="both"/>
       </w:pPr>
       <w:r>
-        <w:t xml:space="preserve">ASN.1 object identifier: </w:t>
-      </w:r>
-      <w:proofErr w:type="spellStart"/>
-      <w:proofErr w:type="gramStart"/>
-      <w:r>
-        <w:t>iso.org.dod.internet</w:t>
-      </w:r>
-      <w:proofErr w:type="gramEnd"/>
-      <w:r>
-        <w:t>.private.enterprise</w:t>
-      </w:r>
-      <w:proofErr w:type="spellEnd"/>
-      <w:r>
-        <w:t xml:space="preserve"> (1.3.6.1.4.1) </w:t>
+        <w:t xml:space="preserve">ASN.1 object identifier: iso.org.dod.internet.private.enterprise (1.3.6.1.4.1) </w:t>
       </w:r>
       <w:hyperlink r:id="rId10">
         <w:r>
@@ -5442,12 +5421,12 @@
       <w:r>
         <w:t xml:space="preserve"> (34998) Certificate Policies (1) CILogon OSG CA (6) Version (</w:t>
       </w:r>
-      <w:ins w:id="22" w:author="Jeny Teheran" w:date="2017-12-04T17:34:00Z">
+      <w:ins w:id="24" w:author="Jeny Teheran" w:date="2017-12-04T17:34:00Z">
         <w:r>
           <w:t>3</w:t>
         </w:r>
       </w:ins>
-      <w:del w:id="23" w:author="Jeny Teheran" w:date="2017-12-04T17:34:00Z">
+      <w:del w:id="25" w:author="Jeny Teheran" w:date="2017-12-04T17:34:00Z">
         <w:r>
           <w:delText>2</w:delText>
         </w:r>
@@ -5506,7 +5485,7 @@
         <w:ind w:left="600" w:right="0" w:hanging="359"/>
         <w:jc w:val="both"/>
         <w:rPr>
-          <w:ins w:id="24" w:author="Jeny Teheran" w:date="2017-12-04T17:34:00Z"/>
+          <w:ins w:id="26" w:author="Jeny Teheran" w:date="2017-12-04T17:34:00Z"/>
         </w:rPr>
       </w:pPr>
       <w:r>
@@ -5530,17 +5509,17 @@
         <w:ind w:left="600" w:right="0" w:hanging="359"/>
         <w:jc w:val="both"/>
       </w:pPr>
-      <w:ins w:id="25" w:author="Jeny Teheran" w:date="2017-12-04T17:34:00Z">
+      <w:ins w:id="27" w:author="Jeny Teheran" w:date="2017-12-04T17:34:00Z">
         <w:r>
           <w:t xml:space="preserve">December 05, 2016: Modified contact person and </w:t>
         </w:r>
       </w:ins>
-      <w:ins w:id="26" w:author="Jeny Teheran" w:date="2017-12-04T17:35:00Z">
+      <w:ins w:id="28" w:author="Jeny Teheran" w:date="2017-12-04T17:35:00Z">
         <w:r>
           <w:t xml:space="preserve">updated </w:t>
         </w:r>
       </w:ins>
-      <w:ins w:id="27" w:author="Jeny Teheran" w:date="2017-12-04T17:34:00Z">
+      <w:ins w:id="29" w:author="Jeny Teheran" w:date="2017-12-04T17:34:00Z">
         <w:r>
           <w:t>links to public repositories.</w:t>
         </w:r>
@@ -5560,8 +5539,8 @@
         <w:contextualSpacing w:val="0"/>
         <w:jc w:val="both"/>
       </w:pPr>
-      <w:bookmarkStart w:id="28" w:name="h.c374c683104a" w:colFirst="0" w:colLast="0"/>
-      <w:bookmarkEnd w:id="28"/>
+      <w:bookmarkStart w:id="30" w:name="h.c374c683104a" w:colFirst="0" w:colLast="0"/>
+      <w:bookmarkEnd w:id="30"/>
       <w:r>
         <w:t>1.3 PKI participants</w:t>
       </w:r>
@@ -5573,8 +5552,8 @@
         <w:contextualSpacing w:val="0"/>
         <w:jc w:val="both"/>
       </w:pPr>
-      <w:bookmarkStart w:id="29" w:name="h.e14e4bbf185d" w:colFirst="0" w:colLast="0"/>
-      <w:bookmarkEnd w:id="29"/>
+      <w:bookmarkStart w:id="31" w:name="h.e14e4bbf185d" w:colFirst="0" w:colLast="0"/>
+      <w:bookmarkEnd w:id="31"/>
       <w:r>
         <w:t>1.3.1 Certification authorities</w:t>
       </w:r>
@@ -5598,8 +5577,8 @@
         <w:contextualSpacing w:val="0"/>
         <w:jc w:val="both"/>
       </w:pPr>
-      <w:bookmarkStart w:id="30" w:name="h.4b8b86cdf562" w:colFirst="0" w:colLast="0"/>
-      <w:bookmarkEnd w:id="30"/>
+      <w:bookmarkStart w:id="32" w:name="h.4b8b86cdf562" w:colFirst="0" w:colLast="0"/>
+      <w:bookmarkEnd w:id="32"/>
       <w:r>
         <w:t>1.3.2 Registration authorities</w:t>
       </w:r>
@@ -5800,8 +5779,8 @@
         <w:contextualSpacing w:val="0"/>
         <w:jc w:val="both"/>
       </w:pPr>
-      <w:bookmarkStart w:id="31" w:name="h.e58f2f39cc3d" w:colFirst="0" w:colLast="0"/>
-      <w:bookmarkEnd w:id="31"/>
+      <w:bookmarkStart w:id="33" w:name="h.e58f2f39cc3d" w:colFirst="0" w:colLast="0"/>
+      <w:bookmarkEnd w:id="33"/>
       <w:r>
         <w:t>1.3.3 Subscribers</w:t>
       </w:r>
@@ -5824,8 +5803,8 @@
         <w:contextualSpacing w:val="0"/>
         <w:jc w:val="both"/>
       </w:pPr>
-      <w:bookmarkStart w:id="32" w:name="h.719bf42bc9e3" w:colFirst="0" w:colLast="0"/>
-      <w:bookmarkEnd w:id="32"/>
+      <w:bookmarkStart w:id="34" w:name="h.719bf42bc9e3" w:colFirst="0" w:colLast="0"/>
+      <w:bookmarkEnd w:id="34"/>
       <w:r>
         <w:t>1.3.4 Relying parties</w:t>
       </w:r>
@@ -5861,8 +5840,8 @@
         <w:contextualSpacing w:val="0"/>
         <w:jc w:val="both"/>
       </w:pPr>
-      <w:bookmarkStart w:id="33" w:name="h.5d43b1c1a359" w:colFirst="0" w:colLast="0"/>
-      <w:bookmarkEnd w:id="33"/>
+      <w:bookmarkStart w:id="35" w:name="h.5d43b1c1a359" w:colFirst="0" w:colLast="0"/>
+      <w:bookmarkEnd w:id="35"/>
       <w:r>
         <w:t>1.3.5 Other participants</w:t>
       </w:r>
@@ -5886,8 +5865,8 @@
         <w:contextualSpacing w:val="0"/>
         <w:jc w:val="both"/>
       </w:pPr>
-      <w:bookmarkStart w:id="34" w:name="h.872633743b41" w:colFirst="0" w:colLast="0"/>
-      <w:bookmarkEnd w:id="34"/>
+      <w:bookmarkStart w:id="36" w:name="h.872633743b41" w:colFirst="0" w:colLast="0"/>
+      <w:bookmarkEnd w:id="36"/>
       <w:r>
         <w:t>1.4 Certificate usage</w:t>
       </w:r>
@@ -5899,8 +5878,8 @@
         <w:contextualSpacing w:val="0"/>
         <w:jc w:val="both"/>
       </w:pPr>
-      <w:bookmarkStart w:id="35" w:name="h.7e1c94380c60" w:colFirst="0" w:colLast="0"/>
-      <w:bookmarkEnd w:id="35"/>
+      <w:bookmarkStart w:id="37" w:name="h.7e1c94380c60" w:colFirst="0" w:colLast="0"/>
+      <w:bookmarkEnd w:id="37"/>
       <w:r>
         <w:t>1.4.1. Appropriate certificate uses</w:t>
       </w:r>
@@ -5930,8 +5909,8 @@
         <w:contextualSpacing w:val="0"/>
         <w:jc w:val="both"/>
       </w:pPr>
-      <w:bookmarkStart w:id="36" w:name="h.f657eb262261" w:colFirst="0" w:colLast="0"/>
-      <w:bookmarkEnd w:id="36"/>
+      <w:bookmarkStart w:id="38" w:name="h.f657eb262261" w:colFirst="0" w:colLast="0"/>
+      <w:bookmarkEnd w:id="38"/>
       <w:r>
         <w:t>1.4.2 Prohibited certificate uses</w:t>
       </w:r>
@@ -5955,8 +5934,8 @@
         <w:contextualSpacing w:val="0"/>
         <w:jc w:val="both"/>
       </w:pPr>
-      <w:bookmarkStart w:id="37" w:name="h.5cd2bb557751" w:colFirst="0" w:colLast="0"/>
-      <w:bookmarkEnd w:id="37"/>
+      <w:bookmarkStart w:id="39" w:name="h.5cd2bb557751" w:colFirst="0" w:colLast="0"/>
+      <w:bookmarkEnd w:id="39"/>
       <w:r>
         <w:t>1.5 Policy administration</w:t>
       </w:r>
@@ -5968,8 +5947,8 @@
         <w:contextualSpacing w:val="0"/>
         <w:jc w:val="both"/>
       </w:pPr>
-      <w:bookmarkStart w:id="38" w:name="h.f0757213315b" w:colFirst="0" w:colLast="0"/>
-      <w:bookmarkEnd w:id="38"/>
+      <w:bookmarkStart w:id="40" w:name="h.f0757213315b" w:colFirst="0" w:colLast="0"/>
+      <w:bookmarkEnd w:id="40"/>
       <w:r>
         <w:t>1.5.1 Organization administering the document</w:t>
       </w:r>
@@ -6061,8 +6040,8 @@
         <w:contextualSpacing w:val="0"/>
         <w:jc w:val="both"/>
       </w:pPr>
-      <w:bookmarkStart w:id="39" w:name="h.a3b9da2a3a5c" w:colFirst="0" w:colLast="0"/>
-      <w:bookmarkEnd w:id="39"/>
+      <w:bookmarkStart w:id="41" w:name="h.a3b9da2a3a5c" w:colFirst="0" w:colLast="0"/>
+      <w:bookmarkEnd w:id="41"/>
       <w:r>
         <w:t>1.5.2 Contact person</w:t>
       </w:r>
@@ -6075,12 +6054,12 @@
         <w:contextualSpacing w:val="0"/>
         <w:jc w:val="both"/>
       </w:pPr>
-      <w:ins w:id="40" w:author="Jeny Teheran" w:date="2017-12-04T17:24:00Z">
+      <w:ins w:id="42" w:author="Jeny Teheran" w:date="2017-12-04T17:24:00Z">
         <w:r>
           <w:t>Susan Sons</w:t>
         </w:r>
       </w:ins>
-      <w:del w:id="41" w:author="Jeny Teheran" w:date="2017-12-04T17:24:00Z">
+      <w:del w:id="43" w:author="Jeny Teheran" w:date="2017-12-04T17:24:00Z">
         <w:r>
           <w:delText>Mine Altunay Cheung</w:delText>
         </w:r>
@@ -6092,16 +6071,16 @@
         <w:ind w:left="0"/>
         <w:jc w:val="both"/>
         <w:rPr>
-          <w:ins w:id="42" w:author="Jeny Teheran" w:date="2017-12-04T17:24:00Z"/>
-        </w:rPr>
-        <w:pPrChange w:id="43" w:author="Jeny Teheran" w:date="2017-12-04T17:24:00Z">
+          <w:ins w:id="44" w:author="Jeny Teheran" w:date="2017-12-04T17:24:00Z"/>
+        </w:rPr>
+        <w:pPrChange w:id="45" w:author="Jeny Teheran" w:date="2017-12-04T17:24:00Z">
           <w:pPr>
             <w:pStyle w:val="Normal1"/>
             <w:jc w:val="both"/>
           </w:pPr>
         </w:pPrChange>
       </w:pPr>
-      <w:ins w:id="44" w:author="Jeny Teheran" w:date="2017-12-04T17:24:00Z">
+      <w:ins w:id="46" w:author="Jeny Teheran" w:date="2017-12-04T17:24:00Z">
         <w:r>
           <w:fldChar w:fldCharType="begin"/>
         </w:r>
@@ -6130,10 +6109,10 @@
         <w:contextualSpacing w:val="0"/>
         <w:jc w:val="both"/>
         <w:rPr>
-          <w:del w:id="45" w:author="Jeny Teheran" w:date="2017-12-04T17:24:00Z"/>
-        </w:rPr>
-      </w:pPr>
-      <w:del w:id="46" w:author="Jeny Teheran" w:date="2017-12-04T17:24:00Z">
+          <w:del w:id="47" w:author="Jeny Teheran" w:date="2017-12-04T17:24:00Z"/>
+        </w:rPr>
+      </w:pPr>
+      <w:del w:id="48" w:author="Jeny Teheran" w:date="2017-12-04T17:24:00Z">
         <w:r>
           <w:delText>Fermi National Accelerator Laboratory</w:delText>
         </w:r>
@@ -6145,16 +6124,16 @@
         <w:ind w:left="0"/>
         <w:jc w:val="both"/>
         <w:rPr>
-          <w:ins w:id="47" w:author="Jeny Teheran" w:date="2017-12-04T17:25:00Z"/>
-        </w:rPr>
-        <w:pPrChange w:id="48" w:author="Jeny Teheran" w:date="2017-12-04T17:25:00Z">
+          <w:ins w:id="49" w:author="Jeny Teheran" w:date="2017-12-04T17:25:00Z"/>
+        </w:rPr>
+        <w:pPrChange w:id="50" w:author="Jeny Teheran" w:date="2017-12-04T17:25:00Z">
           <w:pPr>
             <w:pStyle w:val="Normal1"/>
             <w:jc w:val="both"/>
           </w:pPr>
         </w:pPrChange>
       </w:pPr>
-      <w:ins w:id="49" w:author="Jeny Teheran" w:date="2017-12-04T17:25:00Z">
+      <w:ins w:id="51" w:author="Jeny Teheran" w:date="2017-12-04T17:25:00Z">
         <w:r>
           <w:t>2719 E. 10th Street, Suite 231</w:t>
         </w:r>
@@ -6166,16 +6145,16 @@
         <w:ind w:left="0"/>
         <w:jc w:val="both"/>
         <w:rPr>
-          <w:ins w:id="50" w:author="Jeny Teheran" w:date="2017-12-04T17:25:00Z"/>
-        </w:rPr>
-        <w:pPrChange w:id="51" w:author="Jeny Teheran" w:date="2017-12-04T17:25:00Z">
+          <w:ins w:id="52" w:author="Jeny Teheran" w:date="2017-12-04T17:25:00Z"/>
+        </w:rPr>
+        <w:pPrChange w:id="53" w:author="Jeny Teheran" w:date="2017-12-04T17:25:00Z">
           <w:pPr>
             <w:pStyle w:val="Normal1"/>
             <w:jc w:val="both"/>
           </w:pPr>
         </w:pPrChange>
       </w:pPr>
-      <w:ins w:id="52" w:author="Jeny Teheran" w:date="2017-12-04T17:25:00Z">
+      <w:ins w:id="54" w:author="Jeny Teheran" w:date="2017-12-04T17:25:00Z">
         <w:r>
           <w:lastRenderedPageBreak/>
           <w:t>Bloomington, IN 47408</w:t>
@@ -6190,10 +6169,10 @@
         <w:contextualSpacing w:val="0"/>
         <w:jc w:val="both"/>
         <w:rPr>
-          <w:del w:id="53" w:author="Jeny Teheran" w:date="2017-12-04T17:25:00Z"/>
-        </w:rPr>
-      </w:pPr>
-      <w:del w:id="54" w:author="Jeny Teheran" w:date="2017-12-04T17:25:00Z">
+          <w:del w:id="55" w:author="Jeny Teheran" w:date="2017-12-04T17:25:00Z"/>
+        </w:rPr>
+      </w:pPr>
+      <w:del w:id="56" w:author="Jeny Teheran" w:date="2017-12-04T17:25:00Z">
         <w:r>
           <w:delText xml:space="preserve">P.O. Box 500 </w:delText>
         </w:r>
@@ -6207,10 +6186,10 @@
         <w:contextualSpacing w:val="0"/>
         <w:jc w:val="both"/>
         <w:rPr>
-          <w:del w:id="55" w:author="Jeny Teheran" w:date="2017-12-04T17:25:00Z"/>
-        </w:rPr>
-      </w:pPr>
-      <w:del w:id="56" w:author="Jeny Teheran" w:date="2017-12-04T17:25:00Z">
+          <w:del w:id="57" w:author="Jeny Teheran" w:date="2017-12-04T17:25:00Z"/>
+        </w:rPr>
+      </w:pPr>
+      <w:del w:id="58" w:author="Jeny Teheran" w:date="2017-12-04T17:25:00Z">
         <w:r>
           <w:delText>Batavia IL 60510</w:delText>
         </w:r>
@@ -6224,7 +6203,7 @@
         <w:contextualSpacing w:val="0"/>
         <w:jc w:val="both"/>
       </w:pPr>
-      <w:del w:id="57" w:author="Jeny Teheran" w:date="2017-12-04T17:25:00Z">
+      <w:del w:id="59" w:author="Jeny Teheran" w:date="2017-12-04T17:25:00Z">
         <w:r>
           <w:fldChar w:fldCharType="begin"/>
         </w:r>
@@ -6247,7 +6226,7 @@
           <w:fldChar w:fldCharType="end"/>
         </w:r>
       </w:del>
-      <w:ins w:id="58" w:author="Jeny Teheran" w:date="2017-12-04T17:25:00Z">
+      <w:ins w:id="60" w:author="Jeny Teheran" w:date="2017-12-04T17:25:00Z">
         <w:r>
           <w:t>sesons@iu.edu</w:t>
         </w:r>
@@ -6259,16 +6238,16 @@
         <w:ind w:left="0"/>
         <w:jc w:val="both"/>
         <w:rPr>
-          <w:ins w:id="59" w:author="Jeny Teheran" w:date="2017-12-04T17:25:00Z"/>
-        </w:rPr>
-        <w:pPrChange w:id="60" w:author="Jeny Teheran" w:date="2017-12-04T17:25:00Z">
+          <w:ins w:id="61" w:author="Jeny Teheran" w:date="2017-12-04T17:25:00Z"/>
+        </w:rPr>
+        <w:pPrChange w:id="62" w:author="Jeny Teheran" w:date="2017-12-04T17:25:00Z">
           <w:pPr>
             <w:pStyle w:val="Normal1"/>
             <w:jc w:val="both"/>
           </w:pPr>
         </w:pPrChange>
       </w:pPr>
-      <w:ins w:id="61" w:author="Jeny Teheran" w:date="2017-12-04T17:25:00Z">
+      <w:ins w:id="63" w:author="Jeny Teheran" w:date="2017-12-04T17:25:00Z">
         <w:r>
           <w:t>Office: 812-856-2949</w:t>
         </w:r>
@@ -6280,16 +6259,16 @@
         <w:ind w:left="0"/>
         <w:jc w:val="both"/>
         <w:rPr>
-          <w:ins w:id="62" w:author="Jeny Teheran" w:date="2017-12-04T17:25:00Z"/>
-        </w:rPr>
-        <w:pPrChange w:id="63" w:author="Jeny Teheran" w:date="2017-12-04T17:25:00Z">
+          <w:ins w:id="64" w:author="Jeny Teheran" w:date="2017-12-04T17:25:00Z"/>
+        </w:rPr>
+        <w:pPrChange w:id="65" w:author="Jeny Teheran" w:date="2017-12-04T17:25:00Z">
           <w:pPr>
             <w:pStyle w:val="Normal1"/>
             <w:jc w:val="both"/>
           </w:pPr>
         </w:pPrChange>
       </w:pPr>
-      <w:ins w:id="64" w:author="Jeny Teheran" w:date="2017-12-04T17:25:00Z">
+      <w:ins w:id="66" w:author="Jeny Teheran" w:date="2017-12-04T17:25:00Z">
         <w:r>
           <w:t>Fax: 812-856-7400</w:t>
         </w:r>
@@ -6303,10 +6282,10 @@
         <w:contextualSpacing w:val="0"/>
         <w:jc w:val="both"/>
         <w:rPr>
-          <w:del w:id="65" w:author="Jeny Teheran" w:date="2017-12-04T17:25:00Z"/>
-        </w:rPr>
-      </w:pPr>
-      <w:del w:id="66" w:author="Jeny Teheran" w:date="2017-12-04T17:25:00Z">
+          <w:del w:id="67" w:author="Jeny Teheran" w:date="2017-12-04T17:25:00Z"/>
+        </w:rPr>
+      </w:pPr>
+      <w:del w:id="68" w:author="Jeny Teheran" w:date="2017-12-04T17:25:00Z">
         <w:r>
           <w:delText xml:space="preserve">Voice: +1 </w:delText>
         </w:r>
@@ -6323,10 +6302,10 @@
         <w:contextualSpacing w:val="0"/>
         <w:jc w:val="both"/>
         <w:rPr>
-          <w:del w:id="67" w:author="Jeny Teheran" w:date="2017-12-04T17:25:00Z"/>
-        </w:rPr>
-      </w:pPr>
-      <w:del w:id="68" w:author="Jeny Teheran" w:date="2017-12-04T17:25:00Z">
+          <w:del w:id="69" w:author="Jeny Teheran" w:date="2017-12-04T17:25:00Z"/>
+        </w:rPr>
+      </w:pPr>
+      <w:del w:id="70" w:author="Jeny Teheran" w:date="2017-12-04T17:25:00Z">
         <w:r>
           <w:delText xml:space="preserve">Fax: +1 </w:delText>
         </w:r>
@@ -6358,7 +6337,7 @@
       <w:r>
         <w:t xml:space="preserve">act </w:t>
       </w:r>
-      <w:ins w:id="69" w:author="Jeny Teheran" w:date="2017-12-04T17:25:00Z">
+      <w:ins w:id="71" w:author="Jeny Teheran" w:date="2017-12-04T17:25:00Z">
         <w:r>
           <w:fldChar w:fldCharType="begin"/>
         </w:r>
@@ -6367,7 +6346,7 @@
         </w:r>
         <w:r>
           <w:rPr>
-            <w:rPrChange w:id="70" w:author="Jeny Teheran" w:date="2017-12-04T17:25:00Z">
+            <w:rPrChange w:id="72" w:author="Jeny Teheran" w:date="2017-12-04T17:25:00Z">
               <w:rPr>
                 <w:rStyle w:val="Hyperlink"/>
               </w:rPr>
@@ -6378,7 +6357,7 @@
       </w:ins>
       <w:r>
         <w:rPr>
-          <w:rPrChange w:id="71" w:author="Jeny Teheran" w:date="2017-12-04T17:25:00Z">
+          <w:rPrChange w:id="73" w:author="Jeny Teheran" w:date="2017-12-04T17:25:00Z">
             <w:rPr>
               <w:rStyle w:val="Hyperlink"/>
             </w:rPr>
@@ -6386,7 +6365,7 @@
         </w:rPr>
         <w:instrText>@opensciencegrid.org</w:instrText>
       </w:r>
-      <w:ins w:id="72" w:author="Jeny Teheran" w:date="2017-12-04T17:25:00Z">
+      <w:ins w:id="74" w:author="Jeny Teheran" w:date="2017-12-04T17:25:00Z">
         <w:r>
           <w:instrText xml:space="preserve">" </w:instrText>
         </w:r>
@@ -6400,7 +6379,7 @@
           <w:t>help</w:t>
         </w:r>
       </w:ins>
-      <w:del w:id="73" w:author="Jeny Teheran" w:date="2017-12-04T17:25:00Z">
+      <w:del w:id="75" w:author="Jeny Teheran" w:date="2017-12-04T17:25:00Z">
         <w:r>
           <w:rPr>
             <w:rStyle w:val="Hyperlink"/>
@@ -6414,7 +6393,7 @@
         </w:rPr>
         <w:t>@opensciencegrid.org</w:t>
       </w:r>
-      <w:ins w:id="74" w:author="Jeny Teheran" w:date="2017-12-04T17:25:00Z">
+      <w:ins w:id="76" w:author="Jeny Teheran" w:date="2017-12-04T17:25:00Z">
         <w:r>
           <w:fldChar w:fldCharType="end"/>
         </w:r>
@@ -6429,8 +6408,8 @@
         <w:contextualSpacing w:val="0"/>
         <w:jc w:val="both"/>
       </w:pPr>
-      <w:bookmarkStart w:id="75" w:name="h.edb2a28e4231" w:colFirst="0" w:colLast="0"/>
-      <w:bookmarkEnd w:id="75"/>
+      <w:bookmarkStart w:id="77" w:name="h.edb2a28e4231" w:colFirst="0" w:colLast="0"/>
+      <w:bookmarkEnd w:id="77"/>
       <w:r>
         <w:t>1.5.3 Person determining CPS suitability for the policy</w:t>
       </w:r>
@@ -6474,8 +6453,8 @@
         <w:contextualSpacing w:val="0"/>
         <w:jc w:val="both"/>
       </w:pPr>
-      <w:bookmarkStart w:id="76" w:name="h.8eb833c40e21" w:colFirst="0" w:colLast="0"/>
-      <w:bookmarkEnd w:id="76"/>
+      <w:bookmarkStart w:id="78" w:name="h.8eb833c40e21" w:colFirst="0" w:colLast="0"/>
+      <w:bookmarkEnd w:id="78"/>
       <w:r>
         <w:t>1.5.4 CPS approval procedures</w:t>
       </w:r>
@@ -6529,8 +6508,8 @@
         <w:contextualSpacing w:val="0"/>
         <w:jc w:val="both"/>
       </w:pPr>
-      <w:bookmarkStart w:id="77" w:name="h.9636fff42948" w:colFirst="0" w:colLast="0"/>
-      <w:bookmarkEnd w:id="77"/>
+      <w:bookmarkStart w:id="79" w:name="h.9636fff42948" w:colFirst="0" w:colLast="0"/>
+      <w:bookmarkEnd w:id="79"/>
       <w:r>
         <w:t>1.6 Definitions and acronyms</w:t>
       </w:r>
@@ -6566,8 +6545,8 @@
         <w:contextualSpacing w:val="0"/>
         <w:jc w:val="both"/>
       </w:pPr>
-      <w:bookmarkStart w:id="78" w:name="h.4dc4c23d6bf4" w:colFirst="0" w:colLast="0"/>
-      <w:bookmarkEnd w:id="78"/>
+      <w:bookmarkStart w:id="80" w:name="h.4dc4c23d6bf4" w:colFirst="0" w:colLast="0"/>
+      <w:bookmarkEnd w:id="80"/>
       <w:r>
         <w:t>2. PUBLICATION AND REPOSITORY RESPONSIBILITIES</w:t>
       </w:r>
@@ -6579,10 +6558,10 @@
         <w:contextualSpacing w:val="0"/>
         <w:jc w:val="both"/>
       </w:pPr>
-      <w:bookmarkStart w:id="79" w:name="h.9b0e082ce7fe" w:colFirst="0" w:colLast="0"/>
-      <w:bookmarkStart w:id="80" w:name="_2.1_Repositories"/>
-      <w:bookmarkEnd w:id="79"/>
-      <w:bookmarkEnd w:id="80"/>
+      <w:bookmarkStart w:id="81" w:name="h.9b0e082ce7fe" w:colFirst="0" w:colLast="0"/>
+      <w:bookmarkStart w:id="82" w:name="_2.1_Repositories"/>
+      <w:bookmarkEnd w:id="81"/>
+      <w:bookmarkEnd w:id="82"/>
       <w:r>
         <w:t>2.1 Repositories</w:t>
       </w:r>
@@ -6604,12 +6583,12 @@
       <w:r>
         <w:fldChar w:fldCharType="begin"/>
       </w:r>
-      <w:ins w:id="81" w:author="Jeny Teheran" w:date="2017-12-04T17:26:00Z">
+      <w:ins w:id="83" w:author="Jeny Teheran" w:date="2017-12-04T17:26:00Z">
         <w:r>
           <w:instrText>HYPERLINK "https://opensciencegrid.github.io/security/OSGCertificateService/"</w:instrText>
         </w:r>
       </w:ins>
-      <w:del w:id="82" w:author="Jeny Teheran" w:date="2017-12-04T17:26:00Z">
+      <w:del w:id="84" w:author="Jeny Teheran" w:date="2017-12-04T17:26:00Z">
         <w:r>
           <w:delInstrText xml:space="preserve"> HYPERLINK "https://twiki.grid.iu.edu/bin/view/Security/OSGCertificateService" </w:delInstrText>
         </w:r>
@@ -6678,10 +6657,10 @@
         <w:contextualSpacing w:val="0"/>
         <w:jc w:val="both"/>
       </w:pPr>
-      <w:bookmarkStart w:id="83" w:name="h.9f6d646a4ed2" w:colFirst="0" w:colLast="0"/>
-      <w:bookmarkStart w:id="84" w:name="_2.2_Publication_of"/>
-      <w:bookmarkEnd w:id="83"/>
-      <w:bookmarkEnd w:id="84"/>
+      <w:bookmarkStart w:id="85" w:name="h.9f6d646a4ed2" w:colFirst="0" w:colLast="0"/>
+      <w:bookmarkStart w:id="86" w:name="_2.2_Publication_of"/>
+      <w:bookmarkEnd w:id="85"/>
+      <w:bookmarkEnd w:id="86"/>
       <w:r>
         <w:t>2.2 Publication of certification information</w:t>
       </w:r>
@@ -6746,12 +6725,12 @@
               <w:contextualSpacing w:val="0"/>
               <w:jc w:val="both"/>
             </w:pPr>
-            <w:ins w:id="85" w:author="Jeny Teheran" w:date="2017-12-04T17:26:00Z">
+            <w:ins w:id="87" w:author="Jeny Teheran" w:date="2017-12-04T17:26:00Z">
               <w:r>
                 <w:t>https://opensciencegrid.github.io/security/OSGCertificateService/</w:t>
               </w:r>
             </w:ins>
-            <w:del w:id="86" w:author="Jeny Teheran" w:date="2017-12-04T17:26:00Z">
+            <w:del w:id="88" w:author="Jeny Teheran" w:date="2017-12-04T17:26:00Z">
               <w:r>
                 <w:fldChar w:fldCharType="begin"/>
               </w:r>
@@ -6830,7 +6809,7 @@
               </w:rPr>
               <w:t xml:space="preserve">CILogon OSG CP/CPS </w:t>
             </w:r>
-            <w:del w:id="87" w:author="Jeny Teheran" w:date="2017-12-04T17:26:00Z">
+            <w:del w:id="89" w:author="Jeny Teheran" w:date="2017-12-04T17:26:00Z">
               <w:r>
                 <w:rPr>
                   <w:color w:val="auto"/>
@@ -6844,7 +6823,7 @@
                 <w:delText>1</w:delText>
               </w:r>
             </w:del>
-            <w:ins w:id="88" w:author="Jeny Teheran" w:date="2017-12-04T17:26:00Z">
+            <w:ins w:id="90" w:author="Jeny Teheran" w:date="2017-12-04T17:26:00Z">
               <w:r>
                 <w:rPr>
                   <w:color w:val="auto"/>
@@ -6908,12 +6887,12 @@
             <w:r>
               <w:fldChar w:fldCharType="begin"/>
             </w:r>
-            <w:ins w:id="89" w:author="Jeny Teheran" w:date="2017-12-04T17:26:00Z">
+            <w:ins w:id="91" w:author="Jeny Teheran" w:date="2017-12-04T17:26:00Z">
               <w:r>
                 <w:instrText>HYPERLINK "https://opensciencegrid.github.io/security/cilogonosgca/cilogon-osg.pem"</w:instrText>
               </w:r>
             </w:ins>
-            <w:del w:id="90" w:author="Jeny Teheran" w:date="2017-12-04T17:26:00Z">
+            <w:del w:id="92" w:author="Jeny Teheran" w:date="2017-12-04T17:26:00Z">
               <w:r>
                 <w:delInstrText xml:space="preserve"> HYPERLINK "https://twiki.grid.iu.edu/twiki/pub/Security/OSGCertificateService/cilogon-osg.pem" </w:delInstrText>
               </w:r>
@@ -6984,12 +6963,12 @@
               <w:lastRenderedPageBreak/>
               <w:fldChar w:fldCharType="begin"/>
             </w:r>
-            <w:ins w:id="91" w:author="Jeny Teheran" w:date="2017-12-04T17:27:00Z">
+            <w:ins w:id="93" w:author="Jeny Teheran" w:date="2017-12-04T17:27:00Z">
               <w:r>
                 <w:instrText>HYPERLINK "https://opensciencegrid.github.io/security/cilogonosgca/cilogon-osg.crt"</w:instrText>
               </w:r>
             </w:ins>
-            <w:del w:id="92" w:author="Jeny Teheran" w:date="2017-12-04T17:27:00Z">
+            <w:del w:id="94" w:author="Jeny Teheran" w:date="2017-12-04T17:27:00Z">
               <w:r>
                 <w:delInstrText xml:space="preserve"> HYPERLINK "https://twiki.grid.iu.edu/twiki/pub/Security/OSGCertificateService/cilogon-osg.crt" </w:delInstrText>
               </w:r>
@@ -7209,7 +7188,7 @@
       <w:r>
         <w:t>s (</w:t>
       </w:r>
-      <w:del w:id="93" w:author="Jeny Teheran" w:date="2017-12-04T17:27:00Z">
+      <w:del w:id="95" w:author="Jeny Teheran" w:date="2017-12-04T17:27:00Z">
         <w:r>
           <w:fldChar w:fldCharType="begin"/>
         </w:r>
@@ -7232,10 +7211,10 @@
           <w:fldChar w:fldCharType="end"/>
         </w:r>
       </w:del>
-      <w:ins w:id="94" w:author="Jeny Teheran" w:date="2017-12-04T17:27:00Z">
-        <w:r>
-          <w:rPr>
-            <w:rPrChange w:id="95" w:author="Jeny Teheran" w:date="2017-12-04T17:27:00Z">
+      <w:ins w:id="96" w:author="Jeny Teheran" w:date="2017-12-04T17:27:00Z">
+        <w:r>
+          <w:rPr>
+            <w:rPrChange w:id="97" w:author="Jeny Teheran" w:date="2017-12-04T17:27:00Z">
               <w:rPr>
                 <w:rStyle w:val="Hyperlink"/>
               </w:rPr>
@@ -7272,8 +7251,8 @@
         <w:contextualSpacing w:val="0"/>
         <w:jc w:val="both"/>
       </w:pPr>
-      <w:bookmarkStart w:id="96" w:name="h.c364436be4ea" w:colFirst="0" w:colLast="0"/>
-      <w:bookmarkEnd w:id="96"/>
+      <w:bookmarkStart w:id="98" w:name="h.c364436be4ea" w:colFirst="0" w:colLast="0"/>
+      <w:bookmarkEnd w:id="98"/>
       <w:r>
         <w:t>2.3 Time or frequency of publication</w:t>
       </w:r>
@@ -7287,15 +7266,7 @@
         <w:jc w:val="both"/>
       </w:pPr>
       <w:r>
-        <w:t xml:space="preserve">CRLs will be published immediately after a certificate has been revoked as well as on a daily basis. The CRL's This Update field will indicate the issue date of the CRL, and the Next Update field will be set to 30 days in the future, to indicate a </w:t>
-      </w:r>
-      <w:proofErr w:type="gramStart"/>
-      <w:r>
-        <w:t>30 day</w:t>
-      </w:r>
-      <w:proofErr w:type="gramEnd"/>
-      <w:r>
-        <w:t xml:space="preserve"> validity period for the CRL.</w:t>
+        <w:t>CRLs will be published immediately after a certificate has been revoked as well as on a daily basis. The CRL's This Update field will indicate the issue date of the CRL, and the Next Update field will be set to 30 days in the future, to indicate a 30 day validity period for the CRL.</w:t>
       </w:r>
     </w:p>
     <w:p>
@@ -7378,8 +7349,8 @@
         <w:contextualSpacing w:val="0"/>
         <w:jc w:val="both"/>
       </w:pPr>
-      <w:bookmarkStart w:id="97" w:name="h.e7632eb7263d" w:colFirst="0" w:colLast="0"/>
-      <w:bookmarkEnd w:id="97"/>
+      <w:bookmarkStart w:id="99" w:name="h.e7632eb7263d" w:colFirst="0" w:colLast="0"/>
+      <w:bookmarkEnd w:id="99"/>
       <w:r>
         <w:t>2.4 Access controls on repositories</w:t>
       </w:r>
@@ -7445,8 +7416,8 @@
         <w:contextualSpacing w:val="0"/>
         <w:jc w:val="both"/>
       </w:pPr>
-      <w:bookmarkStart w:id="98" w:name="h.b0caf9319535" w:colFirst="0" w:colLast="0"/>
-      <w:bookmarkEnd w:id="98"/>
+      <w:bookmarkStart w:id="100" w:name="h.b0caf9319535" w:colFirst="0" w:colLast="0"/>
+      <w:bookmarkEnd w:id="100"/>
       <w:r>
         <w:t>3. IDENTIFICATION AND AUTHENTICATION</w:t>
       </w:r>
@@ -7458,8 +7429,8 @@
         <w:contextualSpacing w:val="0"/>
         <w:jc w:val="both"/>
       </w:pPr>
-      <w:bookmarkStart w:id="99" w:name="h.3f9e9066f997" w:colFirst="0" w:colLast="0"/>
-      <w:bookmarkEnd w:id="99"/>
+      <w:bookmarkStart w:id="101" w:name="h.3f9e9066f997" w:colFirst="0" w:colLast="0"/>
+      <w:bookmarkEnd w:id="101"/>
       <w:r>
         <w:t>3.1 Naming</w:t>
       </w:r>
@@ -7471,12 +7442,12 @@
         <w:contextualSpacing w:val="0"/>
         <w:jc w:val="both"/>
       </w:pPr>
-      <w:bookmarkStart w:id="100" w:name="h.4d4a87afee22" w:colFirst="0" w:colLast="0"/>
-      <w:bookmarkStart w:id="101" w:name="_3.1.1_Types_of"/>
-      <w:bookmarkStart w:id="102" w:name="_3.1.1_Types_of_1"/>
-      <w:bookmarkEnd w:id="100"/>
-      <w:bookmarkEnd w:id="101"/>
+      <w:bookmarkStart w:id="102" w:name="h.4d4a87afee22" w:colFirst="0" w:colLast="0"/>
+      <w:bookmarkStart w:id="103" w:name="_3.1.1_Types_of"/>
+      <w:bookmarkStart w:id="104" w:name="_3.1.1_Types_of_1"/>
       <w:bookmarkEnd w:id="102"/>
+      <w:bookmarkEnd w:id="103"/>
+      <w:bookmarkEnd w:id="104"/>
       <w:r>
         <w:lastRenderedPageBreak/>
         <w:t>3.1.1 Types of names</w:t>
@@ -7491,15 +7462,7 @@
         <w:jc w:val="both"/>
       </w:pPr>
       <w:r>
-        <w:t xml:space="preserve">The subject and issuer names are X.500 distinguished names. All relative distinguished name components are encoded as </w:t>
-      </w:r>
-      <w:proofErr w:type="spellStart"/>
-      <w:r>
-        <w:t>PrintableString</w:t>
-      </w:r>
-      <w:proofErr w:type="spellEnd"/>
-      <w:r>
-        <w:t xml:space="preserve"> and are compliant with </w:t>
+        <w:t xml:space="preserve">The subject and issuer names are X.500 distinguished names. All relative distinguished name components are encoded as PrintableString and are compliant with </w:t>
       </w:r>
       <w:hyperlink r:id="rId21">
         <w:r>
@@ -7555,15 +7518,7 @@
         <w:jc w:val="both"/>
       </w:pPr>
       <w:r>
-        <w:t>/DC=org/DC=</w:t>
-      </w:r>
-      <w:proofErr w:type="spellStart"/>
-      <w:r>
-        <w:t>cilogon</w:t>
-      </w:r>
-      <w:proofErr w:type="spellEnd"/>
-      <w:r>
-        <w:t>/C=US/O=CILogon/CN=CILogon OSG CA 1</w:t>
+        <w:t>/DC=org/DC=cilogon/C=US/O=CILogon/CN=CILogon OSG CA 1</w:t>
       </w:r>
     </w:p>
     <w:p>
@@ -7586,15 +7541,7 @@
         </w:r>
       </w:hyperlink>
       <w:r>
-        <w:t xml:space="preserve">), so that each "CILogon OSG CA #" for a given numeric "#" value unambiguously corresponds to a unique CA </w:t>
-      </w:r>
-      <w:proofErr w:type="spellStart"/>
-      <w:r>
-        <w:t>keypair</w:t>
-      </w:r>
-      <w:proofErr w:type="spellEnd"/>
-      <w:r>
-        <w:t xml:space="preserve"> and self-signed CA certificate. Updates to the issuer name constitute a change to this document (</w:t>
+        <w:t>), so that each "CILogon OSG CA #" for a given numeric "#" value unambiguously corresponds to a unique CA keypair and self-signed CA certificate. Updates to the issuer name constitute a change to this document (</w:t>
       </w:r>
       <w:hyperlink w:anchor="_9.12_Amendments" w:history="1">
         <w:r>
@@ -7643,15 +7590,7 @@
         <w:jc w:val="both"/>
       </w:pPr>
       <w:r>
-        <w:t>/DC=org/DC=</w:t>
-      </w:r>
-      <w:proofErr w:type="spellStart"/>
-      <w:r>
-        <w:t>opensciencegrid</w:t>
-      </w:r>
-      <w:proofErr w:type="spellEnd"/>
-      <w:r>
-        <w:t>/O=Open Science Grid/</w:t>
+        <w:t>/DC=org/DC=opensciencegrid/O=Open Science Grid/</w:t>
       </w:r>
       <w:r>
         <w:t>OU=</w:t>
@@ -7666,16 +7605,8 @@
         <w:rPr>
           <w:i/>
         </w:rPr>
-        <w:t xml:space="preserve">Given Name Surname </w:t>
-      </w:r>
-      <w:proofErr w:type="spellStart"/>
-      <w:r>
-        <w:rPr>
-          <w:i/>
-        </w:rPr>
-        <w:t>disambiguator</w:t>
-      </w:r>
-      <w:proofErr w:type="spellEnd"/>
+        <w:t>Given Name Surname disambiguator</w:t>
+      </w:r>
     </w:p>
     <w:p>
       <w:pPr>
@@ -7706,15 +7637,7 @@
         <w:jc w:val="both"/>
       </w:pPr>
       <w:r>
-        <w:t>/DC=org/DC=</w:t>
-      </w:r>
-      <w:proofErr w:type="spellStart"/>
-      <w:r>
-        <w:t>opensciencegrid</w:t>
-      </w:r>
-      <w:proofErr w:type="spellEnd"/>
-      <w:r>
-        <w:t>/O=Open Science Grid/OU=Services/CN=</w:t>
+        <w:t>/DC=org/DC=opensciencegrid/O=Open Science Grid/OU=Services/CN=</w:t>
       </w:r>
       <w:r>
         <w:rPr>
@@ -7756,15 +7679,7 @@
         <w:jc w:val="both"/>
       </w:pPr>
       <w:r>
-        <w:t>DC=org, DC=</w:t>
-      </w:r>
-      <w:proofErr w:type="spellStart"/>
-      <w:r>
-        <w:t>opensciencegrid</w:t>
-      </w:r>
-      <w:proofErr w:type="spellEnd"/>
-      <w:r>
-        <w:t>, O=Open Science Grid,</w:t>
+        <w:t>DC=org, DC=opensciencegrid, O=Open Science Grid,</w:t>
       </w:r>
       <w:r>
         <w:t xml:space="preserve"> OU</w:t>
@@ -7776,16 +7691,11 @@
         <w:t xml:space="preserve"> CN=</w:t>
       </w:r>
       <w:r>
-        <w:t xml:space="preserve">Jane </w:t>
-      </w:r>
-      <w:proofErr w:type="gramStart"/>
-      <w:r>
-        <w:t xml:space="preserve">Doe </w:t>
+        <w:t xml:space="preserve">Jane Doe </w:t>
       </w:r>
       <w:r>
         <w:t xml:space="preserve"> 456</w:t>
       </w:r>
-      <w:proofErr w:type="gramEnd"/>
     </w:p>
     <w:p>
       <w:pPr>
@@ -7799,15 +7709,7 @@
         <w:jc w:val="both"/>
       </w:pPr>
       <w:r>
-        <w:t>DC=org, DC=</w:t>
-      </w:r>
-      <w:proofErr w:type="spellStart"/>
-      <w:r>
-        <w:t>opensciencegrid</w:t>
-      </w:r>
-      <w:proofErr w:type="spellEnd"/>
-      <w:r>
-        <w:t xml:space="preserve">, O=Open Science Grid, </w:t>
+        <w:t xml:space="preserve">DC=org, DC=opensciencegrid, O=Open Science Grid, </w:t>
       </w:r>
       <w:r>
         <w:t xml:space="preserve">OU=Services, </w:t>
@@ -7828,15 +7730,7 @@
         <w:jc w:val="both"/>
       </w:pPr>
       <w:r>
-        <w:t>DC=org, DC=</w:t>
-      </w:r>
-      <w:proofErr w:type="spellStart"/>
-      <w:r>
-        <w:t>opensciencegrid</w:t>
-      </w:r>
-      <w:proofErr w:type="spellEnd"/>
-      <w:r>
-        <w:t xml:space="preserve">, O=Open Science Grid, </w:t>
+        <w:t xml:space="preserve">DC=org, DC=opensciencegrid, O=Open Science Grid, </w:t>
       </w:r>
       <w:r>
         <w:t xml:space="preserve">OU=Services, </w:t>
@@ -7863,15 +7757,7 @@
         <w:jc w:val="both"/>
       </w:pPr>
       <w:r>
-        <w:t>The subject alternative name (</w:t>
-      </w:r>
-      <w:proofErr w:type="spellStart"/>
-      <w:r>
-        <w:t>subjectAltName</w:t>
-      </w:r>
-      <w:proofErr w:type="spellEnd"/>
-      <w:r>
-        <w:t xml:space="preserve">) extension contains an Internet mail address of type rfc822Name (for example: </w:t>
+        <w:t xml:space="preserve">The subject alternative name (subjectAltName) extension contains an Internet mail address of type rfc822Name (for example: </w:t>
       </w:r>
       <w:hyperlink r:id="rId23" w:history="1">
         <w:r>
@@ -7904,8 +7790,8 @@
         <w:contextualSpacing w:val="0"/>
         <w:jc w:val="both"/>
       </w:pPr>
-      <w:bookmarkStart w:id="103" w:name="h.52854e084e1a" w:colFirst="0" w:colLast="0"/>
-      <w:bookmarkEnd w:id="103"/>
+      <w:bookmarkStart w:id="105" w:name="h.52854e084e1a" w:colFirst="0" w:colLast="0"/>
+      <w:bookmarkEnd w:id="105"/>
       <w:r>
         <w:t>3.1.2 Need for names to be meaningful</w:t>
       </w:r>
@@ -7919,15 +7805,7 @@
         <w:jc w:val="both"/>
       </w:pPr>
       <w:r>
-        <w:t xml:space="preserve">The </w:t>
-      </w:r>
-      <w:proofErr w:type="spellStart"/>
-      <w:r>
-        <w:t>commonName</w:t>
-      </w:r>
-      <w:proofErr w:type="spellEnd"/>
-      <w:r>
-        <w:t xml:space="preserve"> (CN) component contains the subscriber's name, as vetted, authenticated, and asserted by the </w:t>
+        <w:t xml:space="preserve">The commonName (CN) component contains the subscriber's name, as vetted, authenticated, and asserted by the </w:t>
       </w:r>
       <w:r>
         <w:t>OSG Registration Authority</w:t>
@@ -7949,18 +7827,10 @@
         <w:contextualSpacing w:val="0"/>
         <w:jc w:val="both"/>
       </w:pPr>
-      <w:bookmarkStart w:id="104" w:name="h.bc24d1f38045" w:colFirst="0" w:colLast="0"/>
-      <w:bookmarkEnd w:id="104"/>
-      <w:r>
-        <w:t xml:space="preserve">3.1.3 Anonymity or </w:t>
-      </w:r>
-      <w:proofErr w:type="spellStart"/>
-      <w:r>
-        <w:t>pseudonymity</w:t>
-      </w:r>
-      <w:proofErr w:type="spellEnd"/>
-      <w:r>
-        <w:t xml:space="preserve"> of subscribers</w:t>
+      <w:bookmarkStart w:id="106" w:name="h.bc24d1f38045" w:colFirst="0" w:colLast="0"/>
+      <w:bookmarkEnd w:id="106"/>
+      <w:r>
+        <w:t>3.1.3 Anonymity or pseudonymity of subscribers</w:t>
       </w:r>
     </w:p>
     <w:p>
@@ -7972,15 +7842,7 @@
         <w:jc w:val="both"/>
       </w:pPr>
       <w:r>
-        <w:t xml:space="preserve">The CA does not support anonymity or </w:t>
-      </w:r>
-      <w:proofErr w:type="spellStart"/>
-      <w:r>
-        <w:t>pseudonymity</w:t>
-      </w:r>
-      <w:proofErr w:type="spellEnd"/>
-      <w:r>
-        <w:t xml:space="preserve"> of subscribers.</w:t>
+        <w:t>The CA does not support anonymity or pseudonymity of subscribers.</w:t>
       </w:r>
     </w:p>
     <w:p>
@@ -7990,8 +7852,8 @@
         <w:contextualSpacing w:val="0"/>
         <w:jc w:val="both"/>
       </w:pPr>
-      <w:bookmarkStart w:id="105" w:name="h.834e39446aef" w:colFirst="0" w:colLast="0"/>
-      <w:bookmarkEnd w:id="105"/>
+      <w:bookmarkStart w:id="107" w:name="h.834e39446aef" w:colFirst="0" w:colLast="0"/>
+      <w:bookmarkEnd w:id="107"/>
       <w:r>
         <w:lastRenderedPageBreak/>
         <w:t>3.1.4 Rules for interpreting various name forms</w:t>
@@ -8064,8 +7926,8 @@
         <w:contextualSpacing w:val="0"/>
         <w:jc w:val="both"/>
       </w:pPr>
-      <w:bookmarkStart w:id="106" w:name="h.d3a05bf0f14f" w:colFirst="0" w:colLast="0"/>
-      <w:bookmarkEnd w:id="106"/>
+      <w:bookmarkStart w:id="108" w:name="h.d3a05bf0f14f" w:colFirst="0" w:colLast="0"/>
+      <w:bookmarkEnd w:id="108"/>
       <w:r>
         <w:t>3.1.5 Uniqueness of names</w:t>
       </w:r>
@@ -8146,8 +8008,8 @@
         <w:contextualSpacing w:val="0"/>
         <w:jc w:val="both"/>
       </w:pPr>
-      <w:bookmarkStart w:id="107" w:name="h.d0419ba9eeba" w:colFirst="0" w:colLast="0"/>
-      <w:bookmarkEnd w:id="107"/>
+      <w:bookmarkStart w:id="109" w:name="h.d0419ba9eeba" w:colFirst="0" w:colLast="0"/>
+      <w:bookmarkEnd w:id="109"/>
       <w:r>
         <w:t>3.1.6 Recognition, authentication, and role of trademarks</w:t>
       </w:r>
@@ -8171,18 +8033,18 @@
         <w:contextualSpacing w:val="0"/>
         <w:jc w:val="both"/>
       </w:pPr>
-      <w:bookmarkStart w:id="108" w:name="h.6687a90f9a3e" w:colFirst="0" w:colLast="0"/>
-      <w:bookmarkStart w:id="109" w:name="_3.2_Initial_identity"/>
-      <w:bookmarkStart w:id="110" w:name="_3.2_Initial_identity_1"/>
-      <w:bookmarkStart w:id="111" w:name="_3.2_Initial_identity_2"/>
-      <w:bookmarkStart w:id="112" w:name="_3.2_Initial_identity_3"/>
-      <w:bookmarkStart w:id="113" w:name="_3.2_Initial_identity_4"/>
-      <w:bookmarkEnd w:id="108"/>
-      <w:bookmarkEnd w:id="109"/>
+      <w:bookmarkStart w:id="110" w:name="h.6687a90f9a3e" w:colFirst="0" w:colLast="0"/>
+      <w:bookmarkStart w:id="111" w:name="_3.2_Initial_identity"/>
+      <w:bookmarkStart w:id="112" w:name="_3.2_Initial_identity_1"/>
+      <w:bookmarkStart w:id="113" w:name="_3.2_Initial_identity_2"/>
+      <w:bookmarkStart w:id="114" w:name="_3.2_Initial_identity_3"/>
+      <w:bookmarkStart w:id="115" w:name="_3.2_Initial_identity_4"/>
       <w:bookmarkEnd w:id="110"/>
       <w:bookmarkEnd w:id="111"/>
       <w:bookmarkEnd w:id="112"/>
       <w:bookmarkEnd w:id="113"/>
+      <w:bookmarkEnd w:id="114"/>
+      <w:bookmarkEnd w:id="115"/>
       <w:r>
         <w:t>3.2 Initial identity validation</w:t>
       </w:r>
@@ -8194,8 +8056,8 @@
         <w:contextualSpacing w:val="0"/>
         <w:jc w:val="both"/>
       </w:pPr>
-      <w:bookmarkStart w:id="114" w:name="h.110529bc7aad" w:colFirst="0" w:colLast="0"/>
-      <w:bookmarkEnd w:id="114"/>
+      <w:bookmarkStart w:id="116" w:name="h.110529bc7aad" w:colFirst="0" w:colLast="0"/>
+      <w:bookmarkEnd w:id="116"/>
       <w:r>
         <w:t>3.2.1 Method to prove possession of private key</w:t>
       </w:r>
@@ -8211,7 +8073,7 @@
       <w:r>
         <w:t>In the case the subscriber presents a public key for certification, the CA requires a certificate request that is digitally signed by the private key associated with the public key in the request.</w:t>
       </w:r>
-      <w:ins w:id="115" w:author="Jeny Teheran" w:date="2017-12-04T17:35:00Z">
+      <w:ins w:id="117" w:author="Jeny Teheran" w:date="2017-12-04T17:35:00Z">
         <w:r>
           <w:t xml:space="preserve"> </w:t>
         </w:r>
@@ -8235,8 +8097,8 @@
         <w:contextualSpacing w:val="0"/>
         <w:jc w:val="both"/>
       </w:pPr>
-      <w:bookmarkStart w:id="116" w:name="h.61c068dc9645" w:colFirst="0" w:colLast="0"/>
-      <w:bookmarkEnd w:id="116"/>
+      <w:bookmarkStart w:id="118" w:name="h.61c068dc9645" w:colFirst="0" w:colLast="0"/>
+      <w:bookmarkEnd w:id="118"/>
       <w:r>
         <w:t>3.2.2 Authentication of organization identity</w:t>
       </w:r>
@@ -8259,8 +8121,8 @@
         <w:contextualSpacing w:val="0"/>
         <w:jc w:val="both"/>
       </w:pPr>
-      <w:bookmarkStart w:id="117" w:name="h.600d13b30606" w:colFirst="0" w:colLast="0"/>
-      <w:bookmarkEnd w:id="117"/>
+      <w:bookmarkStart w:id="119" w:name="h.600d13b30606" w:colFirst="0" w:colLast="0"/>
+      <w:bookmarkEnd w:id="119"/>
       <w:r>
         <w:t>3.2.3 Authentication of individual identity</w:t>
       </w:r>
@@ -8709,8 +8571,8 @@
         <w:contextualSpacing w:val="0"/>
         <w:jc w:val="both"/>
       </w:pPr>
-      <w:bookmarkStart w:id="118" w:name="h.256b0089dc53" w:colFirst="0" w:colLast="0"/>
-      <w:bookmarkEnd w:id="118"/>
+      <w:bookmarkStart w:id="120" w:name="h.256b0089dc53" w:colFirst="0" w:colLast="0"/>
+      <w:bookmarkEnd w:id="120"/>
       <w:r>
         <w:t>3.2.4 Non-verified subscriber information</w:t>
       </w:r>
@@ -8734,8 +8596,8 @@
         <w:contextualSpacing w:val="0"/>
         <w:jc w:val="both"/>
       </w:pPr>
-      <w:bookmarkStart w:id="119" w:name="h.3c218b79f752" w:colFirst="0" w:colLast="0"/>
-      <w:bookmarkEnd w:id="119"/>
+      <w:bookmarkStart w:id="121" w:name="h.3c218b79f752" w:colFirst="0" w:colLast="0"/>
+      <w:bookmarkEnd w:id="121"/>
       <w:r>
         <w:t>3.2.5 Validation of authority</w:t>
       </w:r>
@@ -9000,8 +8862,8 @@
         <w:contextualSpacing w:val="0"/>
         <w:jc w:val="both"/>
       </w:pPr>
-      <w:bookmarkStart w:id="120" w:name="h.79cce78f149a" w:colFirst="0" w:colLast="0"/>
-      <w:bookmarkEnd w:id="120"/>
+      <w:bookmarkStart w:id="122" w:name="h.79cce78f149a" w:colFirst="0" w:colLast="0"/>
+      <w:bookmarkEnd w:id="122"/>
       <w:r>
         <w:t>3.2.6 Criteria for interoperation</w:t>
       </w:r>
@@ -9061,8 +8923,8 @@
         <w:contextualSpacing w:val="0"/>
         <w:jc w:val="both"/>
       </w:pPr>
-      <w:bookmarkStart w:id="121" w:name="h.57096b29184b" w:colFirst="0" w:colLast="0"/>
-      <w:bookmarkEnd w:id="121"/>
+      <w:bookmarkStart w:id="123" w:name="h.57096b29184b" w:colFirst="0" w:colLast="0"/>
+      <w:bookmarkEnd w:id="123"/>
       <w:r>
         <w:t>3.3 Identification and authentication for re-key requests</w:t>
       </w:r>
@@ -9074,10 +8936,10 @@
         <w:contextualSpacing w:val="0"/>
         <w:jc w:val="both"/>
       </w:pPr>
-      <w:bookmarkStart w:id="122" w:name="h.ab79ae85dc20" w:colFirst="0" w:colLast="0"/>
-      <w:bookmarkStart w:id="123" w:name="_3.3.1_Identification_and"/>
-      <w:bookmarkEnd w:id="122"/>
-      <w:bookmarkEnd w:id="123"/>
+      <w:bookmarkStart w:id="124" w:name="h.ab79ae85dc20" w:colFirst="0" w:colLast="0"/>
+      <w:bookmarkStart w:id="125" w:name="_3.3.1_Identification_and"/>
+      <w:bookmarkEnd w:id="124"/>
+      <w:bookmarkEnd w:id="125"/>
       <w:r>
         <w:t>3.3.1 Identification and authentication for routine re-key</w:t>
       </w:r>
@@ -9407,8 +9269,8 @@
         <w:contextualSpacing w:val="0"/>
         <w:jc w:val="both"/>
       </w:pPr>
-      <w:bookmarkStart w:id="124" w:name="h.db7a40aa3872" w:colFirst="0" w:colLast="0"/>
-      <w:bookmarkEnd w:id="124"/>
+      <w:bookmarkStart w:id="126" w:name="h.db7a40aa3872" w:colFirst="0" w:colLast="0"/>
+      <w:bookmarkEnd w:id="126"/>
       <w:r>
         <w:t>3.3.2 Identification and authentication for re-key after revocation</w:t>
       </w:r>
@@ -9474,10 +9336,10 @@
         <w:contextualSpacing w:val="0"/>
         <w:jc w:val="both"/>
       </w:pPr>
-      <w:bookmarkStart w:id="125" w:name="h.5f8ce4091981" w:colFirst="0" w:colLast="0"/>
-      <w:bookmarkStart w:id="126" w:name="_3.4_Identification_and"/>
-      <w:bookmarkEnd w:id="125"/>
-      <w:bookmarkEnd w:id="126"/>
+      <w:bookmarkStart w:id="127" w:name="h.5f8ce4091981" w:colFirst="0" w:colLast="0"/>
+      <w:bookmarkStart w:id="128" w:name="_3.4_Identification_and"/>
+      <w:bookmarkEnd w:id="127"/>
+      <w:bookmarkEnd w:id="128"/>
       <w:r>
         <w:t>3.4 Identification and authentication for revocation request</w:t>
       </w:r>
@@ -9600,8 +9462,8 @@
         <w:contextualSpacing w:val="0"/>
         <w:jc w:val="both"/>
       </w:pPr>
-      <w:bookmarkStart w:id="127" w:name="h.b19c0a92aa8a" w:colFirst="0" w:colLast="0"/>
-      <w:bookmarkEnd w:id="127"/>
+      <w:bookmarkStart w:id="129" w:name="h.b19c0a92aa8a" w:colFirst="0" w:colLast="0"/>
+      <w:bookmarkEnd w:id="129"/>
       <w:r>
         <w:t xml:space="preserve">4. CERTIFICATE LIFE-CYCLE OPERATIONAL </w:t>
       </w:r>
@@ -9617,14 +9479,14 @@
         <w:contextualSpacing w:val="0"/>
         <w:jc w:val="both"/>
       </w:pPr>
-      <w:bookmarkStart w:id="128" w:name="h.0d8c965647f6" w:colFirst="0" w:colLast="0"/>
-      <w:bookmarkStart w:id="129" w:name="_4.1_Certificate_Application"/>
-      <w:bookmarkStart w:id="130" w:name="_4.1_Certificate_Application_1"/>
-      <w:bookmarkStart w:id="131" w:name="_4.1_Certificate_Application_2"/>
-      <w:bookmarkEnd w:id="128"/>
-      <w:bookmarkEnd w:id="129"/>
+      <w:bookmarkStart w:id="130" w:name="h.0d8c965647f6" w:colFirst="0" w:colLast="0"/>
+      <w:bookmarkStart w:id="131" w:name="_4.1_Certificate_Application"/>
+      <w:bookmarkStart w:id="132" w:name="_4.1_Certificate_Application_1"/>
+      <w:bookmarkStart w:id="133" w:name="_4.1_Certificate_Application_2"/>
       <w:bookmarkEnd w:id="130"/>
       <w:bookmarkEnd w:id="131"/>
+      <w:bookmarkEnd w:id="132"/>
+      <w:bookmarkEnd w:id="133"/>
       <w:r>
         <w:t>4.1 Certificate Application</w:t>
       </w:r>
@@ -9636,8 +9498,8 @@
         <w:contextualSpacing w:val="0"/>
         <w:jc w:val="both"/>
       </w:pPr>
-      <w:bookmarkStart w:id="132" w:name="h.a59d2d7e4ab6" w:colFirst="0" w:colLast="0"/>
-      <w:bookmarkEnd w:id="132"/>
+      <w:bookmarkStart w:id="134" w:name="h.a59d2d7e4ab6" w:colFirst="0" w:colLast="0"/>
+      <w:bookmarkEnd w:id="134"/>
       <w:r>
         <w:t>4.1.1 Who can submit a certificate application</w:t>
       </w:r>
@@ -9664,12 +9526,12 @@
         <w:contextualSpacing w:val="0"/>
         <w:jc w:val="both"/>
       </w:pPr>
-      <w:bookmarkStart w:id="133" w:name="h.433818bd961a" w:colFirst="0" w:colLast="0"/>
-      <w:bookmarkStart w:id="134" w:name="_4.1.2_Enrollment_process"/>
-      <w:bookmarkStart w:id="135" w:name="_4.1.2_Enrollment_process_1"/>
-      <w:bookmarkEnd w:id="133"/>
-      <w:bookmarkEnd w:id="134"/>
+      <w:bookmarkStart w:id="135" w:name="h.433818bd961a" w:colFirst="0" w:colLast="0"/>
+      <w:bookmarkStart w:id="136" w:name="_4.1.2_Enrollment_process"/>
+      <w:bookmarkStart w:id="137" w:name="_4.1.2_Enrollment_process_1"/>
       <w:bookmarkEnd w:id="135"/>
+      <w:bookmarkEnd w:id="136"/>
+      <w:bookmarkEnd w:id="137"/>
       <w:r>
         <w:t>4.1.2 Enrollment process and responsibilities</w:t>
       </w:r>
@@ -9699,19 +9561,7 @@
           <w:rPr>
             <w:rStyle w:val="Hyperlink"/>
           </w:rPr>
-          <w:t>https://oim.grid.iu.edu/oim/certificate</w:t>
-        </w:r>
-        <w:r>
-          <w:rPr>
-            <w:rStyle w:val="Hyperlink"/>
-          </w:rPr>
-          <w:t>r</w:t>
-        </w:r>
-        <w:r>
-          <w:rPr>
-            <w:rStyle w:val="Hyperlink"/>
-          </w:rPr>
-          <w:t>equestuser</w:t>
+          <w:t>https://oim.grid.iu.edu/oim/certificaterequestuser</w:t>
         </w:r>
       </w:hyperlink>
       <w:r>
@@ -9788,15 +9638,7 @@
         <w:jc w:val="both"/>
       </w:pPr>
       <w:r>
-        <w:t xml:space="preserve">City, State, </w:t>
-      </w:r>
-      <w:proofErr w:type="spellStart"/>
-      <w:r>
-        <w:t>Zipcode</w:t>
-      </w:r>
-      <w:proofErr w:type="spellEnd"/>
-      <w:r>
-        <w:t>, and Country</w:t>
+        <w:t>City, State, Zipcode, and Country</w:t>
       </w:r>
     </w:p>
     <w:p>
@@ -9855,12 +9697,12 @@
       <w:r>
         <w:fldChar w:fldCharType="begin"/>
       </w:r>
-      <w:ins w:id="136" w:author="Jeny Teheran" w:date="2017-12-04T17:28:00Z">
+      <w:ins w:id="138" w:author="Jeny Teheran" w:date="2017-12-04T17:28:00Z">
         <w:r>
           <w:instrText>HYPERLINK "https://opensciencegrid.github.io/security/cilogonosgca/IGTF_CERTIFICATE_SUBSCRIBER_AGREEMENT.pdf"</w:instrText>
         </w:r>
       </w:ins>
-      <w:del w:id="137" w:author="Jeny Teheran" w:date="2017-12-04T17:28:00Z">
+      <w:del w:id="139" w:author="Jeny Teheran" w:date="2017-12-04T17:28:00Z">
         <w:r>
           <w:delInstrText xml:space="preserve"> HYPERLINK "https://twiki.grid.iu.edu/bin/view/Security/IGTFSubscriberAgreement" </w:delInstrText>
         </w:r>
@@ -10097,8 +9939,8 @@
         <w:contextualSpacing w:val="0"/>
         <w:jc w:val="both"/>
       </w:pPr>
-      <w:bookmarkStart w:id="138" w:name="h.0de7d43cba03" w:colFirst="0" w:colLast="0"/>
-      <w:bookmarkEnd w:id="138"/>
+      <w:bookmarkStart w:id="140" w:name="h.0de7d43cba03" w:colFirst="0" w:colLast="0"/>
+      <w:bookmarkEnd w:id="140"/>
       <w:r>
         <w:t>4.2 Certificate application processing</w:t>
       </w:r>
@@ -10110,8 +9952,8 @@
         <w:contextualSpacing w:val="0"/>
         <w:jc w:val="both"/>
       </w:pPr>
-      <w:bookmarkStart w:id="139" w:name="h.60306416308f" w:colFirst="0" w:colLast="0"/>
-      <w:bookmarkEnd w:id="139"/>
+      <w:bookmarkStart w:id="141" w:name="h.60306416308f" w:colFirst="0" w:colLast="0"/>
+      <w:bookmarkEnd w:id="141"/>
       <w:r>
         <w:t>4.2.1 Performing identification and authentication functions</w:t>
       </w:r>
@@ -10169,8 +10011,8 @@
         <w:contextualSpacing w:val="0"/>
         <w:jc w:val="both"/>
       </w:pPr>
-      <w:bookmarkStart w:id="140" w:name="h.a30c27aef66e" w:colFirst="0" w:colLast="0"/>
-      <w:bookmarkEnd w:id="140"/>
+      <w:bookmarkStart w:id="142" w:name="h.a30c27aef66e" w:colFirst="0" w:colLast="0"/>
+      <w:bookmarkEnd w:id="142"/>
       <w:r>
         <w:t>4.2.2 Approval or rejection of certificate applications</w:t>
       </w:r>
@@ -10229,8 +10071,8 @@
         <w:contextualSpacing w:val="0"/>
         <w:jc w:val="both"/>
       </w:pPr>
-      <w:bookmarkStart w:id="141" w:name="h.06df90f1e1e4" w:colFirst="0" w:colLast="0"/>
-      <w:bookmarkEnd w:id="141"/>
+      <w:bookmarkStart w:id="143" w:name="h.06df90f1e1e4" w:colFirst="0" w:colLast="0"/>
+      <w:bookmarkEnd w:id="143"/>
       <w:r>
         <w:t>4</w:t>
       </w:r>
@@ -10335,10 +10177,10 @@
         <w:contextualSpacing w:val="0"/>
         <w:jc w:val="both"/>
       </w:pPr>
-      <w:bookmarkStart w:id="142" w:name="h.9b933b87f839" w:colFirst="0" w:colLast="0"/>
-      <w:bookmarkStart w:id="143" w:name="_4.3_Certificate_issuance"/>
-      <w:bookmarkEnd w:id="142"/>
-      <w:bookmarkEnd w:id="143"/>
+      <w:bookmarkStart w:id="144" w:name="h.9b933b87f839" w:colFirst="0" w:colLast="0"/>
+      <w:bookmarkStart w:id="145" w:name="_4.3_Certificate_issuance"/>
+      <w:bookmarkEnd w:id="144"/>
+      <w:bookmarkEnd w:id="145"/>
       <w:r>
         <w:t>4.3 Certificate issuance</w:t>
       </w:r>
@@ -10350,10 +10192,10 @@
         <w:contextualSpacing w:val="0"/>
         <w:jc w:val="both"/>
       </w:pPr>
-      <w:bookmarkStart w:id="144" w:name="h.d70d3ab2245c" w:colFirst="0" w:colLast="0"/>
-      <w:bookmarkStart w:id="145" w:name="_4.3.1_CA_actions"/>
-      <w:bookmarkEnd w:id="144"/>
-      <w:bookmarkEnd w:id="145"/>
+      <w:bookmarkStart w:id="146" w:name="h.d70d3ab2245c" w:colFirst="0" w:colLast="0"/>
+      <w:bookmarkStart w:id="147" w:name="_4.3.1_CA_actions"/>
+      <w:bookmarkEnd w:id="146"/>
+      <w:bookmarkEnd w:id="147"/>
       <w:r>
         <w:t>4.3.1 CA actions during certificate issuance</w:t>
       </w:r>
@@ -10582,8 +10424,8 @@
         <w:contextualSpacing w:val="0"/>
         <w:jc w:val="both"/>
       </w:pPr>
-      <w:bookmarkStart w:id="146" w:name="h.325680e47c4e" w:colFirst="0" w:colLast="0"/>
-      <w:bookmarkEnd w:id="146"/>
+      <w:bookmarkStart w:id="148" w:name="h.325680e47c4e" w:colFirst="0" w:colLast="0"/>
+      <w:bookmarkEnd w:id="148"/>
       <w:r>
         <w:t>4.3.2 Notification to subscriber by the CA of issuance of certificate</w:t>
       </w:r>
@@ -10669,8 +10511,8 @@
         <w:contextualSpacing w:val="0"/>
         <w:jc w:val="both"/>
       </w:pPr>
-      <w:bookmarkStart w:id="147" w:name="h.c09e637a4f32" w:colFirst="0" w:colLast="0"/>
-      <w:bookmarkEnd w:id="147"/>
+      <w:bookmarkStart w:id="149" w:name="h.c09e637a4f32" w:colFirst="0" w:colLast="0"/>
+      <w:bookmarkEnd w:id="149"/>
       <w:r>
         <w:t>4.4 Certificate acceptance</w:t>
       </w:r>
@@ -10682,8 +10524,8 @@
         <w:contextualSpacing w:val="0"/>
         <w:jc w:val="both"/>
       </w:pPr>
-      <w:bookmarkStart w:id="148" w:name="h.8436aef6cb0d" w:colFirst="0" w:colLast="0"/>
-      <w:bookmarkEnd w:id="148"/>
+      <w:bookmarkStart w:id="150" w:name="h.8436aef6cb0d" w:colFirst="0" w:colLast="0"/>
+      <w:bookmarkEnd w:id="150"/>
       <w:r>
         <w:lastRenderedPageBreak/>
         <w:t>4.4.1 Conduct constituting certificate acceptance</w:t>
@@ -10719,8 +10561,8 @@
         <w:contextualSpacing w:val="0"/>
         <w:jc w:val="both"/>
       </w:pPr>
-      <w:bookmarkStart w:id="149" w:name="h.d09b9f868f4a" w:colFirst="0" w:colLast="0"/>
-      <w:bookmarkEnd w:id="149"/>
+      <w:bookmarkStart w:id="151" w:name="h.d09b9f868f4a" w:colFirst="0" w:colLast="0"/>
+      <w:bookmarkEnd w:id="151"/>
       <w:r>
         <w:t>4.4.2 Publication of the certificate by the CA</w:t>
       </w:r>
@@ -10744,8 +10586,8 @@
         <w:contextualSpacing w:val="0"/>
         <w:jc w:val="both"/>
       </w:pPr>
-      <w:bookmarkStart w:id="150" w:name="h.533f2f836265" w:colFirst="0" w:colLast="0"/>
-      <w:bookmarkEnd w:id="150"/>
+      <w:bookmarkStart w:id="152" w:name="h.533f2f836265" w:colFirst="0" w:colLast="0"/>
+      <w:bookmarkEnd w:id="152"/>
       <w:r>
         <w:t>4.4.3 Notification of certificate issuance by the CA to other entities</w:t>
       </w:r>
@@ -10769,8 +10611,8 @@
         <w:contextualSpacing w:val="0"/>
         <w:jc w:val="both"/>
       </w:pPr>
-      <w:bookmarkStart w:id="151" w:name="h.3f753325eca3" w:colFirst="0" w:colLast="0"/>
-      <w:bookmarkEnd w:id="151"/>
+      <w:bookmarkStart w:id="153" w:name="h.3f753325eca3" w:colFirst="0" w:colLast="0"/>
+      <w:bookmarkEnd w:id="153"/>
       <w:r>
         <w:t>4.5 Key pair and certificate usage</w:t>
       </w:r>
@@ -10782,8 +10624,8 @@
         <w:contextualSpacing w:val="0"/>
         <w:jc w:val="both"/>
       </w:pPr>
-      <w:bookmarkStart w:id="152" w:name="h.9f0857f9e2a7" w:colFirst="0" w:colLast="0"/>
-      <w:bookmarkEnd w:id="152"/>
+      <w:bookmarkStart w:id="154" w:name="h.9f0857f9e2a7" w:colFirst="0" w:colLast="0"/>
+      <w:bookmarkEnd w:id="154"/>
       <w:r>
         <w:t>4.5.1 Subscriber private key and certificate usage</w:t>
       </w:r>
@@ -10872,8 +10714,8 @@
         <w:contextualSpacing w:val="0"/>
         <w:jc w:val="both"/>
       </w:pPr>
-      <w:bookmarkStart w:id="153" w:name="h.f738e7ebb93b" w:colFirst="0" w:colLast="0"/>
-      <w:bookmarkEnd w:id="153"/>
+      <w:bookmarkStart w:id="155" w:name="h.f738e7ebb93b" w:colFirst="0" w:colLast="0"/>
+      <w:bookmarkEnd w:id="155"/>
       <w:r>
         <w:t>4.5.2 Relying party public key and certificate usage</w:t>
       </w:r>
@@ -10908,8 +10750,8 @@
         <w:contextualSpacing w:val="0"/>
         <w:jc w:val="both"/>
       </w:pPr>
-      <w:bookmarkStart w:id="154" w:name="h.7f8ebce530ad" w:colFirst="0" w:colLast="0"/>
-      <w:bookmarkEnd w:id="154"/>
+      <w:bookmarkStart w:id="156" w:name="h.7f8ebce530ad" w:colFirst="0" w:colLast="0"/>
+      <w:bookmarkEnd w:id="156"/>
       <w:r>
         <w:t>4.6 Certificate renewal</w:t>
       </w:r>
@@ -10933,8 +10775,8 @@
         <w:contextualSpacing w:val="0"/>
         <w:jc w:val="both"/>
       </w:pPr>
-      <w:bookmarkStart w:id="155" w:name="h.577350cdbcbc" w:colFirst="0" w:colLast="0"/>
-      <w:bookmarkEnd w:id="155"/>
+      <w:bookmarkStart w:id="157" w:name="h.577350cdbcbc" w:colFirst="0" w:colLast="0"/>
+      <w:bookmarkEnd w:id="157"/>
       <w:r>
         <w:t>4.6.1 Circumstance for certificate renewal</w:t>
       </w:r>
@@ -10958,8 +10800,8 @@
         <w:contextualSpacing w:val="0"/>
         <w:jc w:val="both"/>
       </w:pPr>
-      <w:bookmarkStart w:id="156" w:name="h.66734f472f88" w:colFirst="0" w:colLast="0"/>
-      <w:bookmarkEnd w:id="156"/>
+      <w:bookmarkStart w:id="158" w:name="h.66734f472f88" w:colFirst="0" w:colLast="0"/>
+      <w:bookmarkEnd w:id="158"/>
       <w:r>
         <w:lastRenderedPageBreak/>
         <w:t>4.6.2 Who may request renewal</w:t>
@@ -10984,8 +10826,8 @@
         <w:contextualSpacing w:val="0"/>
         <w:jc w:val="both"/>
       </w:pPr>
-      <w:bookmarkStart w:id="157" w:name="h.04b3c90547f8" w:colFirst="0" w:colLast="0"/>
-      <w:bookmarkEnd w:id="157"/>
+      <w:bookmarkStart w:id="159" w:name="h.04b3c90547f8" w:colFirst="0" w:colLast="0"/>
+      <w:bookmarkEnd w:id="159"/>
       <w:r>
         <w:t>4.6.3 Processing certificate renewal requests</w:t>
       </w:r>
@@ -11009,8 +10851,8 @@
         <w:contextualSpacing w:val="0"/>
         <w:jc w:val="both"/>
       </w:pPr>
-      <w:bookmarkStart w:id="158" w:name="h.94dc705f3662" w:colFirst="0" w:colLast="0"/>
-      <w:bookmarkEnd w:id="158"/>
+      <w:bookmarkStart w:id="160" w:name="h.94dc705f3662" w:colFirst="0" w:colLast="0"/>
+      <w:bookmarkEnd w:id="160"/>
       <w:r>
         <w:t>4.6.4 Notification of new certificate issuance to subscriber</w:t>
       </w:r>
@@ -11034,8 +10876,8 @@
         <w:contextualSpacing w:val="0"/>
         <w:jc w:val="both"/>
       </w:pPr>
-      <w:bookmarkStart w:id="159" w:name="h.f2c7f2114308" w:colFirst="0" w:colLast="0"/>
-      <w:bookmarkEnd w:id="159"/>
+      <w:bookmarkStart w:id="161" w:name="h.f2c7f2114308" w:colFirst="0" w:colLast="0"/>
+      <w:bookmarkEnd w:id="161"/>
       <w:r>
         <w:t>4.6.5 Conduct constituting acceptance of a renewal certificate</w:t>
       </w:r>
@@ -11059,8 +10901,8 @@
         <w:contextualSpacing w:val="0"/>
         <w:jc w:val="both"/>
       </w:pPr>
-      <w:bookmarkStart w:id="160" w:name="h.88b1aa1a5c41" w:colFirst="0" w:colLast="0"/>
-      <w:bookmarkEnd w:id="160"/>
+      <w:bookmarkStart w:id="162" w:name="h.88b1aa1a5c41" w:colFirst="0" w:colLast="0"/>
+      <w:bookmarkEnd w:id="162"/>
       <w:r>
         <w:t>4.6.6 Publication of the renewal certificate by the CA</w:t>
       </w:r>
@@ -11084,8 +10926,8 @@
         <w:contextualSpacing w:val="0"/>
         <w:jc w:val="both"/>
       </w:pPr>
-      <w:bookmarkStart w:id="161" w:name="h.7f5807b3f86e" w:colFirst="0" w:colLast="0"/>
-      <w:bookmarkEnd w:id="161"/>
+      <w:bookmarkStart w:id="163" w:name="h.7f5807b3f86e" w:colFirst="0" w:colLast="0"/>
+      <w:bookmarkEnd w:id="163"/>
       <w:r>
         <w:t>4.6.7 Notification of certificate issuance by the CA to other entities</w:t>
       </w:r>
@@ -11109,8 +10951,8 @@
         <w:contextualSpacing w:val="0"/>
         <w:jc w:val="both"/>
       </w:pPr>
-      <w:bookmarkStart w:id="162" w:name="h.25d2620791fa" w:colFirst="0" w:colLast="0"/>
-      <w:bookmarkEnd w:id="162"/>
+      <w:bookmarkStart w:id="164" w:name="h.25d2620791fa" w:colFirst="0" w:colLast="0"/>
+      <w:bookmarkEnd w:id="164"/>
       <w:r>
         <w:t>4.7 Certificate re-key</w:t>
       </w:r>
@@ -11163,8 +11005,8 @@
         <w:contextualSpacing w:val="0"/>
         <w:jc w:val="both"/>
       </w:pPr>
-      <w:bookmarkStart w:id="163" w:name="h.f8847e8b38f3" w:colFirst="0" w:colLast="0"/>
-      <w:bookmarkEnd w:id="163"/>
+      <w:bookmarkStart w:id="165" w:name="h.f8847e8b38f3" w:colFirst="0" w:colLast="0"/>
+      <w:bookmarkEnd w:id="165"/>
       <w:r>
         <w:t>4.7.1 Circumstance for certificate re-key</w:t>
       </w:r>
@@ -11202,8 +11044,8 @@
         <w:contextualSpacing w:val="0"/>
         <w:jc w:val="both"/>
       </w:pPr>
-      <w:bookmarkStart w:id="164" w:name="h.874972045d61" w:colFirst="0" w:colLast="0"/>
-      <w:bookmarkEnd w:id="164"/>
+      <w:bookmarkStart w:id="166" w:name="h.874972045d61" w:colFirst="0" w:colLast="0"/>
+      <w:bookmarkEnd w:id="166"/>
       <w:r>
         <w:t>4.7.2 Who may request certification of a new public key</w:t>
       </w:r>
@@ -11227,10 +11069,10 @@
         <w:contextualSpacing w:val="0"/>
         <w:jc w:val="both"/>
       </w:pPr>
-      <w:bookmarkStart w:id="165" w:name="h.229377313745" w:colFirst="0" w:colLast="0"/>
-      <w:bookmarkStart w:id="166" w:name="_4.7.3_Processing_certificate"/>
-      <w:bookmarkEnd w:id="165"/>
-      <w:bookmarkEnd w:id="166"/>
+      <w:bookmarkStart w:id="167" w:name="h.229377313745" w:colFirst="0" w:colLast="0"/>
+      <w:bookmarkStart w:id="168" w:name="_4.7.3_Processing_certificate"/>
+      <w:bookmarkEnd w:id="167"/>
+      <w:bookmarkEnd w:id="168"/>
       <w:r>
         <w:t>4.7.3 Processing certificate re-keying requests</w:t>
       </w:r>
@@ -11323,8 +11165,8 @@
         <w:contextualSpacing w:val="0"/>
         <w:jc w:val="both"/>
       </w:pPr>
-      <w:bookmarkStart w:id="167" w:name="h.280e7e048ed2" w:colFirst="0" w:colLast="0"/>
-      <w:bookmarkEnd w:id="167"/>
+      <w:bookmarkStart w:id="169" w:name="h.280e7e048ed2" w:colFirst="0" w:colLast="0"/>
+      <w:bookmarkEnd w:id="169"/>
       <w:r>
         <w:t>4.7.4 Notification of new certificate issuance to subscriber</w:t>
       </w:r>
@@ -11371,8 +11213,8 @@
         <w:contextualSpacing w:val="0"/>
         <w:jc w:val="both"/>
       </w:pPr>
-      <w:bookmarkStart w:id="168" w:name="h.fd9978b62f9f" w:colFirst="0" w:colLast="0"/>
-      <w:bookmarkEnd w:id="168"/>
+      <w:bookmarkStart w:id="170" w:name="h.fd9978b62f9f" w:colFirst="0" w:colLast="0"/>
+      <w:bookmarkEnd w:id="170"/>
       <w:r>
         <w:t>4.7.5 Conduct constituting acceptance of a re-keyed certificate</w:t>
       </w:r>
@@ -11407,8 +11249,8 @@
         <w:contextualSpacing w:val="0"/>
         <w:jc w:val="both"/>
       </w:pPr>
-      <w:bookmarkStart w:id="169" w:name="h.4220bfecb99c" w:colFirst="0" w:colLast="0"/>
-      <w:bookmarkEnd w:id="169"/>
+      <w:bookmarkStart w:id="171" w:name="h.4220bfecb99c" w:colFirst="0" w:colLast="0"/>
+      <w:bookmarkEnd w:id="171"/>
       <w:r>
         <w:t>4.7.6 Publication of the re-keyed certificate by the CA</w:t>
       </w:r>
@@ -11432,8 +11274,8 @@
         <w:contextualSpacing w:val="0"/>
         <w:jc w:val="both"/>
       </w:pPr>
-      <w:bookmarkStart w:id="170" w:name="h.a76477a64fc5" w:colFirst="0" w:colLast="0"/>
-      <w:bookmarkEnd w:id="170"/>
+      <w:bookmarkStart w:id="172" w:name="h.a76477a64fc5" w:colFirst="0" w:colLast="0"/>
+      <w:bookmarkEnd w:id="172"/>
       <w:r>
         <w:t>4.7.7 Notification of certificate issuance by the CA to other entities</w:t>
       </w:r>
@@ -11457,8 +11299,8 @@
         <w:contextualSpacing w:val="0"/>
         <w:jc w:val="both"/>
       </w:pPr>
-      <w:bookmarkStart w:id="171" w:name="h.cf73f3aaf061" w:colFirst="0" w:colLast="0"/>
-      <w:bookmarkEnd w:id="171"/>
+      <w:bookmarkStart w:id="173" w:name="h.cf73f3aaf061" w:colFirst="0" w:colLast="0"/>
+      <w:bookmarkEnd w:id="173"/>
       <w:r>
         <w:t>4.8 Certificate modification</w:t>
       </w:r>
@@ -11493,8 +11335,8 @@
         <w:contextualSpacing w:val="0"/>
         <w:jc w:val="both"/>
       </w:pPr>
-      <w:bookmarkStart w:id="172" w:name="h.e9fc640909f0" w:colFirst="0" w:colLast="0"/>
-      <w:bookmarkEnd w:id="172"/>
+      <w:bookmarkStart w:id="174" w:name="h.e9fc640909f0" w:colFirst="0" w:colLast="0"/>
+      <w:bookmarkEnd w:id="174"/>
       <w:r>
         <w:t>4.8.1 Circumstance for certificate modification</w:t>
       </w:r>
@@ -11518,8 +11360,8 @@
         <w:contextualSpacing w:val="0"/>
         <w:jc w:val="both"/>
       </w:pPr>
-      <w:bookmarkStart w:id="173" w:name="h.4c4db4b80820" w:colFirst="0" w:colLast="0"/>
-      <w:bookmarkEnd w:id="173"/>
+      <w:bookmarkStart w:id="175" w:name="h.4c4db4b80820" w:colFirst="0" w:colLast="0"/>
+      <w:bookmarkEnd w:id="175"/>
       <w:r>
         <w:t>4.8.2 Who may request certificate modification</w:t>
       </w:r>
@@ -11543,8 +11385,8 @@
         <w:contextualSpacing w:val="0"/>
         <w:jc w:val="both"/>
       </w:pPr>
-      <w:bookmarkStart w:id="174" w:name="h.93562349f97a" w:colFirst="0" w:colLast="0"/>
-      <w:bookmarkEnd w:id="174"/>
+      <w:bookmarkStart w:id="176" w:name="h.93562349f97a" w:colFirst="0" w:colLast="0"/>
+      <w:bookmarkEnd w:id="176"/>
       <w:r>
         <w:t>4.8.3 Processing certificate modification requests</w:t>
       </w:r>
@@ -11568,8 +11410,8 @@
         <w:contextualSpacing w:val="0"/>
         <w:jc w:val="both"/>
       </w:pPr>
-      <w:bookmarkStart w:id="175" w:name="h.e123c1cfa163" w:colFirst="0" w:colLast="0"/>
-      <w:bookmarkEnd w:id="175"/>
+      <w:bookmarkStart w:id="177" w:name="h.e123c1cfa163" w:colFirst="0" w:colLast="0"/>
+      <w:bookmarkEnd w:id="177"/>
       <w:r>
         <w:t>4.8.4 Notification of new certificate issuance to subscriber</w:t>
       </w:r>
@@ -11593,8 +11435,8 @@
         <w:contextualSpacing w:val="0"/>
         <w:jc w:val="both"/>
       </w:pPr>
-      <w:bookmarkStart w:id="176" w:name="h.c489ea07bf5b" w:colFirst="0" w:colLast="0"/>
-      <w:bookmarkEnd w:id="176"/>
+      <w:bookmarkStart w:id="178" w:name="h.c489ea07bf5b" w:colFirst="0" w:colLast="0"/>
+      <w:bookmarkEnd w:id="178"/>
       <w:r>
         <w:lastRenderedPageBreak/>
         <w:t>4.8.5 Conduct constituting acceptance of modified certificate</w:t>
@@ -11619,8 +11461,8 @@
         <w:contextualSpacing w:val="0"/>
         <w:jc w:val="both"/>
       </w:pPr>
-      <w:bookmarkStart w:id="177" w:name="h.0b59a682a73c" w:colFirst="0" w:colLast="0"/>
-      <w:bookmarkEnd w:id="177"/>
+      <w:bookmarkStart w:id="179" w:name="h.0b59a682a73c" w:colFirst="0" w:colLast="0"/>
+      <w:bookmarkEnd w:id="179"/>
       <w:r>
         <w:t>4.8.6 Publication of the modified certificate by the CA</w:t>
       </w:r>
@@ -11644,8 +11486,8 @@
         <w:contextualSpacing w:val="0"/>
         <w:jc w:val="both"/>
       </w:pPr>
-      <w:bookmarkStart w:id="178" w:name="h.ab3f74828d48" w:colFirst="0" w:colLast="0"/>
-      <w:bookmarkEnd w:id="178"/>
+      <w:bookmarkStart w:id="180" w:name="h.ab3f74828d48" w:colFirst="0" w:colLast="0"/>
+      <w:bookmarkEnd w:id="180"/>
       <w:r>
         <w:t>4.8.7 Notification of certificate issuance by the CA to other entities</w:t>
       </w:r>
@@ -11669,16 +11511,16 @@
         <w:contextualSpacing w:val="0"/>
         <w:jc w:val="both"/>
       </w:pPr>
-      <w:bookmarkStart w:id="179" w:name="h.b460152e0ae9" w:colFirst="0" w:colLast="0"/>
-      <w:bookmarkStart w:id="180" w:name="_4.9_Certificate_revocation"/>
-      <w:bookmarkStart w:id="181" w:name="_4.9_Certificate_revocation_1"/>
-      <w:bookmarkStart w:id="182" w:name="_4.9_Certificate_revocation_2"/>
-      <w:bookmarkStart w:id="183" w:name="_4.9_Certificate_revocation_3"/>
-      <w:bookmarkEnd w:id="179"/>
-      <w:bookmarkEnd w:id="180"/>
+      <w:bookmarkStart w:id="181" w:name="h.b460152e0ae9" w:colFirst="0" w:colLast="0"/>
+      <w:bookmarkStart w:id="182" w:name="_4.9_Certificate_revocation"/>
+      <w:bookmarkStart w:id="183" w:name="_4.9_Certificate_revocation_1"/>
+      <w:bookmarkStart w:id="184" w:name="_4.9_Certificate_revocation_2"/>
+      <w:bookmarkStart w:id="185" w:name="_4.9_Certificate_revocation_3"/>
       <w:bookmarkEnd w:id="181"/>
       <w:bookmarkEnd w:id="182"/>
       <w:bookmarkEnd w:id="183"/>
+      <w:bookmarkEnd w:id="184"/>
+      <w:bookmarkEnd w:id="185"/>
       <w:r>
         <w:t>4.9 Certificate revocation and suspension</w:t>
       </w:r>
@@ -11690,10 +11532,10 @@
         <w:contextualSpacing w:val="0"/>
         <w:jc w:val="both"/>
       </w:pPr>
-      <w:bookmarkStart w:id="184" w:name="h.eb4d84d6c176" w:colFirst="0" w:colLast="0"/>
-      <w:bookmarkStart w:id="185" w:name="_4.9.1_Circumstances_for"/>
-      <w:bookmarkEnd w:id="184"/>
-      <w:bookmarkEnd w:id="185"/>
+      <w:bookmarkStart w:id="186" w:name="h.eb4d84d6c176" w:colFirst="0" w:colLast="0"/>
+      <w:bookmarkStart w:id="187" w:name="_4.9.1_Circumstances_for"/>
+      <w:bookmarkEnd w:id="186"/>
+      <w:bookmarkEnd w:id="187"/>
       <w:r>
         <w:t>4.9.1 Circumstances for revocation</w:t>
       </w:r>
@@ -11947,8 +11789,8 @@
         <w:contextualSpacing w:val="0"/>
         <w:jc w:val="both"/>
       </w:pPr>
-      <w:bookmarkStart w:id="186" w:name="h.31a7e70cf8f4" w:colFirst="0" w:colLast="0"/>
-      <w:bookmarkEnd w:id="186"/>
+      <w:bookmarkStart w:id="188" w:name="h.31a7e70cf8f4" w:colFirst="0" w:colLast="0"/>
+      <w:bookmarkEnd w:id="188"/>
       <w:r>
         <w:t>4.9.2 Who can request revocation</w:t>
       </w:r>
@@ -11983,8 +11825,8 @@
         <w:contextualSpacing w:val="0"/>
         <w:jc w:val="both"/>
       </w:pPr>
-      <w:bookmarkStart w:id="187" w:name="h.e7e826ba77ae" w:colFirst="0" w:colLast="0"/>
-      <w:bookmarkEnd w:id="187"/>
+      <w:bookmarkStart w:id="189" w:name="h.e7e826ba77ae" w:colFirst="0" w:colLast="0"/>
+      <w:bookmarkEnd w:id="189"/>
       <w:r>
         <w:t>4.9.3 Procedure for revocation request</w:t>
       </w:r>
@@ -12013,7 +11855,7 @@
         </w:rPr>
         <w:t xml:space="preserve">to </w:t>
       </w:r>
-      <w:del w:id="188" w:author="Jeny Teheran" w:date="2017-12-04T17:28:00Z">
+      <w:del w:id="190" w:author="Jeny Teheran" w:date="2017-12-04T17:28:00Z">
         <w:r>
           <w:rPr>
             <w:rFonts w:ascii="Verdana" w:hAnsi="Verdana"/>
@@ -12023,7 +11865,7 @@
           <w:delText>goc</w:delText>
         </w:r>
       </w:del>
-      <w:ins w:id="189" w:author="Jeny Teheran" w:date="2017-12-04T17:28:00Z">
+      <w:ins w:id="191" w:author="Jeny Teheran" w:date="2017-12-04T17:28:00Z">
         <w:r>
           <w:rPr>
             <w:rFonts w:ascii="Verdana" w:hAnsi="Verdana"/>
@@ -12093,8 +11935,8 @@
         <w:contextualSpacing w:val="0"/>
         <w:jc w:val="both"/>
       </w:pPr>
-      <w:bookmarkStart w:id="190" w:name="h.c246c9a0117d" w:colFirst="0" w:colLast="0"/>
-      <w:bookmarkEnd w:id="190"/>
+      <w:bookmarkStart w:id="192" w:name="h.c246c9a0117d" w:colFirst="0" w:colLast="0"/>
+      <w:bookmarkEnd w:id="192"/>
       <w:r>
         <w:t>4.9.4 Revocation request grace period</w:t>
       </w:r>
@@ -12129,8 +11971,8 @@
         <w:contextualSpacing w:val="0"/>
         <w:jc w:val="both"/>
       </w:pPr>
-      <w:bookmarkStart w:id="191" w:name="h.d9940307fc3e" w:colFirst="0" w:colLast="0"/>
-      <w:bookmarkEnd w:id="191"/>
+      <w:bookmarkStart w:id="193" w:name="h.d9940307fc3e" w:colFirst="0" w:colLast="0"/>
+      <w:bookmarkEnd w:id="193"/>
       <w:r>
         <w:t>4.9.5 Time within which CA must process the revocation request</w:t>
       </w:r>
@@ -12160,8 +12002,8 @@
         <w:contextualSpacing w:val="0"/>
         <w:jc w:val="both"/>
       </w:pPr>
-      <w:bookmarkStart w:id="192" w:name="h.d88731433699" w:colFirst="0" w:colLast="0"/>
-      <w:bookmarkEnd w:id="192"/>
+      <w:bookmarkStart w:id="194" w:name="h.d88731433699" w:colFirst="0" w:colLast="0"/>
+      <w:bookmarkEnd w:id="194"/>
       <w:r>
         <w:t>4.9.6 Revocation checking requirement for relying parties</w:t>
       </w:r>
@@ -12185,8 +12027,8 @@
         <w:contextualSpacing w:val="0"/>
         <w:jc w:val="both"/>
       </w:pPr>
-      <w:bookmarkStart w:id="193" w:name="h.ec172301011f" w:colFirst="0" w:colLast="0"/>
-      <w:bookmarkEnd w:id="193"/>
+      <w:bookmarkStart w:id="195" w:name="h.ec172301011f" w:colFirst="0" w:colLast="0"/>
+      <w:bookmarkEnd w:id="195"/>
       <w:r>
         <w:t>4.9.7 CRL issuance frequency (if applicable)</w:t>
       </w:r>
@@ -12210,8 +12052,8 @@
         <w:contextualSpacing w:val="0"/>
         <w:jc w:val="both"/>
       </w:pPr>
-      <w:bookmarkStart w:id="194" w:name="h.ad14b0eca2ae" w:colFirst="0" w:colLast="0"/>
-      <w:bookmarkEnd w:id="194"/>
+      <w:bookmarkStart w:id="196" w:name="h.ad14b0eca2ae" w:colFirst="0" w:colLast="0"/>
+      <w:bookmarkEnd w:id="196"/>
       <w:r>
         <w:t>4.9.8 Maximum latency for CRLs (if applicable)</w:t>
       </w:r>
@@ -12235,8 +12077,8 @@
         <w:contextualSpacing w:val="0"/>
         <w:jc w:val="both"/>
       </w:pPr>
-      <w:bookmarkStart w:id="195" w:name="h.23d4a0fd8ec4" w:colFirst="0" w:colLast="0"/>
-      <w:bookmarkEnd w:id="195"/>
+      <w:bookmarkStart w:id="197" w:name="h.23d4a0fd8ec4" w:colFirst="0" w:colLast="0"/>
+      <w:bookmarkEnd w:id="197"/>
       <w:r>
         <w:t>4.9.9 On-line revocation/status checking availability</w:t>
       </w:r>
@@ -12260,8 +12102,8 @@
         <w:contextualSpacing w:val="0"/>
         <w:jc w:val="both"/>
       </w:pPr>
-      <w:bookmarkStart w:id="196" w:name="h.d9f515fabacf" w:colFirst="0" w:colLast="0"/>
-      <w:bookmarkEnd w:id="196"/>
+      <w:bookmarkStart w:id="198" w:name="h.d9f515fabacf" w:colFirst="0" w:colLast="0"/>
+      <w:bookmarkEnd w:id="198"/>
       <w:r>
         <w:t>4.9.10 On-line revocation checking requirements</w:t>
       </w:r>
@@ -12285,8 +12127,8 @@
         <w:contextualSpacing w:val="0"/>
         <w:jc w:val="both"/>
       </w:pPr>
-      <w:bookmarkStart w:id="197" w:name="h.10233b0bdc93" w:colFirst="0" w:colLast="0"/>
-      <w:bookmarkEnd w:id="197"/>
+      <w:bookmarkStart w:id="199" w:name="h.10233b0bdc93" w:colFirst="0" w:colLast="0"/>
+      <w:bookmarkEnd w:id="199"/>
       <w:r>
         <w:t>4.9.11 Other forms of revocation advertisements available</w:t>
       </w:r>
@@ -12310,8 +12152,8 @@
         <w:contextualSpacing w:val="0"/>
         <w:jc w:val="both"/>
       </w:pPr>
-      <w:bookmarkStart w:id="198" w:name="h.fc824f0a3a02" w:colFirst="0" w:colLast="0"/>
-      <w:bookmarkEnd w:id="198"/>
+      <w:bookmarkStart w:id="200" w:name="h.fc824f0a3a02" w:colFirst="0" w:colLast="0"/>
+      <w:bookmarkEnd w:id="200"/>
       <w:r>
         <w:t>4.9.12 Special requirements re</w:t>
       </w:r>
@@ -12341,8 +12183,8 @@
         <w:contextualSpacing w:val="0"/>
         <w:jc w:val="both"/>
       </w:pPr>
-      <w:bookmarkStart w:id="199" w:name="h.276853b838e2" w:colFirst="0" w:colLast="0"/>
-      <w:bookmarkEnd w:id="199"/>
+      <w:bookmarkStart w:id="201" w:name="h.276853b838e2" w:colFirst="0" w:colLast="0"/>
+      <w:bookmarkEnd w:id="201"/>
       <w:r>
         <w:lastRenderedPageBreak/>
         <w:t>4.9.13 Circumstances for suspension</w:t>
@@ -12367,8 +12209,8 @@
         <w:contextualSpacing w:val="0"/>
         <w:jc w:val="both"/>
       </w:pPr>
-      <w:bookmarkStart w:id="200" w:name="h.d5ecef6c8bea" w:colFirst="0" w:colLast="0"/>
-      <w:bookmarkEnd w:id="200"/>
+      <w:bookmarkStart w:id="202" w:name="h.d5ecef6c8bea" w:colFirst="0" w:colLast="0"/>
+      <w:bookmarkEnd w:id="202"/>
       <w:r>
         <w:t>4.9.14 Who can request suspension</w:t>
       </w:r>
@@ -12392,8 +12234,8 @@
         <w:contextualSpacing w:val="0"/>
         <w:jc w:val="both"/>
       </w:pPr>
-      <w:bookmarkStart w:id="201" w:name="h.0955fd2ed627" w:colFirst="0" w:colLast="0"/>
-      <w:bookmarkEnd w:id="201"/>
+      <w:bookmarkStart w:id="203" w:name="h.0955fd2ed627" w:colFirst="0" w:colLast="0"/>
+      <w:bookmarkEnd w:id="203"/>
       <w:r>
         <w:t>4.9.15 Procedure for suspension request</w:t>
       </w:r>
@@ -12417,8 +12259,8 @@
         <w:contextualSpacing w:val="0"/>
         <w:jc w:val="both"/>
       </w:pPr>
-      <w:bookmarkStart w:id="202" w:name="h.a1df143f2d54" w:colFirst="0" w:colLast="0"/>
-      <w:bookmarkEnd w:id="202"/>
+      <w:bookmarkStart w:id="204" w:name="h.a1df143f2d54" w:colFirst="0" w:colLast="0"/>
+      <w:bookmarkEnd w:id="204"/>
       <w:r>
         <w:t>4.9.16 Limits on suspension period</w:t>
       </w:r>
@@ -12442,8 +12284,8 @@
         <w:contextualSpacing w:val="0"/>
         <w:jc w:val="both"/>
       </w:pPr>
-      <w:bookmarkStart w:id="203" w:name="h.5e8ff29ace84" w:colFirst="0" w:colLast="0"/>
-      <w:bookmarkEnd w:id="203"/>
+      <w:bookmarkStart w:id="205" w:name="h.5e8ff29ace84" w:colFirst="0" w:colLast="0"/>
+      <w:bookmarkEnd w:id="205"/>
       <w:r>
         <w:t>4.10 Certificate status services</w:t>
       </w:r>
@@ -12455,8 +12297,8 @@
         <w:contextualSpacing w:val="0"/>
         <w:jc w:val="both"/>
       </w:pPr>
-      <w:bookmarkStart w:id="204" w:name="h.17855e1df885" w:colFirst="0" w:colLast="0"/>
-      <w:bookmarkEnd w:id="204"/>
+      <w:bookmarkStart w:id="206" w:name="h.17855e1df885" w:colFirst="0" w:colLast="0"/>
+      <w:bookmarkEnd w:id="206"/>
       <w:r>
         <w:t>4.10.1 Operational characteristics</w:t>
       </w:r>
@@ -12470,15 +12312,7 @@
         <w:jc w:val="both"/>
       </w:pPr>
       <w:r>
-        <w:t>The CA publishes the current CRL in DER format at http://crl.cilogon.org/cilogon-osg.crl with Content-Type: application/</w:t>
-      </w:r>
-      <w:proofErr w:type="spellStart"/>
-      <w:r>
-        <w:t>pkix-crl</w:t>
-      </w:r>
-      <w:proofErr w:type="spellEnd"/>
-      <w:r>
-        <w:t xml:space="preserve"> according to </w:t>
+        <w:t>The CA publishes the current CRL in DER format at http://crl.cilogon.org/cilogon-osg.crl with Content-Type: application/pkix-crl according to </w:t>
       </w:r>
       <w:hyperlink r:id="rId33">
         <w:r>
@@ -12500,8 +12334,8 @@
         <w:contextualSpacing w:val="0"/>
         <w:jc w:val="both"/>
       </w:pPr>
-      <w:bookmarkStart w:id="205" w:name="h.e8b0c406ae2a" w:colFirst="0" w:colLast="0"/>
-      <w:bookmarkEnd w:id="205"/>
+      <w:bookmarkStart w:id="207" w:name="h.e8b0c406ae2a" w:colFirst="0" w:colLast="0"/>
+      <w:bookmarkEnd w:id="207"/>
       <w:r>
         <w:t>4.10.2 Service availability</w:t>
       </w:r>
@@ -12532,12 +12366,12 @@
       <w:r>
         <w:fldChar w:fldCharType="begin"/>
       </w:r>
-      <w:ins w:id="206" w:author="Jeny Teheran" w:date="2017-12-04T17:28:00Z">
+      <w:ins w:id="208" w:author="Jeny Teheran" w:date="2017-12-04T17:28:00Z">
         <w:r>
           <w:instrText>HYPERLINK "https://opensciencegrid.github.io/security/OSGCertificateService/"</w:instrText>
         </w:r>
       </w:ins>
-      <w:del w:id="207" w:author="Jeny Teheran" w:date="2017-12-04T17:28:00Z">
+      <w:del w:id="209" w:author="Jeny Teheran" w:date="2017-12-04T17:28:00Z">
         <w:r>
           <w:delInstrText xml:space="preserve"> HYPERLINK "https://twiki.grid.iu.edu/bin/view/Security/OSGCertificateService" </w:delInstrText>
         </w:r>
@@ -12568,8 +12402,8 @@
         <w:contextualSpacing w:val="0"/>
         <w:jc w:val="both"/>
       </w:pPr>
-      <w:bookmarkStart w:id="208" w:name="h.0b553f9b1d8b" w:colFirst="0" w:colLast="0"/>
-      <w:bookmarkEnd w:id="208"/>
+      <w:bookmarkStart w:id="210" w:name="h.0b553f9b1d8b" w:colFirst="0" w:colLast="0"/>
+      <w:bookmarkEnd w:id="210"/>
       <w:r>
         <w:t>4.10.3 Optional features</w:t>
       </w:r>
@@ -12593,8 +12427,8 @@
         <w:contextualSpacing w:val="0"/>
         <w:jc w:val="both"/>
       </w:pPr>
-      <w:bookmarkStart w:id="209" w:name="h.2523f6b693ca" w:colFirst="0" w:colLast="0"/>
-      <w:bookmarkEnd w:id="209"/>
+      <w:bookmarkStart w:id="211" w:name="h.2523f6b693ca" w:colFirst="0" w:colLast="0"/>
+      <w:bookmarkEnd w:id="211"/>
       <w:r>
         <w:t>4.11 End of subscription</w:t>
       </w:r>
@@ -12629,8 +12463,8 @@
         <w:contextualSpacing w:val="0"/>
         <w:jc w:val="both"/>
       </w:pPr>
-      <w:bookmarkStart w:id="210" w:name="h.50e3a1aa8236" w:colFirst="0" w:colLast="0"/>
-      <w:bookmarkEnd w:id="210"/>
+      <w:bookmarkStart w:id="212" w:name="h.50e3a1aa8236" w:colFirst="0" w:colLast="0"/>
+      <w:bookmarkEnd w:id="212"/>
       <w:r>
         <w:t>4.12 Key escrow and recovery</w:t>
       </w:r>
@@ -12642,8 +12476,8 @@
         <w:contextualSpacing w:val="0"/>
         <w:jc w:val="both"/>
       </w:pPr>
-      <w:bookmarkStart w:id="211" w:name="h.6a03039fbbf6" w:colFirst="0" w:colLast="0"/>
-      <w:bookmarkEnd w:id="211"/>
+      <w:bookmarkStart w:id="213" w:name="h.6a03039fbbf6" w:colFirst="0" w:colLast="0"/>
+      <w:bookmarkEnd w:id="213"/>
       <w:r>
         <w:t>4.12.1 Key escrow and recovery policy and practices</w:t>
       </w:r>
@@ -12667,8 +12501,8 @@
         <w:contextualSpacing w:val="0"/>
         <w:jc w:val="both"/>
       </w:pPr>
-      <w:bookmarkStart w:id="212" w:name="h.290bc69abd8a" w:colFirst="0" w:colLast="0"/>
-      <w:bookmarkEnd w:id="212"/>
+      <w:bookmarkStart w:id="214" w:name="h.290bc69abd8a" w:colFirst="0" w:colLast="0"/>
+      <w:bookmarkEnd w:id="214"/>
       <w:r>
         <w:lastRenderedPageBreak/>
         <w:t>4.12.2 Session key encapsulation and recovery policy and practices</w:t>
@@ -12693,8 +12527,8 @@
         <w:contextualSpacing w:val="0"/>
         <w:jc w:val="both"/>
       </w:pPr>
-      <w:bookmarkStart w:id="213" w:name="h.2af31ceff975" w:colFirst="0" w:colLast="0"/>
-      <w:bookmarkEnd w:id="213"/>
+      <w:bookmarkStart w:id="215" w:name="h.2af31ceff975" w:colFirst="0" w:colLast="0"/>
+      <w:bookmarkEnd w:id="215"/>
       <w:r>
         <w:t>5. FACILITY, MANAGEMENT, AND OPERATIONAL CONTROLS</w:t>
       </w:r>
@@ -12706,8 +12540,8 @@
         <w:contextualSpacing w:val="0"/>
         <w:jc w:val="both"/>
       </w:pPr>
-      <w:bookmarkStart w:id="214" w:name="h.8ef8c9d8ca71" w:colFirst="0" w:colLast="0"/>
-      <w:bookmarkEnd w:id="214"/>
+      <w:bookmarkStart w:id="216" w:name="h.8ef8c9d8ca71" w:colFirst="0" w:colLast="0"/>
+      <w:bookmarkEnd w:id="216"/>
       <w:r>
         <w:t>5.1 Physical controls</w:t>
       </w:r>
@@ -12719,8 +12553,8 @@
         <w:contextualSpacing w:val="0"/>
         <w:jc w:val="both"/>
       </w:pPr>
-      <w:bookmarkStart w:id="215" w:name="h.90d6c20fbd75" w:colFirst="0" w:colLast="0"/>
-      <w:bookmarkEnd w:id="215"/>
+      <w:bookmarkStart w:id="217" w:name="h.90d6c20fbd75" w:colFirst="0" w:colLast="0"/>
+      <w:bookmarkEnd w:id="217"/>
       <w:r>
         <w:t>5.1.1 Site location and construction</w:t>
       </w:r>
@@ -12734,15 +12568,7 @@
         <w:jc w:val="both"/>
       </w:pPr>
       <w:r>
-        <w:t xml:space="preserve">CA equipment is located in NCSA’s machine room in the National </w:t>
-      </w:r>
-      <w:proofErr w:type="spellStart"/>
-      <w:r>
-        <w:t>Petascale</w:t>
-      </w:r>
-      <w:proofErr w:type="spellEnd"/>
-      <w:r>
-        <w:t xml:space="preserve"> Computing Facility (NPCF) on the University of Illinois at Urbana-Champaign campus at 1725 South Oak Street in Champaign, Illinois (USA).</w:t>
+        <w:t>CA equipment is located in NCSA’s machine room in the National Petascale Computing Facility (NPCF) on the University of Illinois at Urbana-Champaign campus at 1725 South Oak Street in Champaign, Illinois (USA).</w:t>
       </w:r>
     </w:p>
     <w:p>
@@ -12764,8 +12590,8 @@
         <w:contextualSpacing w:val="0"/>
         <w:jc w:val="both"/>
       </w:pPr>
-      <w:bookmarkStart w:id="216" w:name="h.1e83c2c6913f" w:colFirst="0" w:colLast="0"/>
-      <w:bookmarkEnd w:id="216"/>
+      <w:bookmarkStart w:id="218" w:name="h.1e83c2c6913f" w:colFirst="0" w:colLast="0"/>
+      <w:bookmarkEnd w:id="218"/>
       <w:r>
         <w:t>5.1.2 Physical access</w:t>
       </w:r>
@@ -12801,8 +12627,8 @@
         <w:contextualSpacing w:val="0"/>
         <w:jc w:val="both"/>
       </w:pPr>
-      <w:bookmarkStart w:id="217" w:name="h.75778cf8b56f" w:colFirst="0" w:colLast="0"/>
-      <w:bookmarkEnd w:id="217"/>
+      <w:bookmarkStart w:id="219" w:name="h.75778cf8b56f" w:colFirst="0" w:colLast="0"/>
+      <w:bookmarkEnd w:id="219"/>
       <w:r>
         <w:t>5.1.3 Power and air conditioning</w:t>
       </w:r>
@@ -12826,8 +12652,8 @@
         <w:contextualSpacing w:val="0"/>
         <w:jc w:val="both"/>
       </w:pPr>
-      <w:bookmarkStart w:id="218" w:name="h.782f718d1f19" w:colFirst="0" w:colLast="0"/>
-      <w:bookmarkEnd w:id="218"/>
+      <w:bookmarkStart w:id="220" w:name="h.782f718d1f19" w:colFirst="0" w:colLast="0"/>
+      <w:bookmarkEnd w:id="220"/>
       <w:r>
         <w:t>5.1.4 Water exposures</w:t>
       </w:r>
@@ -12851,8 +12677,8 @@
         <w:contextualSpacing w:val="0"/>
         <w:jc w:val="both"/>
       </w:pPr>
-      <w:bookmarkStart w:id="219" w:name="h.765ee716c963" w:colFirst="0" w:colLast="0"/>
-      <w:bookmarkEnd w:id="219"/>
+      <w:bookmarkStart w:id="221" w:name="h.765ee716c963" w:colFirst="0" w:colLast="0"/>
+      <w:bookmarkEnd w:id="221"/>
       <w:r>
         <w:t>5.1.5 Fire prevention and protection</w:t>
       </w:r>
@@ -12876,8 +12702,8 @@
         <w:contextualSpacing w:val="0"/>
         <w:jc w:val="both"/>
       </w:pPr>
-      <w:bookmarkStart w:id="220" w:name="h.90b30e429b7f" w:colFirst="0" w:colLast="0"/>
-      <w:bookmarkEnd w:id="220"/>
+      <w:bookmarkStart w:id="222" w:name="h.90b30e429b7f" w:colFirst="0" w:colLast="0"/>
+      <w:bookmarkEnd w:id="222"/>
       <w:r>
         <w:t>5.1.6 Media storage</w:t>
       </w:r>
@@ -12901,8 +12727,8 @@
         <w:contextualSpacing w:val="0"/>
         <w:jc w:val="both"/>
       </w:pPr>
-      <w:bookmarkStart w:id="221" w:name="h.6ea12821e8fe" w:colFirst="0" w:colLast="0"/>
-      <w:bookmarkEnd w:id="221"/>
+      <w:bookmarkStart w:id="223" w:name="h.6ea12821e8fe" w:colFirst="0" w:colLast="0"/>
+      <w:bookmarkEnd w:id="223"/>
       <w:r>
         <w:lastRenderedPageBreak/>
         <w:t>5.1.7 Waste disposal</w:t>
@@ -12927,16 +12753,16 @@
         <w:contextualSpacing w:val="0"/>
         <w:jc w:val="both"/>
       </w:pPr>
-      <w:bookmarkStart w:id="222" w:name="h.d1c9a2003164" w:colFirst="0" w:colLast="0"/>
-      <w:bookmarkStart w:id="223" w:name="_5.1.8_Off-site_backup"/>
-      <w:bookmarkStart w:id="224" w:name="_5.1.8_Off-site_backup_1"/>
-      <w:bookmarkStart w:id="225" w:name="_5.1.8_Off-site_backup_2"/>
-      <w:bookmarkStart w:id="226" w:name="_5.1.8_Off-site_backup_3"/>
-      <w:bookmarkEnd w:id="222"/>
-      <w:bookmarkEnd w:id="223"/>
+      <w:bookmarkStart w:id="224" w:name="h.d1c9a2003164" w:colFirst="0" w:colLast="0"/>
+      <w:bookmarkStart w:id="225" w:name="_5.1.8_Off-site_backup"/>
+      <w:bookmarkStart w:id="226" w:name="_5.1.8_Off-site_backup_1"/>
+      <w:bookmarkStart w:id="227" w:name="_5.1.8_Off-site_backup_2"/>
+      <w:bookmarkStart w:id="228" w:name="_5.1.8_Off-site_backup_3"/>
       <w:bookmarkEnd w:id="224"/>
       <w:bookmarkEnd w:id="225"/>
       <w:bookmarkEnd w:id="226"/>
+      <w:bookmarkEnd w:id="227"/>
+      <w:bookmarkEnd w:id="228"/>
       <w:r>
         <w:t>5.1.8 Off-site backup</w:t>
       </w:r>
@@ -12960,8 +12786,8 @@
         <w:contextualSpacing w:val="0"/>
         <w:jc w:val="both"/>
       </w:pPr>
-      <w:bookmarkStart w:id="227" w:name="h.17cfd2540257" w:colFirst="0" w:colLast="0"/>
-      <w:bookmarkEnd w:id="227"/>
+      <w:bookmarkStart w:id="229" w:name="h.17cfd2540257" w:colFirst="0" w:colLast="0"/>
+      <w:bookmarkEnd w:id="229"/>
       <w:r>
         <w:t>5.2 Procedural controls</w:t>
       </w:r>
@@ -12973,8 +12799,8 @@
         <w:contextualSpacing w:val="0"/>
         <w:jc w:val="both"/>
       </w:pPr>
-      <w:bookmarkStart w:id="228" w:name="h.e6d67bd694b2" w:colFirst="0" w:colLast="0"/>
-      <w:bookmarkEnd w:id="228"/>
+      <w:bookmarkStart w:id="230" w:name="h.e6d67bd694b2" w:colFirst="0" w:colLast="0"/>
+      <w:bookmarkEnd w:id="230"/>
       <w:r>
         <w:t>5.2.1 Trusted roles</w:t>
       </w:r>
@@ -12998,8 +12824,8 @@
         <w:contextualSpacing w:val="0"/>
         <w:jc w:val="both"/>
       </w:pPr>
-      <w:bookmarkStart w:id="229" w:name="h.010b3ba16d97" w:colFirst="0" w:colLast="0"/>
-      <w:bookmarkEnd w:id="229"/>
+      <w:bookmarkStart w:id="231" w:name="h.010b3ba16d97" w:colFirst="0" w:colLast="0"/>
+      <w:bookmarkEnd w:id="231"/>
       <w:r>
         <w:t>5.2.2 Number of persons required per task</w:t>
       </w:r>
@@ -13022,8 +12848,8 @@
         <w:contextualSpacing w:val="0"/>
         <w:jc w:val="both"/>
       </w:pPr>
-      <w:bookmarkStart w:id="230" w:name="h.554b6bc56bcb" w:colFirst="0" w:colLast="0"/>
-      <w:bookmarkEnd w:id="230"/>
+      <w:bookmarkStart w:id="232" w:name="h.554b6bc56bcb" w:colFirst="0" w:colLast="0"/>
+      <w:bookmarkEnd w:id="232"/>
       <w:r>
         <w:t>5.2.3 Identification and authentication for each role</w:t>
       </w:r>
@@ -13047,8 +12873,8 @@
         <w:contextualSpacing w:val="0"/>
         <w:jc w:val="both"/>
       </w:pPr>
-      <w:bookmarkStart w:id="231" w:name="h.ffba144bbded" w:colFirst="0" w:colLast="0"/>
-      <w:bookmarkEnd w:id="231"/>
+      <w:bookmarkStart w:id="233" w:name="h.ffba144bbded" w:colFirst="0" w:colLast="0"/>
+      <w:bookmarkEnd w:id="233"/>
       <w:r>
         <w:t>5.2.4 Roles requiring separation of duties</w:t>
       </w:r>
@@ -13072,8 +12898,8 @@
         <w:contextualSpacing w:val="0"/>
         <w:jc w:val="both"/>
       </w:pPr>
-      <w:bookmarkStart w:id="232" w:name="h.54e794babb59" w:colFirst="0" w:colLast="0"/>
-      <w:bookmarkEnd w:id="232"/>
+      <w:bookmarkStart w:id="234" w:name="h.54e794babb59" w:colFirst="0" w:colLast="0"/>
+      <w:bookmarkEnd w:id="234"/>
       <w:r>
         <w:t>5.3 Personnel controls</w:t>
       </w:r>
@@ -13085,8 +12911,8 @@
         <w:contextualSpacing w:val="0"/>
         <w:jc w:val="both"/>
       </w:pPr>
-      <w:bookmarkStart w:id="233" w:name="h.5521671f5c5f" w:colFirst="0" w:colLast="0"/>
-      <w:bookmarkEnd w:id="233"/>
+      <w:bookmarkStart w:id="235" w:name="h.5521671f5c5f" w:colFirst="0" w:colLast="0"/>
+      <w:bookmarkEnd w:id="235"/>
       <w:r>
         <w:t>5.3.1 Qualifications, experience, and clearance requirements</w:t>
       </w:r>
@@ -13110,8 +12936,8 @@
         <w:contextualSpacing w:val="0"/>
         <w:jc w:val="both"/>
       </w:pPr>
-      <w:bookmarkStart w:id="234" w:name="h.21be4b1c689c" w:colFirst="0" w:colLast="0"/>
-      <w:bookmarkEnd w:id="234"/>
+      <w:bookmarkStart w:id="236" w:name="h.21be4b1c689c" w:colFirst="0" w:colLast="0"/>
+      <w:bookmarkEnd w:id="236"/>
       <w:r>
         <w:t>5.3.2 Background check procedures</w:t>
       </w:r>
@@ -13135,8 +12961,8 @@
         <w:contextualSpacing w:val="0"/>
         <w:jc w:val="both"/>
       </w:pPr>
-      <w:bookmarkStart w:id="235" w:name="h.dd8204db07d6" w:colFirst="0" w:colLast="0"/>
-      <w:bookmarkEnd w:id="235"/>
+      <w:bookmarkStart w:id="237" w:name="h.dd8204db07d6" w:colFirst="0" w:colLast="0"/>
+      <w:bookmarkEnd w:id="237"/>
       <w:r>
         <w:t>5.3.3 Training requirements</w:t>
       </w:r>
@@ -13171,8 +12997,8 @@
         <w:contextualSpacing w:val="0"/>
         <w:jc w:val="both"/>
       </w:pPr>
-      <w:bookmarkStart w:id="236" w:name="h.c781aebebfb8" w:colFirst="0" w:colLast="0"/>
-      <w:bookmarkEnd w:id="236"/>
+      <w:bookmarkStart w:id="238" w:name="h.c781aebebfb8" w:colFirst="0" w:colLast="0"/>
+      <w:bookmarkEnd w:id="238"/>
       <w:r>
         <w:lastRenderedPageBreak/>
         <w:t>5.3.4 Retraining frequency and requirements</w:t>
@@ -13197,8 +13023,8 @@
         <w:contextualSpacing w:val="0"/>
         <w:jc w:val="both"/>
       </w:pPr>
-      <w:bookmarkStart w:id="237" w:name="h.a4a1f367b9fd" w:colFirst="0" w:colLast="0"/>
-      <w:bookmarkEnd w:id="237"/>
+      <w:bookmarkStart w:id="239" w:name="h.a4a1f367b9fd" w:colFirst="0" w:colLast="0"/>
+      <w:bookmarkEnd w:id="239"/>
       <w:r>
         <w:t>5.3.5 Job rotation frequency and sequence</w:t>
       </w:r>
@@ -13222,8 +13048,8 @@
         <w:contextualSpacing w:val="0"/>
         <w:jc w:val="both"/>
       </w:pPr>
-      <w:bookmarkStart w:id="238" w:name="h.f362fcdff262" w:colFirst="0" w:colLast="0"/>
-      <w:bookmarkEnd w:id="238"/>
+      <w:bookmarkStart w:id="240" w:name="h.f362fcdff262" w:colFirst="0" w:colLast="0"/>
+      <w:bookmarkEnd w:id="240"/>
       <w:r>
         <w:t>5.3.6 Sanctions for unauthorized actions</w:t>
       </w:r>
@@ -13247,8 +13073,8 @@
         <w:contextualSpacing w:val="0"/>
         <w:jc w:val="both"/>
       </w:pPr>
-      <w:bookmarkStart w:id="239" w:name="h.b1522fb4fa9a" w:colFirst="0" w:colLast="0"/>
-      <w:bookmarkEnd w:id="239"/>
+      <w:bookmarkStart w:id="241" w:name="h.b1522fb4fa9a" w:colFirst="0" w:colLast="0"/>
+      <w:bookmarkEnd w:id="241"/>
       <w:r>
         <w:t>5.3.7 Independent contractor requirements</w:t>
       </w:r>
@@ -13272,10 +13098,10 @@
         <w:contextualSpacing w:val="0"/>
         <w:jc w:val="both"/>
       </w:pPr>
-      <w:bookmarkStart w:id="240" w:name="h.64ba675cefda" w:colFirst="0" w:colLast="0"/>
-      <w:bookmarkStart w:id="241" w:name="_5.3.8_Documentation_supplied"/>
-      <w:bookmarkEnd w:id="240"/>
-      <w:bookmarkEnd w:id="241"/>
+      <w:bookmarkStart w:id="242" w:name="h.64ba675cefda" w:colFirst="0" w:colLast="0"/>
+      <w:bookmarkStart w:id="243" w:name="_5.3.8_Documentation_supplied"/>
+      <w:bookmarkEnd w:id="242"/>
+      <w:bookmarkEnd w:id="243"/>
       <w:r>
         <w:t>5.3.8 Documentation supplied to personnel</w:t>
       </w:r>
@@ -13308,10 +13134,10 @@
         <w:contextualSpacing w:val="0"/>
         <w:jc w:val="both"/>
       </w:pPr>
-      <w:bookmarkStart w:id="242" w:name="h.40682aa746e5" w:colFirst="0" w:colLast="0"/>
-      <w:bookmarkStart w:id="243" w:name="_5.4_Audit_logging"/>
-      <w:bookmarkEnd w:id="242"/>
-      <w:bookmarkEnd w:id="243"/>
+      <w:bookmarkStart w:id="244" w:name="h.40682aa746e5" w:colFirst="0" w:colLast="0"/>
+      <w:bookmarkStart w:id="245" w:name="_5.4_Audit_logging"/>
+      <w:bookmarkEnd w:id="244"/>
+      <w:bookmarkEnd w:id="245"/>
       <w:r>
         <w:t>5.4 Audit logging procedures</w:t>
       </w:r>
@@ -13323,8 +13149,8 @@
         <w:contextualSpacing w:val="0"/>
         <w:jc w:val="both"/>
       </w:pPr>
-      <w:bookmarkStart w:id="244" w:name="h.47671023193e" w:colFirst="0" w:colLast="0"/>
-      <w:bookmarkEnd w:id="244"/>
+      <w:bookmarkStart w:id="246" w:name="h.47671023193e" w:colFirst="0" w:colLast="0"/>
+      <w:bookmarkEnd w:id="246"/>
       <w:r>
         <w:t>5.4.1 Types of events recorded</w:t>
       </w:r>
@@ -13446,8 +13272,8 @@
         <w:contextualSpacing w:val="0"/>
         <w:jc w:val="both"/>
       </w:pPr>
-      <w:bookmarkStart w:id="245" w:name="h.0407f3b827f8" w:colFirst="0" w:colLast="0"/>
-      <w:bookmarkEnd w:id="245"/>
+      <w:bookmarkStart w:id="247" w:name="h.0407f3b827f8" w:colFirst="0" w:colLast="0"/>
+      <w:bookmarkEnd w:id="247"/>
       <w:r>
         <w:t>5.4.2 Frequency of processing log</w:t>
       </w:r>
@@ -13482,8 +13308,8 @@
         <w:contextualSpacing w:val="0"/>
         <w:jc w:val="both"/>
       </w:pPr>
-      <w:bookmarkStart w:id="246" w:name="h.f330efbf5863" w:colFirst="0" w:colLast="0"/>
-      <w:bookmarkEnd w:id="246"/>
+      <w:bookmarkStart w:id="248" w:name="h.f330efbf5863" w:colFirst="0" w:colLast="0"/>
+      <w:bookmarkEnd w:id="248"/>
       <w:r>
         <w:t>5.4.3 Retention period for audit log</w:t>
       </w:r>
@@ -13507,8 +13333,8 @@
         <w:contextualSpacing w:val="0"/>
         <w:jc w:val="both"/>
       </w:pPr>
-      <w:bookmarkStart w:id="247" w:name="h.1925efb87364" w:colFirst="0" w:colLast="0"/>
-      <w:bookmarkEnd w:id="247"/>
+      <w:bookmarkStart w:id="249" w:name="h.1925efb87364" w:colFirst="0" w:colLast="0"/>
+      <w:bookmarkEnd w:id="249"/>
       <w:r>
         <w:lastRenderedPageBreak/>
         <w:t>5.4.4 Protection of audit log</w:t>
@@ -13532,8 +13358,8 @@
         <w:contextualSpacing w:val="0"/>
         <w:jc w:val="both"/>
       </w:pPr>
-      <w:bookmarkStart w:id="248" w:name="h.877fb8dcc082" w:colFirst="0" w:colLast="0"/>
-      <w:bookmarkEnd w:id="248"/>
+      <w:bookmarkStart w:id="250" w:name="h.877fb8dcc082" w:colFirst="0" w:colLast="0"/>
+      <w:bookmarkEnd w:id="250"/>
       <w:r>
         <w:t>5.4.5 Audit log backup procedures</w:t>
       </w:r>
@@ -13567,8 +13393,8 @@
         <w:contextualSpacing w:val="0"/>
         <w:jc w:val="both"/>
       </w:pPr>
-      <w:bookmarkStart w:id="249" w:name="h.f6a241968465" w:colFirst="0" w:colLast="0"/>
-      <w:bookmarkEnd w:id="249"/>
+      <w:bookmarkStart w:id="251" w:name="h.f6a241968465" w:colFirst="0" w:colLast="0"/>
+      <w:bookmarkEnd w:id="251"/>
       <w:r>
         <w:t>5.4.6 Audit collection system (internal vs. external)</w:t>
       </w:r>
@@ -13592,8 +13418,8 @@
         <w:contextualSpacing w:val="0"/>
         <w:jc w:val="both"/>
       </w:pPr>
-      <w:bookmarkStart w:id="250" w:name="h.a0777606ec5f" w:colFirst="0" w:colLast="0"/>
-      <w:bookmarkEnd w:id="250"/>
+      <w:bookmarkStart w:id="252" w:name="h.a0777606ec5f" w:colFirst="0" w:colLast="0"/>
+      <w:bookmarkEnd w:id="252"/>
       <w:r>
         <w:t>5.4.7 Notification to event-causing subject</w:t>
       </w:r>
@@ -13617,8 +13443,8 @@
         <w:contextualSpacing w:val="0"/>
         <w:jc w:val="both"/>
       </w:pPr>
-      <w:bookmarkStart w:id="251" w:name="h.027bfbb6d17a" w:colFirst="0" w:colLast="0"/>
-      <w:bookmarkEnd w:id="251"/>
+      <w:bookmarkStart w:id="253" w:name="h.027bfbb6d17a" w:colFirst="0" w:colLast="0"/>
+      <w:bookmarkEnd w:id="253"/>
       <w:r>
         <w:t>5.4.8 Vulnerability assessments</w:t>
       </w:r>
@@ -13642,8 +13468,8 @@
         <w:contextualSpacing w:val="0"/>
         <w:jc w:val="both"/>
       </w:pPr>
-      <w:bookmarkStart w:id="252" w:name="h.442badf4c169" w:colFirst="0" w:colLast="0"/>
-      <w:bookmarkEnd w:id="252"/>
+      <w:bookmarkStart w:id="254" w:name="h.442badf4c169" w:colFirst="0" w:colLast="0"/>
+      <w:bookmarkEnd w:id="254"/>
       <w:r>
         <w:t>5.5 Records archival</w:t>
       </w:r>
@@ -13655,8 +13481,8 @@
         <w:contextualSpacing w:val="0"/>
         <w:jc w:val="both"/>
       </w:pPr>
-      <w:bookmarkStart w:id="253" w:name="h.bac6d61a392c" w:colFirst="0" w:colLast="0"/>
-      <w:bookmarkEnd w:id="253"/>
+      <w:bookmarkStart w:id="255" w:name="h.bac6d61a392c" w:colFirst="0" w:colLast="0"/>
+      <w:bookmarkEnd w:id="255"/>
       <w:r>
         <w:t>5.5.1 Types of records archived</w:t>
       </w:r>
@@ -13702,10 +13528,10 @@
         <w:contextualSpacing w:val="0"/>
         <w:jc w:val="both"/>
       </w:pPr>
-      <w:bookmarkStart w:id="254" w:name="h.b0ffa27d8fc0" w:colFirst="0" w:colLast="0"/>
-      <w:bookmarkStart w:id="255" w:name="_5.5.2_Retention_period"/>
-      <w:bookmarkEnd w:id="254"/>
-      <w:bookmarkEnd w:id="255"/>
+      <w:bookmarkStart w:id="256" w:name="h.b0ffa27d8fc0" w:colFirst="0" w:colLast="0"/>
+      <w:bookmarkStart w:id="257" w:name="_5.5.2_Retention_period"/>
+      <w:bookmarkEnd w:id="256"/>
+      <w:bookmarkEnd w:id="257"/>
       <w:r>
         <w:t>5.5.2 Retention period for archive</w:t>
       </w:r>
@@ -13728,8 +13554,8 @@
         <w:contextualSpacing w:val="0"/>
         <w:jc w:val="both"/>
       </w:pPr>
-      <w:bookmarkStart w:id="256" w:name="h.2f0c489f9004" w:colFirst="0" w:colLast="0"/>
-      <w:bookmarkEnd w:id="256"/>
+      <w:bookmarkStart w:id="258" w:name="h.2f0c489f9004" w:colFirst="0" w:colLast="0"/>
+      <w:bookmarkEnd w:id="258"/>
       <w:r>
         <w:t>5.5.3 Protection of archive</w:t>
       </w:r>
@@ -13753,8 +13579,8 @@
         <w:contextualSpacing w:val="0"/>
         <w:jc w:val="both"/>
       </w:pPr>
-      <w:bookmarkStart w:id="257" w:name="h.7a522c5f4dcb" w:colFirst="0" w:colLast="0"/>
-      <w:bookmarkEnd w:id="257"/>
+      <w:bookmarkStart w:id="259" w:name="h.7a522c5f4dcb" w:colFirst="0" w:colLast="0"/>
+      <w:bookmarkEnd w:id="259"/>
       <w:r>
         <w:t>5.5.4 Archive backup procedures</w:t>
       </w:r>
@@ -13789,8 +13615,8 @@
         <w:contextualSpacing w:val="0"/>
         <w:jc w:val="both"/>
       </w:pPr>
-      <w:bookmarkStart w:id="258" w:name="h.5aee413d578f" w:colFirst="0" w:colLast="0"/>
-      <w:bookmarkEnd w:id="258"/>
+      <w:bookmarkStart w:id="260" w:name="h.5aee413d578f" w:colFirst="0" w:colLast="0"/>
+      <w:bookmarkEnd w:id="260"/>
       <w:r>
         <w:t>5.5.5 Requirements for time-stamping of records</w:t>
       </w:r>
@@ -13814,8 +13640,8 @@
         <w:contextualSpacing w:val="0"/>
         <w:jc w:val="both"/>
       </w:pPr>
-      <w:bookmarkStart w:id="259" w:name="h.230938feca35" w:colFirst="0" w:colLast="0"/>
-      <w:bookmarkEnd w:id="259"/>
+      <w:bookmarkStart w:id="261" w:name="h.230938feca35" w:colFirst="0" w:colLast="0"/>
+      <w:bookmarkEnd w:id="261"/>
       <w:r>
         <w:t>5.5.6 Archive collection system (internal or external)</w:t>
       </w:r>
@@ -13839,8 +13665,8 @@
         <w:contextualSpacing w:val="0"/>
         <w:jc w:val="both"/>
       </w:pPr>
-      <w:bookmarkStart w:id="260" w:name="h.98cfab8e6be3" w:colFirst="0" w:colLast="0"/>
-      <w:bookmarkEnd w:id="260"/>
+      <w:bookmarkStart w:id="262" w:name="h.98cfab8e6be3" w:colFirst="0" w:colLast="0"/>
+      <w:bookmarkEnd w:id="262"/>
       <w:r>
         <w:t>5.5.7 Procedures to obtain and verify archive information</w:t>
       </w:r>
@@ -13865,14 +13691,14 @@
         <w:contextualSpacing w:val="0"/>
         <w:jc w:val="both"/>
       </w:pPr>
-      <w:bookmarkStart w:id="261" w:name="h.7bb11e387ded" w:colFirst="0" w:colLast="0"/>
-      <w:bookmarkStart w:id="262" w:name="_5.6_Key_changeover"/>
-      <w:bookmarkStart w:id="263" w:name="_5.6_Key_changeover_1"/>
-      <w:bookmarkStart w:id="264" w:name="_5.6_Key_changeover_2"/>
-      <w:bookmarkEnd w:id="261"/>
-      <w:bookmarkEnd w:id="262"/>
+      <w:bookmarkStart w:id="263" w:name="h.7bb11e387ded" w:colFirst="0" w:colLast="0"/>
+      <w:bookmarkStart w:id="264" w:name="_5.6_Key_changeover"/>
+      <w:bookmarkStart w:id="265" w:name="_5.6_Key_changeover_1"/>
+      <w:bookmarkStart w:id="266" w:name="_5.6_Key_changeover_2"/>
       <w:bookmarkEnd w:id="263"/>
       <w:bookmarkEnd w:id="264"/>
+      <w:bookmarkEnd w:id="265"/>
+      <w:bookmarkEnd w:id="266"/>
       <w:r>
         <w:t>5.6 Key changeover</w:t>
       </w:r>
@@ -13993,8 +13819,8 @@
         <w:contextualSpacing w:val="0"/>
         <w:jc w:val="both"/>
       </w:pPr>
-      <w:bookmarkStart w:id="265" w:name="h.c8d1bd996bef" w:colFirst="0" w:colLast="0"/>
-      <w:bookmarkEnd w:id="265"/>
+      <w:bookmarkStart w:id="267" w:name="h.c8d1bd996bef" w:colFirst="0" w:colLast="0"/>
+      <w:bookmarkEnd w:id="267"/>
       <w:r>
         <w:t>5.7 Compromise and disaster recovery</w:t>
       </w:r>
@@ -14006,8 +13832,8 @@
         <w:contextualSpacing w:val="0"/>
         <w:jc w:val="both"/>
       </w:pPr>
-      <w:bookmarkStart w:id="266" w:name="h.3066c45e74a7" w:colFirst="0" w:colLast="0"/>
-      <w:bookmarkEnd w:id="266"/>
+      <w:bookmarkStart w:id="268" w:name="h.3066c45e74a7" w:colFirst="0" w:colLast="0"/>
+      <w:bookmarkEnd w:id="268"/>
       <w:r>
         <w:t>5.7.1 Incident and compromise handling procedures</w:t>
       </w:r>
@@ -14138,8 +13964,8 @@
         <w:contextualSpacing w:val="0"/>
         <w:jc w:val="both"/>
       </w:pPr>
-      <w:bookmarkStart w:id="267" w:name="h.d3a4cb56320a" w:colFirst="0" w:colLast="0"/>
-      <w:bookmarkEnd w:id="267"/>
+      <w:bookmarkStart w:id="269" w:name="h.d3a4cb56320a" w:colFirst="0" w:colLast="0"/>
+      <w:bookmarkEnd w:id="269"/>
       <w:r>
         <w:t>5.7.2 Computing resources, software, and/or data are corrupted</w:t>
       </w:r>
@@ -14167,8 +13993,8 @@
         <w:contextualSpacing w:val="0"/>
         <w:jc w:val="both"/>
       </w:pPr>
-      <w:bookmarkStart w:id="268" w:name="h.4cf8b97469a1" w:colFirst="0" w:colLast="0"/>
-      <w:bookmarkEnd w:id="268"/>
+      <w:bookmarkStart w:id="270" w:name="h.4cf8b97469a1" w:colFirst="0" w:colLast="0"/>
+      <w:bookmarkEnd w:id="270"/>
       <w:r>
         <w:t>5.7.3 Entity private key compromise procedures</w:t>
       </w:r>
@@ -14214,8 +14040,8 @@
         <w:contextualSpacing w:val="0"/>
         <w:jc w:val="both"/>
       </w:pPr>
-      <w:bookmarkStart w:id="269" w:name="h.7e5f095a6b31" w:colFirst="0" w:colLast="0"/>
-      <w:bookmarkEnd w:id="269"/>
+      <w:bookmarkStart w:id="271" w:name="h.7e5f095a6b31" w:colFirst="0" w:colLast="0"/>
+      <w:bookmarkEnd w:id="271"/>
       <w:r>
         <w:t>5.7.4 Business continuity capabilities after a disaster</w:t>
       </w:r>
@@ -14239,10 +14065,10 @@
         <w:contextualSpacing w:val="0"/>
         <w:jc w:val="both"/>
       </w:pPr>
-      <w:bookmarkStart w:id="270" w:name="h.3546ceb9a30b" w:colFirst="0" w:colLast="0"/>
-      <w:bookmarkStart w:id="271" w:name="_5.8_CA_or"/>
-      <w:bookmarkEnd w:id="270"/>
-      <w:bookmarkEnd w:id="271"/>
+      <w:bookmarkStart w:id="272" w:name="h.3546ceb9a30b" w:colFirst="0" w:colLast="0"/>
+      <w:bookmarkStart w:id="273" w:name="_5.8_CA_or"/>
+      <w:bookmarkEnd w:id="272"/>
+      <w:bookmarkEnd w:id="273"/>
       <w:r>
         <w:t>5.8 CA or RA termination</w:t>
       </w:r>
@@ -14292,8 +14118,8 @@
         <w:contextualSpacing w:val="0"/>
         <w:jc w:val="both"/>
       </w:pPr>
-      <w:bookmarkStart w:id="272" w:name="h.eda90c3a4d02" w:colFirst="0" w:colLast="0"/>
-      <w:bookmarkEnd w:id="272"/>
+      <w:bookmarkStart w:id="274" w:name="h.eda90c3a4d02" w:colFirst="0" w:colLast="0"/>
+      <w:bookmarkEnd w:id="274"/>
       <w:r>
         <w:t>6. TECHNICAL SECURITY CONTROLS</w:t>
       </w:r>
@@ -14305,12 +14131,12 @@
         <w:contextualSpacing w:val="0"/>
         <w:jc w:val="both"/>
       </w:pPr>
-      <w:bookmarkStart w:id="273" w:name="h.ff923e964bfa" w:colFirst="0" w:colLast="0"/>
-      <w:bookmarkStart w:id="274" w:name="_6.1_Key_pair"/>
-      <w:bookmarkStart w:id="275" w:name="_6.1_Key_pair_1"/>
-      <w:bookmarkEnd w:id="273"/>
-      <w:bookmarkEnd w:id="274"/>
+      <w:bookmarkStart w:id="275" w:name="h.ff923e964bfa" w:colFirst="0" w:colLast="0"/>
+      <w:bookmarkStart w:id="276" w:name="_6.1_Key_pair"/>
+      <w:bookmarkStart w:id="277" w:name="_6.1_Key_pair_1"/>
       <w:bookmarkEnd w:id="275"/>
+      <w:bookmarkEnd w:id="276"/>
+      <w:bookmarkEnd w:id="277"/>
       <w:r>
         <w:t>6.1 Key pair generation and installation</w:t>
       </w:r>
@@ -14322,10 +14148,10 @@
         <w:contextualSpacing w:val="0"/>
         <w:jc w:val="both"/>
       </w:pPr>
-      <w:bookmarkStart w:id="276" w:name="h.d58d7c3284d4" w:colFirst="0" w:colLast="0"/>
-      <w:bookmarkStart w:id="277" w:name="_6.1.1_Key_pair"/>
-      <w:bookmarkEnd w:id="276"/>
-      <w:bookmarkEnd w:id="277"/>
+      <w:bookmarkStart w:id="278" w:name="h.d58d7c3284d4" w:colFirst="0" w:colLast="0"/>
+      <w:bookmarkStart w:id="279" w:name="_6.1.1_Key_pair"/>
+      <w:bookmarkEnd w:id="278"/>
+      <w:bookmarkEnd w:id="279"/>
       <w:r>
         <w:t>6.1.1 Key pair generation</w:t>
       </w:r>
@@ -14394,15 +14220,7 @@
         <w:t xml:space="preserve">are </w:t>
       </w:r>
       <w:r>
-        <w:t xml:space="preserve">generated and protected </w:t>
-      </w:r>
-      <w:proofErr w:type="gramStart"/>
-      <w:r>
-        <w:t>according to</w:t>
-      </w:r>
-      <w:proofErr w:type="gramEnd"/>
-      <w:r>
-        <w:t xml:space="preserve"> the </w:t>
+        <w:t xml:space="preserve">generated and protected according to the </w:t>
       </w:r>
       <w:hyperlink r:id="rId37">
         <w:r>
@@ -14567,23 +14385,21 @@
       <w:r>
         <w:t xml:space="preserve"> the </w:t>
       </w:r>
-      <w:proofErr w:type="spellStart"/>
       <w:r>
         <w:rPr>
           <w:rFonts w:cs="Tahoma"/>
           <w:color w:val="auto"/>
           <w:szCs w:val="28"/>
         </w:rPr>
-        <w:t>bouncycastle</w:t>
-      </w:r>
-      <w:proofErr w:type="spellEnd"/>
+        <w:t>bouncycastle l</w:t>
+      </w:r>
       <w:r>
         <w:rPr>
           <w:rFonts w:cs="Tahoma"/>
           <w:color w:val="auto"/>
           <w:szCs w:val="28"/>
         </w:rPr>
-        <w:t xml:space="preserve"> l</w:t>
+        <w:t>ibrary</w:t>
       </w:r>
       <w:r>
         <w:rPr>
@@ -14591,7 +14407,7 @@
           <w:color w:val="auto"/>
           <w:szCs w:val="28"/>
         </w:rPr>
-        <w:t>ibrary</w:t>
+        <w:t>. The key is stored</w:t>
       </w:r>
       <w:r>
         <w:rPr>
@@ -14599,7 +14415,7 @@
           <w:color w:val="auto"/>
           <w:szCs w:val="28"/>
         </w:rPr>
-        <w:t>. The key is stored</w:t>
+        <w:t xml:space="preserve"> only in </w:t>
       </w:r>
       <w:r>
         <w:rPr>
@@ -14607,7 +14423,7 @@
           <w:color w:val="auto"/>
           <w:szCs w:val="28"/>
         </w:rPr>
-        <w:t xml:space="preserve"> only in </w:t>
+        <w:t xml:space="preserve">memory during the </w:t>
       </w:r>
       <w:r>
         <w:rPr>
@@ -14615,7 +14431,7 @@
           <w:color w:val="auto"/>
           <w:szCs w:val="28"/>
         </w:rPr>
-        <w:t xml:space="preserve">memory during the </w:t>
+        <w:t>OIM</w:t>
       </w:r>
       <w:r>
         <w:rPr>
@@ -14623,7 +14439,7 @@
           <w:color w:val="auto"/>
           <w:szCs w:val="28"/>
         </w:rPr>
-        <w:t>OIM</w:t>
+        <w:t xml:space="preserve"> session, </w:t>
       </w:r>
       <w:r>
         <w:rPr>
@@ -14631,7 +14447,7 @@
           <w:color w:val="auto"/>
           <w:szCs w:val="28"/>
         </w:rPr>
-        <w:t xml:space="preserve"> session, </w:t>
+        <w:t>and it is never st</w:t>
       </w:r>
       <w:r>
         <w:rPr>
@@ -14639,7 +14455,7 @@
           <w:color w:val="auto"/>
           <w:szCs w:val="28"/>
         </w:rPr>
-        <w:t>and it is never st</w:t>
+        <w:t>ored on disk</w:t>
       </w:r>
       <w:r>
         <w:rPr>
@@ -14647,7 +14463,7 @@
           <w:color w:val="auto"/>
           <w:szCs w:val="28"/>
         </w:rPr>
-        <w:t>ored on disk</w:t>
+        <w:t xml:space="preserve">. The key is deleted from memory either at the end of OIM session or </w:t>
       </w:r>
       <w:r>
         <w:rPr>
@@ -14655,7 +14471,7 @@
           <w:color w:val="auto"/>
           <w:szCs w:val="28"/>
         </w:rPr>
-        <w:t xml:space="preserve">. The key is deleted from memory either at the end of OIM session or </w:t>
+        <w:t>after 30 minutes of inactivity.</w:t>
       </w:r>
       <w:r>
         <w:rPr>
@@ -14663,32 +14479,32 @@
           <w:color w:val="auto"/>
           <w:szCs w:val="28"/>
         </w:rPr>
-        <w:t>after 30 minutes of inactivity.</w:t>
-      </w:r>
+        <w:t> </w:t>
+      </w:r>
+    </w:p>
+    <w:p>
+      <w:pPr>
+        <w:pStyle w:val="Normal1"/>
+        <w:spacing w:before="0" w:after="240"/>
+        <w:ind w:left="0" w:right="0"/>
+        <w:contextualSpacing w:val="0"/>
+        <w:jc w:val="both"/>
+      </w:pPr>
       <w:r>
         <w:rPr>
           <w:rFonts w:cs="Tahoma"/>
           <w:color w:val="auto"/>
           <w:szCs w:val="28"/>
         </w:rPr>
-        <w:t> </w:t>
-      </w:r>
-    </w:p>
-    <w:p>
-      <w:pPr>
-        <w:pStyle w:val="Normal1"/>
-        <w:spacing w:before="0" w:after="240"/>
-        <w:ind w:left="0" w:right="0"/>
-        <w:contextualSpacing w:val="0"/>
-        <w:jc w:val="both"/>
-      </w:pPr>
+        <w:t>After a subscriber’s identity is vetted and his/her request for a certificate is granted, the subscriber starts a session with the OIM server. During the session, the</w:t>
+      </w:r>
       <w:r>
         <w:rPr>
           <w:rFonts w:cs="Tahoma"/>
           <w:color w:val="auto"/>
           <w:szCs w:val="28"/>
         </w:rPr>
-        <w:t>After a subscriber’s identity is vetted and his/her request for a certificate is granted, the subscriber starts a session with the OIM server. During the session, the</w:t>
+        <w:t xml:space="preserve"> OIM server generates the certificate signing request and sends it to the CA. As soon as the request is signed, the </w:t>
       </w:r>
       <w:r>
         <w:rPr>
@@ -14696,7 +14512,7 @@
           <w:color w:val="auto"/>
           <w:szCs w:val="28"/>
         </w:rPr>
-        <w:t xml:space="preserve"> OIM server generates the certificate signing request and sends it to the CA. As soon as the request is signed, the </w:t>
+        <w:t>OIM server creates a PK</w:t>
       </w:r>
       <w:r>
         <w:rPr>
@@ -14704,7 +14520,7 @@
           <w:color w:val="auto"/>
           <w:szCs w:val="28"/>
         </w:rPr>
-        <w:t>OIM server creates a PK</w:t>
+        <w:t>CS12 object</w:t>
       </w:r>
       <w:r>
         <w:rPr>
@@ -14712,7 +14528,7 @@
           <w:color w:val="auto"/>
           <w:szCs w:val="28"/>
         </w:rPr>
-        <w:t>CS12 object</w:t>
+        <w:t xml:space="preserve"> that includes the certificate and the private key and makes this availabl</w:t>
       </w:r>
       <w:r>
         <w:rPr>
@@ -14720,7 +14536,7 @@
           <w:color w:val="auto"/>
           <w:szCs w:val="28"/>
         </w:rPr>
-        <w:t xml:space="preserve"> that includes the certificate and the private key and makes this availabl</w:t>
+        <w:t>e for the subscriber’s download</w:t>
       </w:r>
       <w:r>
         <w:rPr>
@@ -14728,7 +14544,7 @@
           <w:color w:val="auto"/>
           <w:szCs w:val="28"/>
         </w:rPr>
-        <w:t>e for the subscriber’s download</w:t>
+        <w:t xml:space="preserve">. After the subscriber downloads the PKCS12 file, the session ends. </w:t>
       </w:r>
       <w:r>
         <w:rPr>
@@ -14736,7 +14552,7 @@
           <w:color w:val="auto"/>
           <w:szCs w:val="28"/>
         </w:rPr>
-        <w:t xml:space="preserve">. After the subscriber downloads the PKCS12 file, the session ends. </w:t>
+        <w:t xml:space="preserve">Usually, a session is completed in a few minutes. </w:t>
       </w:r>
       <w:r>
         <w:rPr>
@@ -14744,7 +14560,7 @@
           <w:color w:val="auto"/>
           <w:szCs w:val="28"/>
         </w:rPr>
-        <w:t xml:space="preserve">Usually, a session is completed in a few minutes. </w:t>
+        <w:t>The user’s private key is never sent to the</w:t>
       </w:r>
       <w:r>
         <w:rPr>
@@ -14752,7 +14568,7 @@
           <w:color w:val="auto"/>
           <w:szCs w:val="28"/>
         </w:rPr>
-        <w:t>The user’s private key is never sent to the</w:t>
+        <w:t xml:space="preserve"> CA and only </w:t>
       </w:r>
       <w:r>
         <w:rPr>
@@ -14760,7 +14576,7 @@
           <w:color w:val="auto"/>
           <w:szCs w:val="28"/>
         </w:rPr>
-        <w:t xml:space="preserve"> CA and only </w:t>
+        <w:t>kept on</w:t>
       </w:r>
       <w:r>
         <w:rPr>
@@ -14768,7 +14584,7 @@
           <w:color w:val="auto"/>
           <w:szCs w:val="28"/>
         </w:rPr>
-        <w:t>kept on</w:t>
+        <w:t xml:space="preserve"> OIM server</w:t>
       </w:r>
       <w:r>
         <w:rPr>
@@ -14776,7 +14592,7 @@
           <w:color w:val="auto"/>
           <w:szCs w:val="28"/>
         </w:rPr>
-        <w:t xml:space="preserve"> OIM server</w:t>
+        <w:t xml:space="preserve"> for a</w:t>
       </w:r>
       <w:r>
         <w:rPr>
@@ -14784,7 +14600,7 @@
           <w:color w:val="auto"/>
           <w:szCs w:val="28"/>
         </w:rPr>
-        <w:t xml:space="preserve"> for a</w:t>
+        <w:t xml:space="preserve"> maximum of 30 minutes</w:t>
       </w:r>
       <w:r>
         <w:rPr>
@@ -14792,45 +14608,45 @@
           <w:color w:val="auto"/>
           <w:szCs w:val="28"/>
         </w:rPr>
-        <w:t xml:space="preserve"> maximum of 30 minutes</w:t>
-      </w:r>
+        <w:t xml:space="preserve">. </w:t>
+      </w:r>
+    </w:p>
+    <w:p>
+      <w:pPr>
+        <w:pStyle w:val="Heading3"/>
+        <w:spacing w:before="0"/>
+        <w:contextualSpacing w:val="0"/>
+        <w:jc w:val="both"/>
+      </w:pPr>
+      <w:bookmarkStart w:id="280" w:name="h.22b65e8a8786" w:colFirst="0" w:colLast="0"/>
+      <w:bookmarkEnd w:id="280"/>
+      <w:r>
+        <w:t>6.1.2 Private key delivery to subscriber</w:t>
+      </w:r>
+    </w:p>
+    <w:p>
+      <w:pPr>
+        <w:pStyle w:val="Normal1"/>
+        <w:spacing w:before="0" w:after="240"/>
+        <w:ind w:left="0" w:right="0"/>
+        <w:contextualSpacing w:val="0"/>
+        <w:jc w:val="both"/>
+      </w:pPr>
       <w:r>
         <w:rPr>
           <w:rFonts w:cs="Tahoma"/>
           <w:color w:val="auto"/>
           <w:szCs w:val="28"/>
         </w:rPr>
-        <w:t xml:space="preserve">. </w:t>
-      </w:r>
-    </w:p>
-    <w:p>
-      <w:pPr>
-        <w:pStyle w:val="Heading3"/>
-        <w:spacing w:before="0"/>
-        <w:contextualSpacing w:val="0"/>
-        <w:jc w:val="both"/>
-      </w:pPr>
-      <w:bookmarkStart w:id="278" w:name="h.22b65e8a8786" w:colFirst="0" w:colLast="0"/>
-      <w:bookmarkEnd w:id="278"/>
-      <w:r>
-        <w:t>6.1.2 Private key delivery to subscriber</w:t>
-      </w:r>
-    </w:p>
-    <w:p>
-      <w:pPr>
-        <w:pStyle w:val="Normal1"/>
-        <w:spacing w:before="0" w:after="240"/>
-        <w:ind w:left="0" w:right="0"/>
-        <w:contextualSpacing w:val="0"/>
-        <w:jc w:val="both"/>
-      </w:pPr>
+        <w:t xml:space="preserve">After a subscriber’s identity is vetted and his/her request for a certificate is granted, the subscriber starts a session with the OIM server. </w:t>
+      </w:r>
       <w:r>
         <w:rPr>
           <w:rFonts w:cs="Tahoma"/>
           <w:color w:val="auto"/>
           <w:szCs w:val="28"/>
         </w:rPr>
-        <w:t xml:space="preserve">After a subscriber’s identity is vetted and his/her request for a certificate is granted, the subscriber starts a session with the OIM server. </w:t>
+        <w:t>T</w:t>
       </w:r>
       <w:r>
         <w:rPr>
@@ -14838,7 +14654,7 @@
           <w:color w:val="auto"/>
           <w:szCs w:val="28"/>
         </w:rPr>
-        <w:t>T</w:t>
+        <w:t>he subscriber is authenticated</w:t>
       </w:r>
       <w:r>
         <w:rPr>
@@ -14846,7 +14662,7 @@
           <w:color w:val="auto"/>
           <w:szCs w:val="28"/>
         </w:rPr>
-        <w:t>he subscriber is authenticated</w:t>
+        <w:t xml:space="preserve"> by his/her </w:t>
       </w:r>
       <w:r>
         <w:rPr>
@@ -14854,7 +14670,7 @@
           <w:color w:val="auto"/>
           <w:szCs w:val="28"/>
         </w:rPr>
-        <w:t xml:space="preserve"> by his/her </w:t>
+        <w:t xml:space="preserve">password </w:t>
       </w:r>
       <w:r>
         <w:rPr>
@@ -14862,7 +14678,7 @@
           <w:color w:val="auto"/>
           <w:szCs w:val="28"/>
         </w:rPr>
-        <w:t xml:space="preserve">password </w:t>
+        <w:t>chosen</w:t>
       </w:r>
       <w:r>
         <w:rPr>
@@ -14870,7 +14686,7 @@
           <w:color w:val="auto"/>
           <w:szCs w:val="28"/>
         </w:rPr>
-        <w:t>chosen</w:t>
+        <w:t xml:space="preserve"> in the enrollment phase. During the session, the OIM server generates and sends</w:t>
       </w:r>
       <w:r>
         <w:rPr>
@@ -14878,7 +14694,7 @@
           <w:color w:val="auto"/>
           <w:szCs w:val="28"/>
         </w:rPr>
-        <w:t xml:space="preserve"> in the enrollment phase. During the session, the OIM server generates and sends</w:t>
+        <w:t xml:space="preserve"> a </w:t>
       </w:r>
       <w:r>
         <w:rPr>
@@ -14886,7 +14702,7 @@
           <w:color w:val="auto"/>
           <w:szCs w:val="28"/>
         </w:rPr>
-        <w:t xml:space="preserve"> a </w:t>
+        <w:t xml:space="preserve">certificate signing request to the CA. As soon as the request is signed, the </w:t>
       </w:r>
       <w:r>
         <w:rPr>
@@ -14894,7 +14710,7 @@
           <w:color w:val="auto"/>
           <w:szCs w:val="28"/>
         </w:rPr>
-        <w:t xml:space="preserve">certificate signing request to the CA. As soon as the request is signed, the </w:t>
+        <w:t>OIM server creates a PKCS12 object</w:t>
       </w:r>
       <w:r>
         <w:rPr>
@@ -14902,14 +14718,6 @@
           <w:color w:val="auto"/>
           <w:szCs w:val="28"/>
         </w:rPr>
-        <w:t>OIM server creates a PKCS12 object</w:t>
-      </w:r>
-      <w:r>
-        <w:rPr>
-          <w:rFonts w:cs="Tahoma"/>
-          <w:color w:val="auto"/>
-          <w:szCs w:val="28"/>
-        </w:rPr>
         <w:t xml:space="preserve"> that includes the certificate and the private key and makes this available for the subscriber’s download. </w:t>
       </w:r>
       <w:r>
@@ -14950,8 +14758,8 @@
         <w:contextualSpacing w:val="0"/>
         <w:jc w:val="both"/>
       </w:pPr>
-      <w:bookmarkStart w:id="279" w:name="h.f6f21a706278" w:colFirst="0" w:colLast="0"/>
-      <w:bookmarkEnd w:id="279"/>
+      <w:bookmarkStart w:id="281" w:name="h.f6f21a706278" w:colFirst="0" w:colLast="0"/>
+      <w:bookmarkEnd w:id="281"/>
       <w:r>
         <w:t>6.1.3 Public key delivery to certificate issuer</w:t>
       </w:r>
@@ -14982,12 +14790,12 @@
         <w:contextualSpacing w:val="0"/>
         <w:jc w:val="both"/>
       </w:pPr>
-      <w:bookmarkStart w:id="280" w:name="h.7d2c916b014d" w:colFirst="0" w:colLast="0"/>
-      <w:bookmarkStart w:id="281" w:name="_6.1.4_CA_public"/>
-      <w:bookmarkStart w:id="282" w:name="_6.1.4_CA_public_1"/>
-      <w:bookmarkEnd w:id="280"/>
-      <w:bookmarkEnd w:id="281"/>
+      <w:bookmarkStart w:id="282" w:name="h.7d2c916b014d" w:colFirst="0" w:colLast="0"/>
+      <w:bookmarkStart w:id="283" w:name="_6.1.4_CA_public"/>
+      <w:bookmarkStart w:id="284" w:name="_6.1.4_CA_public_1"/>
       <w:bookmarkEnd w:id="282"/>
+      <w:bookmarkEnd w:id="283"/>
+      <w:bookmarkEnd w:id="284"/>
       <w:r>
         <w:t>6.1.4 CA public key delivery to relying parties</w:t>
       </w:r>
@@ -15034,8 +14842,8 @@
         <w:contextualSpacing w:val="0"/>
         <w:jc w:val="both"/>
       </w:pPr>
-      <w:bookmarkStart w:id="283" w:name="h.6aa0b3adcc71" w:colFirst="0" w:colLast="0"/>
-      <w:bookmarkEnd w:id="283"/>
+      <w:bookmarkStart w:id="285" w:name="h.6aa0b3adcc71" w:colFirst="0" w:colLast="0"/>
+      <w:bookmarkEnd w:id="285"/>
       <w:r>
         <w:t>6.1.5 Key sizes</w:t>
       </w:r>
@@ -15059,8 +14867,8 @@
         <w:contextualSpacing w:val="0"/>
         <w:jc w:val="both"/>
       </w:pPr>
-      <w:bookmarkStart w:id="284" w:name="h.57b72ddc7ba1" w:colFirst="0" w:colLast="0"/>
-      <w:bookmarkEnd w:id="284"/>
+      <w:bookmarkStart w:id="286" w:name="h.57b72ddc7ba1" w:colFirst="0" w:colLast="0"/>
+      <w:bookmarkEnd w:id="286"/>
       <w:r>
         <w:t>6.1.6 Public key parameters generation and quality checking</w:t>
       </w:r>
@@ -15084,8 +14892,8 @@
         <w:contextualSpacing w:val="0"/>
         <w:jc w:val="both"/>
       </w:pPr>
-      <w:bookmarkStart w:id="285" w:name="h.0c7d09a38d55" w:colFirst="0" w:colLast="0"/>
-      <w:bookmarkEnd w:id="285"/>
+      <w:bookmarkStart w:id="287" w:name="h.0c7d09a38d55" w:colFirst="0" w:colLast="0"/>
+      <w:bookmarkEnd w:id="287"/>
       <w:r>
         <w:t>6.1.7 Key usage purposes (as per X.509 v3 key usage field)</w:t>
       </w:r>
@@ -15120,8 +14928,8 @@
         <w:contextualSpacing w:val="0"/>
         <w:jc w:val="both"/>
       </w:pPr>
-      <w:bookmarkStart w:id="286" w:name="h.518f735cf4d5" w:colFirst="0" w:colLast="0"/>
-      <w:bookmarkEnd w:id="286"/>
+      <w:bookmarkStart w:id="288" w:name="h.518f735cf4d5" w:colFirst="0" w:colLast="0"/>
+      <w:bookmarkEnd w:id="288"/>
       <w:r>
         <w:t>6.2 Private Key Protection and Cryptographic Module Engineering Controls</w:t>
       </w:r>
@@ -15133,8 +14941,8 @@
         <w:contextualSpacing w:val="0"/>
         <w:jc w:val="both"/>
       </w:pPr>
-      <w:bookmarkStart w:id="287" w:name="h.c3f74896dd19" w:colFirst="0" w:colLast="0"/>
-      <w:bookmarkEnd w:id="287"/>
+      <w:bookmarkStart w:id="289" w:name="h.c3f74896dd19" w:colFirst="0" w:colLast="0"/>
+      <w:bookmarkEnd w:id="289"/>
       <w:r>
         <w:t>6.2.1 Cryptographic module standards and controls</w:t>
       </w:r>
@@ -15158,8 +14966,8 @@
         <w:contextualSpacing w:val="0"/>
         <w:jc w:val="both"/>
       </w:pPr>
-      <w:bookmarkStart w:id="288" w:name="h.fc076149506e" w:colFirst="0" w:colLast="0"/>
-      <w:bookmarkEnd w:id="288"/>
+      <w:bookmarkStart w:id="290" w:name="h.fc076149506e" w:colFirst="0" w:colLast="0"/>
+      <w:bookmarkEnd w:id="290"/>
       <w:r>
         <w:t>6.2.2 Private key (n out of m) multi-person control</w:t>
       </w:r>
@@ -15183,8 +14991,8 @@
         <w:contextualSpacing w:val="0"/>
         <w:jc w:val="both"/>
       </w:pPr>
-      <w:bookmarkStart w:id="289" w:name="h.ff297d446ae6" w:colFirst="0" w:colLast="0"/>
-      <w:bookmarkEnd w:id="289"/>
+      <w:bookmarkStart w:id="291" w:name="h.ff297d446ae6" w:colFirst="0" w:colLast="0"/>
+      <w:bookmarkEnd w:id="291"/>
       <w:r>
         <w:t>6.2.3 Private key escrow</w:t>
       </w:r>
@@ -15208,10 +15016,10 @@
         <w:contextualSpacing w:val="0"/>
         <w:jc w:val="both"/>
       </w:pPr>
-      <w:bookmarkStart w:id="290" w:name="h.552f3d70ee4b" w:colFirst="0" w:colLast="0"/>
-      <w:bookmarkStart w:id="291" w:name="_6.2.4_Private_key"/>
-      <w:bookmarkEnd w:id="290"/>
-      <w:bookmarkEnd w:id="291"/>
+      <w:bookmarkStart w:id="292" w:name="h.552f3d70ee4b" w:colFirst="0" w:colLast="0"/>
+      <w:bookmarkStart w:id="293" w:name="_6.2.4_Private_key"/>
+      <w:bookmarkEnd w:id="292"/>
+      <w:bookmarkEnd w:id="293"/>
       <w:r>
         <w:t>6.2.4 Private key backup</w:t>
       </w:r>
@@ -15260,8 +15068,8 @@
         <w:contextualSpacing w:val="0"/>
         <w:jc w:val="both"/>
       </w:pPr>
-      <w:bookmarkStart w:id="292" w:name="h.daa5bff3cffe" w:colFirst="0" w:colLast="0"/>
-      <w:bookmarkEnd w:id="292"/>
+      <w:bookmarkStart w:id="294" w:name="h.daa5bff3cffe" w:colFirst="0" w:colLast="0"/>
+      <w:bookmarkEnd w:id="294"/>
       <w:r>
         <w:t>6.2.5 Private key archival</w:t>
       </w:r>
@@ -15285,10 +15093,10 @@
         <w:contextualSpacing w:val="0"/>
         <w:jc w:val="both"/>
       </w:pPr>
-      <w:bookmarkStart w:id="293" w:name="h.572fd2f18dae" w:colFirst="0" w:colLast="0"/>
-      <w:bookmarkStart w:id="294" w:name="_6.2.6_Private_key"/>
-      <w:bookmarkEnd w:id="293"/>
-      <w:bookmarkEnd w:id="294"/>
+      <w:bookmarkStart w:id="295" w:name="h.572fd2f18dae" w:colFirst="0" w:colLast="0"/>
+      <w:bookmarkStart w:id="296" w:name="_6.2.6_Private_key"/>
+      <w:bookmarkEnd w:id="295"/>
+      <w:bookmarkEnd w:id="296"/>
       <w:r>
         <w:t>6.2.6 Private key transfer into or from a cryptographic module</w:t>
       </w:r>
@@ -15323,8 +15131,8 @@
         <w:contextualSpacing w:val="0"/>
         <w:jc w:val="both"/>
       </w:pPr>
-      <w:bookmarkStart w:id="295" w:name="h.6b260d97b2ea" w:colFirst="0" w:colLast="0"/>
-      <w:bookmarkEnd w:id="295"/>
+      <w:bookmarkStart w:id="297" w:name="h.6b260d97b2ea" w:colFirst="0" w:colLast="0"/>
+      <w:bookmarkEnd w:id="297"/>
       <w:r>
         <w:t>6.2.7 Private key storage on cryptographic module</w:t>
       </w:r>
@@ -15348,8 +15156,8 @@
         <w:contextualSpacing w:val="0"/>
         <w:jc w:val="both"/>
       </w:pPr>
-      <w:bookmarkStart w:id="296" w:name="h.20621707249b" w:colFirst="0" w:colLast="0"/>
-      <w:bookmarkEnd w:id="296"/>
+      <w:bookmarkStart w:id="298" w:name="h.20621707249b" w:colFirst="0" w:colLast="0"/>
+      <w:bookmarkEnd w:id="298"/>
       <w:r>
         <w:t>6.2.8 Method of activating private key</w:t>
       </w:r>
@@ -15373,8 +15181,8 @@
         <w:contextualSpacing w:val="0"/>
         <w:jc w:val="both"/>
       </w:pPr>
-      <w:bookmarkStart w:id="297" w:name="h.acb1c24c4c9e" w:colFirst="0" w:colLast="0"/>
-      <w:bookmarkEnd w:id="297"/>
+      <w:bookmarkStart w:id="299" w:name="h.acb1c24c4c9e" w:colFirst="0" w:colLast="0"/>
+      <w:bookmarkEnd w:id="299"/>
       <w:r>
         <w:t>6.2.9 Method of deactivating private key</w:t>
       </w:r>
@@ -15398,8 +15206,8 @@
         <w:contextualSpacing w:val="0"/>
         <w:jc w:val="both"/>
       </w:pPr>
-      <w:bookmarkStart w:id="298" w:name="h.0b2f2abd4345" w:colFirst="0" w:colLast="0"/>
-      <w:bookmarkEnd w:id="298"/>
+      <w:bookmarkStart w:id="300" w:name="h.0b2f2abd4345" w:colFirst="0" w:colLast="0"/>
+      <w:bookmarkEnd w:id="300"/>
       <w:r>
         <w:t>6.2.10 Method of destroying private key</w:t>
       </w:r>
@@ -15423,8 +15231,8 @@
         <w:contextualSpacing w:val="0"/>
         <w:jc w:val="both"/>
       </w:pPr>
-      <w:bookmarkStart w:id="299" w:name="h.87c5afa1cf30" w:colFirst="0" w:colLast="0"/>
-      <w:bookmarkEnd w:id="299"/>
+      <w:bookmarkStart w:id="301" w:name="h.87c5afa1cf30" w:colFirst="0" w:colLast="0"/>
+      <w:bookmarkEnd w:id="301"/>
       <w:r>
         <w:t>6.2.11 Cryptographic Module Rating</w:t>
       </w:r>
@@ -15448,8 +15256,8 @@
         <w:contextualSpacing w:val="0"/>
         <w:jc w:val="both"/>
       </w:pPr>
-      <w:bookmarkStart w:id="300" w:name="h.60781a90d4d1" w:colFirst="0" w:colLast="0"/>
-      <w:bookmarkEnd w:id="300"/>
+      <w:bookmarkStart w:id="302" w:name="h.60781a90d4d1" w:colFirst="0" w:colLast="0"/>
+      <w:bookmarkEnd w:id="302"/>
       <w:r>
         <w:t>6.3 Other aspects of key pair management</w:t>
       </w:r>
@@ -15461,8 +15269,8 @@
         <w:contextualSpacing w:val="0"/>
         <w:jc w:val="both"/>
       </w:pPr>
-      <w:bookmarkStart w:id="301" w:name="h.d9e2347c5ab1" w:colFirst="0" w:colLast="0"/>
-      <w:bookmarkEnd w:id="301"/>
+      <w:bookmarkStart w:id="303" w:name="h.d9e2347c5ab1" w:colFirst="0" w:colLast="0"/>
+      <w:bookmarkEnd w:id="303"/>
       <w:r>
         <w:t>6.3.1 Public key archival</w:t>
       </w:r>
@@ -15486,8 +15294,8 @@
         <w:contextualSpacing w:val="0"/>
         <w:jc w:val="both"/>
       </w:pPr>
-      <w:bookmarkStart w:id="302" w:name="h.18a772d763aa" w:colFirst="0" w:colLast="0"/>
-      <w:bookmarkEnd w:id="302"/>
+      <w:bookmarkStart w:id="304" w:name="h.18a772d763aa" w:colFirst="0" w:colLast="0"/>
+      <w:bookmarkEnd w:id="304"/>
       <w:r>
         <w:t>6.3.2 Certificate operational periods and key pair usage periods</w:t>
       </w:r>
@@ -15533,10 +15341,10 @@
         <w:contextualSpacing w:val="0"/>
         <w:jc w:val="both"/>
       </w:pPr>
-      <w:bookmarkStart w:id="303" w:name="h.a4de7369f699" w:colFirst="0" w:colLast="0"/>
-      <w:bookmarkStart w:id="304" w:name="_6.4_Activation_data"/>
-      <w:bookmarkEnd w:id="303"/>
-      <w:bookmarkEnd w:id="304"/>
+      <w:bookmarkStart w:id="305" w:name="h.a4de7369f699" w:colFirst="0" w:colLast="0"/>
+      <w:bookmarkStart w:id="306" w:name="_6.4_Activation_data"/>
+      <w:bookmarkEnd w:id="305"/>
+      <w:bookmarkEnd w:id="306"/>
       <w:r>
         <w:t>6.4 Activation data</w:t>
       </w:r>
@@ -15548,8 +15356,8 @@
         <w:contextualSpacing w:val="0"/>
         <w:jc w:val="both"/>
       </w:pPr>
-      <w:bookmarkStart w:id="305" w:name="h.e588988f01ea" w:colFirst="0" w:colLast="0"/>
-      <w:bookmarkEnd w:id="305"/>
+      <w:bookmarkStart w:id="307" w:name="h.e588988f01ea" w:colFirst="0" w:colLast="0"/>
+      <w:bookmarkEnd w:id="307"/>
       <w:r>
         <w:t>6.4.1 Activation data generation and installation</w:t>
       </w:r>
@@ -15573,8 +15381,8 @@
         <w:contextualSpacing w:val="0"/>
         <w:jc w:val="both"/>
       </w:pPr>
-      <w:bookmarkStart w:id="306" w:name="h.0191a3789b37" w:colFirst="0" w:colLast="0"/>
-      <w:bookmarkEnd w:id="306"/>
+      <w:bookmarkStart w:id="308" w:name="h.0191a3789b37" w:colFirst="0" w:colLast="0"/>
+      <w:bookmarkEnd w:id="308"/>
       <w:r>
         <w:t>6.4.2 Activation data protection</w:t>
       </w:r>
@@ -15604,8 +15412,8 @@
         <w:contextualSpacing w:val="0"/>
         <w:jc w:val="both"/>
       </w:pPr>
-      <w:bookmarkStart w:id="307" w:name="h.d26567fb5f0f" w:colFirst="0" w:colLast="0"/>
-      <w:bookmarkEnd w:id="307"/>
+      <w:bookmarkStart w:id="309" w:name="h.d26567fb5f0f" w:colFirst="0" w:colLast="0"/>
+      <w:bookmarkEnd w:id="309"/>
       <w:r>
         <w:t>6.4.3 Other aspects of activation data</w:t>
       </w:r>
@@ -15629,8 +15437,8 @@
         <w:contextualSpacing w:val="0"/>
         <w:jc w:val="both"/>
       </w:pPr>
-      <w:bookmarkStart w:id="308" w:name="h.a9367d356fe4" w:colFirst="0" w:colLast="0"/>
-      <w:bookmarkEnd w:id="308"/>
+      <w:bookmarkStart w:id="310" w:name="h.a9367d356fe4" w:colFirst="0" w:colLast="0"/>
+      <w:bookmarkEnd w:id="310"/>
       <w:r>
         <w:t>6.5 Computer security controls</w:t>
       </w:r>
@@ -15642,8 +15450,8 @@
         <w:contextualSpacing w:val="0"/>
         <w:jc w:val="both"/>
       </w:pPr>
-      <w:bookmarkStart w:id="309" w:name="h.03b8b719b6d4" w:colFirst="0" w:colLast="0"/>
-      <w:bookmarkEnd w:id="309"/>
+      <w:bookmarkStart w:id="311" w:name="h.03b8b719b6d4" w:colFirst="0" w:colLast="0"/>
+      <w:bookmarkEnd w:id="311"/>
       <w:r>
         <w:t>6.5.1 Specific computer security technical requirements</w:t>
       </w:r>
@@ -15693,8 +15501,8 @@
         <w:contextualSpacing w:val="0"/>
         <w:jc w:val="both"/>
       </w:pPr>
-      <w:bookmarkStart w:id="310" w:name="h.f33918a2e305" w:colFirst="0" w:colLast="0"/>
-      <w:bookmarkEnd w:id="310"/>
+      <w:bookmarkStart w:id="312" w:name="h.f33918a2e305" w:colFirst="0" w:colLast="0"/>
+      <w:bookmarkEnd w:id="312"/>
       <w:r>
         <w:t>6.5.2 Computer security rating</w:t>
       </w:r>
@@ -15718,8 +15526,8 @@
         <w:contextualSpacing w:val="0"/>
         <w:jc w:val="both"/>
       </w:pPr>
-      <w:bookmarkStart w:id="311" w:name="h.e63bdf99a68f" w:colFirst="0" w:colLast="0"/>
-      <w:bookmarkEnd w:id="311"/>
+      <w:bookmarkStart w:id="313" w:name="h.e63bdf99a68f" w:colFirst="0" w:colLast="0"/>
+      <w:bookmarkEnd w:id="313"/>
       <w:r>
         <w:t>6.6 Life cycle technical controls</w:t>
       </w:r>
@@ -15731,8 +15539,8 @@
         <w:contextualSpacing w:val="0"/>
         <w:jc w:val="both"/>
       </w:pPr>
-      <w:bookmarkStart w:id="312" w:name="h.e2e84ad16c93" w:colFirst="0" w:colLast="0"/>
-      <w:bookmarkEnd w:id="312"/>
+      <w:bookmarkStart w:id="314" w:name="h.e2e84ad16c93" w:colFirst="0" w:colLast="0"/>
+      <w:bookmarkEnd w:id="314"/>
       <w:r>
         <w:lastRenderedPageBreak/>
         <w:t>6.6.1 System development controls</w:t>
@@ -15757,8 +15565,8 @@
         <w:contextualSpacing w:val="0"/>
         <w:jc w:val="both"/>
       </w:pPr>
-      <w:bookmarkStart w:id="313" w:name="h.1563e4431f8f" w:colFirst="0" w:colLast="0"/>
-      <w:bookmarkEnd w:id="313"/>
+      <w:bookmarkStart w:id="315" w:name="h.1563e4431f8f" w:colFirst="0" w:colLast="0"/>
+      <w:bookmarkEnd w:id="315"/>
       <w:r>
         <w:t>6.6.2 Security management controls</w:t>
       </w:r>
@@ -15782,8 +15590,8 @@
         <w:contextualSpacing w:val="0"/>
         <w:jc w:val="both"/>
       </w:pPr>
-      <w:bookmarkStart w:id="314" w:name="h.331aaa95c562" w:colFirst="0" w:colLast="0"/>
-      <w:bookmarkEnd w:id="314"/>
+      <w:bookmarkStart w:id="316" w:name="h.331aaa95c562" w:colFirst="0" w:colLast="0"/>
+      <w:bookmarkEnd w:id="316"/>
       <w:r>
         <w:t>6.6.3 Life cycle security controls</w:t>
       </w:r>
@@ -15807,8 +15615,8 @@
         <w:contextualSpacing w:val="0"/>
         <w:jc w:val="both"/>
       </w:pPr>
-      <w:bookmarkStart w:id="315" w:name="h.8d290dfef9f5" w:colFirst="0" w:colLast="0"/>
-      <w:bookmarkEnd w:id="315"/>
+      <w:bookmarkStart w:id="317" w:name="h.8d290dfef9f5" w:colFirst="0" w:colLast="0"/>
+      <w:bookmarkEnd w:id="317"/>
       <w:r>
         <w:t>6.7 Network security controls</w:t>
       </w:r>
@@ -15838,8 +15646,8 @@
         <w:contextualSpacing w:val="0"/>
         <w:jc w:val="both"/>
       </w:pPr>
-      <w:bookmarkStart w:id="316" w:name="h.42c3fab8feb0" w:colFirst="0" w:colLast="0"/>
-      <w:bookmarkEnd w:id="316"/>
+      <w:bookmarkStart w:id="318" w:name="h.42c3fab8feb0" w:colFirst="0" w:colLast="0"/>
+      <w:bookmarkEnd w:id="318"/>
       <w:r>
         <w:t>6.8 Time-stamping</w:t>
       </w:r>
@@ -15863,8 +15671,8 @@
         <w:contextualSpacing w:val="0"/>
         <w:jc w:val="both"/>
       </w:pPr>
-      <w:bookmarkStart w:id="317" w:name="h.a9cacd7e9bdf" w:colFirst="0" w:colLast="0"/>
-      <w:bookmarkEnd w:id="317"/>
+      <w:bookmarkStart w:id="319" w:name="h.a9cacd7e9bdf" w:colFirst="0" w:colLast="0"/>
+      <w:bookmarkEnd w:id="319"/>
       <w:r>
         <w:t>7. CERTIFICATE, CRL, AND OCSP PROFILES</w:t>
       </w:r>
@@ -15876,8 +15684,8 @@
         <w:contextualSpacing w:val="0"/>
         <w:jc w:val="both"/>
       </w:pPr>
-      <w:bookmarkStart w:id="318" w:name="h.a8eb83445ee5" w:colFirst="0" w:colLast="0"/>
-      <w:bookmarkEnd w:id="318"/>
+      <w:bookmarkStart w:id="320" w:name="h.a8eb83445ee5" w:colFirst="0" w:colLast="0"/>
+      <w:bookmarkEnd w:id="320"/>
       <w:r>
         <w:t>7.1 Certificate profile</w:t>
       </w:r>
@@ -15925,8 +15733,8 @@
         <w:contextualSpacing w:val="0"/>
         <w:jc w:val="both"/>
       </w:pPr>
-      <w:bookmarkStart w:id="319" w:name="h.7e57e2f9f774" w:colFirst="0" w:colLast="0"/>
-      <w:bookmarkEnd w:id="319"/>
+      <w:bookmarkStart w:id="321" w:name="h.7e57e2f9f774" w:colFirst="0" w:colLast="0"/>
+      <w:bookmarkEnd w:id="321"/>
       <w:r>
         <w:t>7.1.1 Version number(s)</w:t>
       </w:r>
@@ -15950,12 +15758,12 @@
         <w:contextualSpacing w:val="0"/>
         <w:jc w:val="both"/>
       </w:pPr>
-      <w:bookmarkStart w:id="320" w:name="h.16cf795c54fe" w:colFirst="0" w:colLast="0"/>
-      <w:bookmarkStart w:id="321" w:name="_7.1.2_Certificate_extensions"/>
-      <w:bookmarkStart w:id="322" w:name="_7.1.2_Certificate_extensions_1"/>
-      <w:bookmarkEnd w:id="320"/>
-      <w:bookmarkEnd w:id="321"/>
+      <w:bookmarkStart w:id="322" w:name="h.16cf795c54fe" w:colFirst="0" w:colLast="0"/>
+      <w:bookmarkStart w:id="323" w:name="_7.1.2_Certificate_extensions"/>
+      <w:bookmarkStart w:id="324" w:name="_7.1.2_Certificate_extensions_1"/>
       <w:bookmarkEnd w:id="322"/>
+      <w:bookmarkEnd w:id="323"/>
+      <w:bookmarkEnd w:id="324"/>
       <w:r>
         <w:t>7.1.2 Certificate extensions</w:t>
       </w:r>
@@ -15993,13 +15801,8 @@
         <w:jc w:val="both"/>
       </w:pPr>
       <w:r>
-        <w:t xml:space="preserve">    </w:t>
-      </w:r>
-      <w:proofErr w:type="gramStart"/>
-      <w:r>
-        <w:t>CA:TRUE</w:t>
-      </w:r>
-      <w:proofErr w:type="gramEnd"/>
+        <w:t xml:space="preserve">    CA:TRUE</w:t>
+      </w:r>
     </w:p>
     <w:p>
       <w:pPr>
@@ -16120,12 +15923,8 @@
       <w:r>
         <w:lastRenderedPageBreak/>
         <w:tab/>
-      </w:r>
-      <w:proofErr w:type="gramStart"/>
-      <w:r>
         <w:t>CA:FALSE</w:t>
       </w:r>
-      <w:proofErr w:type="gramEnd"/>
     </w:p>
     <w:p>
       <w:pPr>
@@ -16149,21 +15948,8 @@
       </w:pPr>
       <w:r>
         <w:tab/>
-        <w:t xml:space="preserve">Digital Signature, Key </w:t>
-      </w:r>
-      <w:proofErr w:type="spellStart"/>
-      <w:r>
-        <w:t>Encipherment</w:t>
-      </w:r>
-      <w:proofErr w:type="spellEnd"/>
-      <w:r>
-        <w:t xml:space="preserve">, Data </w:t>
-      </w:r>
-      <w:proofErr w:type="spellStart"/>
-      <w:r>
-        <w:t>Encipherment</w:t>
-      </w:r>
-      <w:proofErr w:type="spellEnd"/>
+        <w:t>Digital Signature, Key Encipherment, Data Encipherment</w:t>
+      </w:r>
     </w:p>
     <w:p>
       <w:pPr>
@@ -16256,20 +16042,8 @@
       </w:pPr>
       <w:r>
         <w:tab/>
-      </w:r>
-      <w:proofErr w:type="spellStart"/>
-      <w:r>
-        <w:t>URI:http</w:t>
-      </w:r>
-      <w:proofErr w:type="spellEnd"/>
-      <w:r>
-        <w:t>://crl.cilogon.org/</w:t>
-      </w:r>
-      <w:proofErr w:type="spellStart"/>
-      <w:r>
-        <w:t>cilogon-osg.crl</w:t>
-      </w:r>
-      <w:proofErr w:type="spellEnd"/>
+        <w:t>URI:http://crl.cilogon.org/cilogon-osg.crl</w:t>
+      </w:r>
     </w:p>
     <w:p>
       <w:pPr>
@@ -16354,12 +16128,8 @@
       </w:pPr>
       <w:r>
         <w:tab/>
-      </w:r>
-      <w:proofErr w:type="gramStart"/>
-      <w:r>
         <w:t>CA:FALSE</w:t>
       </w:r>
-      <w:proofErr w:type="gramEnd"/>
     </w:p>
     <w:p>
       <w:pPr>
@@ -16383,21 +16153,8 @@
       </w:pPr>
       <w:r>
         <w:tab/>
-        <w:t xml:space="preserve">Digital Signature, Key </w:t>
-      </w:r>
-      <w:proofErr w:type="spellStart"/>
-      <w:r>
-        <w:t>Encipherment</w:t>
-      </w:r>
-      <w:proofErr w:type="spellEnd"/>
-      <w:r>
-        <w:t xml:space="preserve">, Data </w:t>
-      </w:r>
-      <w:proofErr w:type="spellStart"/>
-      <w:r>
-        <w:t>Encipherment</w:t>
-      </w:r>
-      <w:proofErr w:type="spellEnd"/>
+        <w:t>Digital Signature, Key Encipherment, Data Encipherment</w:t>
+      </w:r>
     </w:p>
     <w:p>
       <w:pPr>
@@ -16493,20 +16250,8 @@
       </w:pPr>
       <w:r>
         <w:tab/>
-      </w:r>
-      <w:proofErr w:type="spellStart"/>
-      <w:r>
-        <w:t>URI:http</w:t>
-      </w:r>
-      <w:proofErr w:type="spellEnd"/>
-      <w:r>
-        <w:t>://crl.cilogon.org/</w:t>
-      </w:r>
-      <w:proofErr w:type="spellStart"/>
-      <w:r>
-        <w:t>cilogon-osg.crl</w:t>
-      </w:r>
-      <w:proofErr w:type="spellEnd"/>
+        <w:t>URI:http://crl.cilogon.org/cilogon-osg.crl</w:t>
+      </w:r>
     </w:p>
     <w:p>
       <w:pPr>
@@ -16541,8 +16286,8 @@
         <w:contextualSpacing w:val="0"/>
         <w:jc w:val="both"/>
       </w:pPr>
-      <w:bookmarkStart w:id="323" w:name="h.e67a6c3c3320" w:colFirst="0" w:colLast="0"/>
-      <w:bookmarkEnd w:id="323"/>
+      <w:bookmarkStart w:id="325" w:name="h.e67a6c3c3320" w:colFirst="0" w:colLast="0"/>
+      <w:bookmarkEnd w:id="325"/>
       <w:r>
         <w:t>7.1.3 Algorithm object identifiers</w:t>
       </w:r>
@@ -16568,15 +16313,7 @@
         <w:jc w:val="both"/>
       </w:pPr>
       <w:r>
-        <w:t xml:space="preserve">RSA Encryption: </w:t>
-      </w:r>
-      <w:proofErr w:type="spellStart"/>
-      <w:r>
-        <w:t>rsaEncryption</w:t>
-      </w:r>
-      <w:proofErr w:type="spellEnd"/>
-      <w:r>
-        <w:t xml:space="preserve"> 1.2.840.113549.1.1.1</w:t>
+        <w:t>RSA Encryption: rsaEncryption 1.2.840.113549.1.1.1</w:t>
       </w:r>
     </w:p>
     <w:p>
@@ -16598,8 +16335,8 @@
         <w:contextualSpacing w:val="0"/>
         <w:jc w:val="both"/>
       </w:pPr>
-      <w:bookmarkStart w:id="324" w:name="h.630819ce97ae" w:colFirst="0" w:colLast="0"/>
-      <w:bookmarkEnd w:id="324"/>
+      <w:bookmarkStart w:id="326" w:name="h.630819ce97ae" w:colFirst="0" w:colLast="0"/>
+      <w:bookmarkEnd w:id="326"/>
       <w:r>
         <w:t>7.1.4 Name forms</w:t>
       </w:r>
@@ -16631,8 +16368,8 @@
         <w:contextualSpacing w:val="0"/>
         <w:jc w:val="both"/>
       </w:pPr>
-      <w:bookmarkStart w:id="325" w:name="h.ac2a9a041574" w:colFirst="0" w:colLast="0"/>
-      <w:bookmarkEnd w:id="325"/>
+      <w:bookmarkStart w:id="327" w:name="h.ac2a9a041574" w:colFirst="0" w:colLast="0"/>
+      <w:bookmarkEnd w:id="327"/>
       <w:r>
         <w:t>7.1.5 Name constraints</w:t>
       </w:r>
@@ -16652,13 +16389,8 @@
         <w:t xml:space="preserve">end entity subject </w:t>
       </w:r>
       <w:r>
-        <w:t>distinguished names have the following prefix: /DC=org/DC=</w:t>
-      </w:r>
-      <w:proofErr w:type="spellStart"/>
-      <w:r>
-        <w:t>opensciencegrid</w:t>
-      </w:r>
-      <w:proofErr w:type="spellEnd"/>
+        <w:t>distinguished names have the following prefix: /DC=org/DC=opensciencegrid</w:t>
+      </w:r>
     </w:p>
     <w:p>
       <w:pPr>
@@ -16666,10 +16398,10 @@
         <w:contextualSpacing w:val="0"/>
         <w:jc w:val="both"/>
       </w:pPr>
-      <w:bookmarkStart w:id="326" w:name="h.9dbab215364c" w:colFirst="0" w:colLast="0"/>
-      <w:bookmarkStart w:id="327" w:name="_7.1.6_Certificate_policy"/>
-      <w:bookmarkEnd w:id="326"/>
-      <w:bookmarkEnd w:id="327"/>
+      <w:bookmarkStart w:id="328" w:name="h.9dbab215364c" w:colFirst="0" w:colLast="0"/>
+      <w:bookmarkStart w:id="329" w:name="_7.1.6_Certificate_policy"/>
+      <w:bookmarkEnd w:id="328"/>
+      <w:bookmarkEnd w:id="329"/>
       <w:r>
         <w:t>7.1.6 Certificate policy object identifier</w:t>
       </w:r>
@@ -16838,8 +16570,8 @@
         <w:contextualSpacing w:val="0"/>
         <w:jc w:val="both"/>
       </w:pPr>
-      <w:bookmarkStart w:id="328" w:name="h.jcacd7bfjl86" w:colFirst="0" w:colLast="0"/>
-      <w:bookmarkEnd w:id="328"/>
+      <w:bookmarkStart w:id="330" w:name="h.jcacd7bfjl86" w:colFirst="0" w:colLast="0"/>
+      <w:bookmarkEnd w:id="330"/>
       <w:r>
         <w:t>7.1.7 Usage of Policy Constraints extension</w:t>
       </w:r>
@@ -16863,8 +16595,8 @@
         <w:contextualSpacing w:val="0"/>
         <w:jc w:val="both"/>
       </w:pPr>
-      <w:bookmarkStart w:id="329" w:name="h.6ce68c3bed6e" w:colFirst="0" w:colLast="0"/>
-      <w:bookmarkEnd w:id="329"/>
+      <w:bookmarkStart w:id="331" w:name="h.6ce68c3bed6e" w:colFirst="0" w:colLast="0"/>
+      <w:bookmarkEnd w:id="331"/>
       <w:r>
         <w:t>7.1.8 Policy qualifiers syntax and semantics</w:t>
       </w:r>
@@ -16888,8 +16620,8 @@
         <w:contextualSpacing w:val="0"/>
         <w:jc w:val="both"/>
       </w:pPr>
-      <w:bookmarkStart w:id="330" w:name="h.bbb243220f71" w:colFirst="0" w:colLast="0"/>
-      <w:bookmarkEnd w:id="330"/>
+      <w:bookmarkStart w:id="332" w:name="h.bbb243220f71" w:colFirst="0" w:colLast="0"/>
+      <w:bookmarkEnd w:id="332"/>
       <w:r>
         <w:t>7.1.9 Processing semantics for the critical Certificate Policies extension</w:t>
       </w:r>
@@ -16913,8 +16645,8 @@
         <w:contextualSpacing w:val="0"/>
         <w:jc w:val="both"/>
       </w:pPr>
-      <w:bookmarkStart w:id="331" w:name="h.3173a70fca74" w:colFirst="0" w:colLast="0"/>
-      <w:bookmarkEnd w:id="331"/>
+      <w:bookmarkStart w:id="333" w:name="h.3173a70fca74" w:colFirst="0" w:colLast="0"/>
+      <w:bookmarkEnd w:id="333"/>
       <w:r>
         <w:t>7.2 CRL profile</w:t>
       </w:r>
@@ -16950,8 +16682,8 @@
         <w:contextualSpacing w:val="0"/>
         <w:jc w:val="both"/>
       </w:pPr>
-      <w:bookmarkStart w:id="332" w:name="h.a7c35480e847" w:colFirst="0" w:colLast="0"/>
-      <w:bookmarkEnd w:id="332"/>
+      <w:bookmarkStart w:id="334" w:name="h.a7c35480e847" w:colFirst="0" w:colLast="0"/>
+      <w:bookmarkEnd w:id="334"/>
       <w:r>
         <w:t>7.2.1 Version number(s)</w:t>
       </w:r>
@@ -16975,8 +16707,8 @@
         <w:contextualSpacing w:val="0"/>
         <w:jc w:val="both"/>
       </w:pPr>
-      <w:bookmarkStart w:id="333" w:name="h.cd7fbba047a0" w:colFirst="0" w:colLast="0"/>
-      <w:bookmarkEnd w:id="333"/>
+      <w:bookmarkStart w:id="335" w:name="h.cd7fbba047a0" w:colFirst="0" w:colLast="0"/>
+      <w:bookmarkEnd w:id="335"/>
       <w:r>
         <w:t>7.2.2 CRL and CRL entry extensions</w:t>
       </w:r>
@@ -17000,8 +16732,8 @@
         <w:contextualSpacing w:val="0"/>
         <w:jc w:val="both"/>
       </w:pPr>
-      <w:bookmarkStart w:id="334" w:name="h.e0ced4270ab7" w:colFirst="0" w:colLast="0"/>
-      <w:bookmarkEnd w:id="334"/>
+      <w:bookmarkStart w:id="336" w:name="h.e0ced4270ab7" w:colFirst="0" w:colLast="0"/>
+      <w:bookmarkEnd w:id="336"/>
       <w:r>
         <w:t>7.3 OCSP profile</w:t>
       </w:r>
@@ -17025,8 +16757,8 @@
         <w:contextualSpacing w:val="0"/>
         <w:jc w:val="both"/>
       </w:pPr>
-      <w:bookmarkStart w:id="335" w:name="h.b94854a6ce9e" w:colFirst="0" w:colLast="0"/>
-      <w:bookmarkEnd w:id="335"/>
+      <w:bookmarkStart w:id="337" w:name="h.b94854a6ce9e" w:colFirst="0" w:colLast="0"/>
+      <w:bookmarkEnd w:id="337"/>
       <w:r>
         <w:t>7.3.1 Version number(s)</w:t>
       </w:r>
@@ -17050,8 +16782,8 @@
         <w:contextualSpacing w:val="0"/>
         <w:jc w:val="both"/>
       </w:pPr>
-      <w:bookmarkStart w:id="336" w:name="h.8f541c37d2cf" w:colFirst="0" w:colLast="0"/>
-      <w:bookmarkEnd w:id="336"/>
+      <w:bookmarkStart w:id="338" w:name="h.8f541c37d2cf" w:colFirst="0" w:colLast="0"/>
+      <w:bookmarkEnd w:id="338"/>
       <w:r>
         <w:t>7.3.2 OCSP extensions</w:t>
       </w:r>
@@ -17075,8 +16807,8 @@
         <w:contextualSpacing w:val="0"/>
         <w:jc w:val="both"/>
       </w:pPr>
-      <w:bookmarkStart w:id="337" w:name="h.fe818e940acf" w:colFirst="0" w:colLast="0"/>
-      <w:bookmarkEnd w:id="337"/>
+      <w:bookmarkStart w:id="339" w:name="h.fe818e940acf" w:colFirst="0" w:colLast="0"/>
+      <w:bookmarkEnd w:id="339"/>
       <w:r>
         <w:t xml:space="preserve">8. COMPLIANCE AUDIT AND OTHER </w:t>
       </w:r>
@@ -17092,8 +16824,8 @@
         <w:contextualSpacing w:val="0"/>
         <w:jc w:val="both"/>
       </w:pPr>
-      <w:bookmarkStart w:id="338" w:name="h.df22e56ca3f7" w:colFirst="0" w:colLast="0"/>
-      <w:bookmarkEnd w:id="338"/>
+      <w:bookmarkStart w:id="340" w:name="h.df22e56ca3f7" w:colFirst="0" w:colLast="0"/>
+      <w:bookmarkEnd w:id="340"/>
       <w:r>
         <w:t>8.1 Frequency or circumstances of assessment</w:t>
       </w:r>
@@ -17162,8 +16894,8 @@
         <w:contextualSpacing w:val="0"/>
         <w:jc w:val="both"/>
       </w:pPr>
-      <w:bookmarkStart w:id="339" w:name="h.a32d018cc672" w:colFirst="0" w:colLast="0"/>
-      <w:bookmarkEnd w:id="339"/>
+      <w:bookmarkStart w:id="341" w:name="h.a32d018cc672" w:colFirst="0" w:colLast="0"/>
+      <w:bookmarkEnd w:id="341"/>
       <w:r>
         <w:t>8.2 Identity/qualifications of assessor</w:t>
       </w:r>
@@ -17187,8 +16919,8 @@
         <w:contextualSpacing w:val="0"/>
         <w:jc w:val="both"/>
       </w:pPr>
-      <w:bookmarkStart w:id="340" w:name="h.89a4db726880" w:colFirst="0" w:colLast="0"/>
-      <w:bookmarkEnd w:id="340"/>
+      <w:bookmarkStart w:id="342" w:name="h.89a4db726880" w:colFirst="0" w:colLast="0"/>
+      <w:bookmarkEnd w:id="342"/>
       <w:r>
         <w:t>8.3 Assessor's relationship to assessed entity</w:t>
       </w:r>
@@ -17212,8 +16944,8 @@
         <w:contextualSpacing w:val="0"/>
         <w:jc w:val="both"/>
       </w:pPr>
-      <w:bookmarkStart w:id="341" w:name="h.9c5f8a1338f3" w:colFirst="0" w:colLast="0"/>
-      <w:bookmarkEnd w:id="341"/>
+      <w:bookmarkStart w:id="343" w:name="h.9c5f8a1338f3" w:colFirst="0" w:colLast="0"/>
+      <w:bookmarkEnd w:id="343"/>
       <w:r>
         <w:t>8.4 Topics covered by assessment</w:t>
       </w:r>
@@ -17237,8 +16969,8 @@
         <w:contextualSpacing w:val="0"/>
         <w:jc w:val="both"/>
       </w:pPr>
-      <w:bookmarkStart w:id="342" w:name="h.df8f8974e3a1" w:colFirst="0" w:colLast="0"/>
-      <w:bookmarkEnd w:id="342"/>
+      <w:bookmarkStart w:id="344" w:name="h.df8f8974e3a1" w:colFirst="0" w:colLast="0"/>
+      <w:bookmarkEnd w:id="344"/>
       <w:r>
         <w:t>8.5 Actions taken as a result of deficiency</w:t>
       </w:r>
@@ -17262,8 +16994,8 @@
         <w:contextualSpacing w:val="0"/>
         <w:jc w:val="both"/>
       </w:pPr>
-      <w:bookmarkStart w:id="343" w:name="h.79a61d5aa8a7" w:colFirst="0" w:colLast="0"/>
-      <w:bookmarkEnd w:id="343"/>
+      <w:bookmarkStart w:id="345" w:name="h.79a61d5aa8a7" w:colFirst="0" w:colLast="0"/>
+      <w:bookmarkEnd w:id="345"/>
       <w:r>
         <w:t>8.6 Communication of results</w:t>
       </w:r>
@@ -17293,8 +17025,8 @@
         <w:contextualSpacing w:val="0"/>
         <w:jc w:val="both"/>
       </w:pPr>
-      <w:bookmarkStart w:id="344" w:name="h.080bfac008d7" w:colFirst="0" w:colLast="0"/>
-      <w:bookmarkEnd w:id="344"/>
+      <w:bookmarkStart w:id="346" w:name="h.080bfac008d7" w:colFirst="0" w:colLast="0"/>
+      <w:bookmarkEnd w:id="346"/>
       <w:r>
         <w:t>9. OTHER BUSINESS AND LEGAL MATTERS</w:t>
       </w:r>
@@ -17306,8 +17038,8 @@
         <w:contextualSpacing w:val="0"/>
         <w:jc w:val="both"/>
       </w:pPr>
-      <w:bookmarkStart w:id="345" w:name="h.3639e6e53455" w:colFirst="0" w:colLast="0"/>
-      <w:bookmarkEnd w:id="345"/>
+      <w:bookmarkStart w:id="347" w:name="h.3639e6e53455" w:colFirst="0" w:colLast="0"/>
+      <w:bookmarkEnd w:id="347"/>
       <w:r>
         <w:t>9.1 Fees</w:t>
       </w:r>
@@ -17319,8 +17051,8 @@
         <w:contextualSpacing w:val="0"/>
         <w:jc w:val="both"/>
       </w:pPr>
-      <w:bookmarkStart w:id="346" w:name="h.5f3ea7a0e38d" w:colFirst="0" w:colLast="0"/>
-      <w:bookmarkEnd w:id="346"/>
+      <w:bookmarkStart w:id="348" w:name="h.5f3ea7a0e38d" w:colFirst="0" w:colLast="0"/>
+      <w:bookmarkEnd w:id="348"/>
       <w:r>
         <w:t>9.1.1 Certificate issuance or renewal fees</w:t>
       </w:r>
@@ -17344,8 +17076,8 @@
         <w:contextualSpacing w:val="0"/>
         <w:jc w:val="both"/>
       </w:pPr>
-      <w:bookmarkStart w:id="347" w:name="h.74d84b33d51f" w:colFirst="0" w:colLast="0"/>
-      <w:bookmarkEnd w:id="347"/>
+      <w:bookmarkStart w:id="349" w:name="h.74d84b33d51f" w:colFirst="0" w:colLast="0"/>
+      <w:bookmarkEnd w:id="349"/>
       <w:r>
         <w:t>9.1.2 Certificate access fees</w:t>
       </w:r>
@@ -17369,8 +17101,8 @@
         <w:contextualSpacing w:val="0"/>
         <w:jc w:val="both"/>
       </w:pPr>
-      <w:bookmarkStart w:id="348" w:name="h.19cbd0970bee" w:colFirst="0" w:colLast="0"/>
-      <w:bookmarkEnd w:id="348"/>
+      <w:bookmarkStart w:id="350" w:name="h.19cbd0970bee" w:colFirst="0" w:colLast="0"/>
+      <w:bookmarkEnd w:id="350"/>
       <w:r>
         <w:lastRenderedPageBreak/>
         <w:t>9.1.3 Revocation or status information access fees</w:t>
@@ -17395,8 +17127,8 @@
         <w:contextualSpacing w:val="0"/>
         <w:jc w:val="both"/>
       </w:pPr>
-      <w:bookmarkStart w:id="349" w:name="h.7f54aed8ef8a" w:colFirst="0" w:colLast="0"/>
-      <w:bookmarkEnd w:id="349"/>
+      <w:bookmarkStart w:id="351" w:name="h.7f54aed8ef8a" w:colFirst="0" w:colLast="0"/>
+      <w:bookmarkEnd w:id="351"/>
       <w:r>
         <w:t>9.1.4 Fees for other services</w:t>
       </w:r>
@@ -17420,8 +17152,8 @@
         <w:contextualSpacing w:val="0"/>
         <w:jc w:val="both"/>
       </w:pPr>
-      <w:bookmarkStart w:id="350" w:name="h.749790d28cb7" w:colFirst="0" w:colLast="0"/>
-      <w:bookmarkEnd w:id="350"/>
+      <w:bookmarkStart w:id="352" w:name="h.749790d28cb7" w:colFirst="0" w:colLast="0"/>
+      <w:bookmarkEnd w:id="352"/>
       <w:r>
         <w:t>9.1.5 Refund policy</w:t>
       </w:r>
@@ -17445,8 +17177,8 @@
         <w:contextualSpacing w:val="0"/>
         <w:jc w:val="both"/>
       </w:pPr>
-      <w:bookmarkStart w:id="351" w:name="h.b46ea5db86d6" w:colFirst="0" w:colLast="0"/>
-      <w:bookmarkEnd w:id="351"/>
+      <w:bookmarkStart w:id="353" w:name="h.b46ea5db86d6" w:colFirst="0" w:colLast="0"/>
+      <w:bookmarkEnd w:id="353"/>
       <w:r>
         <w:t>9.2 Financial responsibility</w:t>
       </w:r>
@@ -17470,8 +17202,8 @@
         <w:contextualSpacing w:val="0"/>
         <w:jc w:val="both"/>
       </w:pPr>
-      <w:bookmarkStart w:id="352" w:name="h.d169bd1a303f" w:colFirst="0" w:colLast="0"/>
-      <w:bookmarkEnd w:id="352"/>
+      <w:bookmarkStart w:id="354" w:name="h.d169bd1a303f" w:colFirst="0" w:colLast="0"/>
+      <w:bookmarkEnd w:id="354"/>
       <w:r>
         <w:t>9.2.1 Insurance coverage</w:t>
       </w:r>
@@ -17495,8 +17227,8 @@
         <w:contextualSpacing w:val="0"/>
         <w:jc w:val="both"/>
       </w:pPr>
-      <w:bookmarkStart w:id="353" w:name="h.6b7d402767b7" w:colFirst="0" w:colLast="0"/>
-      <w:bookmarkEnd w:id="353"/>
+      <w:bookmarkStart w:id="355" w:name="h.6b7d402767b7" w:colFirst="0" w:colLast="0"/>
+      <w:bookmarkEnd w:id="355"/>
       <w:r>
         <w:t>9.2.2 Other assets</w:t>
       </w:r>
@@ -17520,8 +17252,8 @@
         <w:contextualSpacing w:val="0"/>
         <w:jc w:val="both"/>
       </w:pPr>
-      <w:bookmarkStart w:id="354" w:name="h.b7fdc92da3ed" w:colFirst="0" w:colLast="0"/>
-      <w:bookmarkEnd w:id="354"/>
+      <w:bookmarkStart w:id="356" w:name="h.b7fdc92da3ed" w:colFirst="0" w:colLast="0"/>
+      <w:bookmarkEnd w:id="356"/>
       <w:r>
         <w:t>9.2.3 Insurance or warranty coverage for end-entities</w:t>
       </w:r>
@@ -17545,8 +17277,8 @@
         <w:contextualSpacing w:val="0"/>
         <w:jc w:val="both"/>
       </w:pPr>
-      <w:bookmarkStart w:id="355" w:name="h.d792b8f5be27" w:colFirst="0" w:colLast="0"/>
-      <w:bookmarkEnd w:id="355"/>
+      <w:bookmarkStart w:id="357" w:name="h.d792b8f5be27" w:colFirst="0" w:colLast="0"/>
+      <w:bookmarkEnd w:id="357"/>
       <w:r>
         <w:t>9.3 Confidentiality of business information</w:t>
       </w:r>
@@ -17558,8 +17290,8 @@
         <w:contextualSpacing w:val="0"/>
         <w:jc w:val="both"/>
       </w:pPr>
-      <w:bookmarkStart w:id="356" w:name="h.313238132e94" w:colFirst="0" w:colLast="0"/>
-      <w:bookmarkEnd w:id="356"/>
+      <w:bookmarkStart w:id="358" w:name="h.313238132e94" w:colFirst="0" w:colLast="0"/>
+      <w:bookmarkEnd w:id="358"/>
       <w:r>
         <w:t>9.3.1 Scope of confidential information</w:t>
       </w:r>
@@ -17583,8 +17315,8 @@
         <w:contextualSpacing w:val="0"/>
         <w:jc w:val="both"/>
       </w:pPr>
-      <w:bookmarkStart w:id="357" w:name="h.f802f92959c5" w:colFirst="0" w:colLast="0"/>
-      <w:bookmarkEnd w:id="357"/>
+      <w:bookmarkStart w:id="359" w:name="h.f802f92959c5" w:colFirst="0" w:colLast="0"/>
+      <w:bookmarkEnd w:id="359"/>
       <w:r>
         <w:t>9.3.2 Information not within the scope of confidential information</w:t>
       </w:r>
@@ -17608,8 +17340,8 @@
         <w:contextualSpacing w:val="0"/>
         <w:jc w:val="both"/>
       </w:pPr>
-      <w:bookmarkStart w:id="358" w:name="h.bbb34fa43c4c" w:colFirst="0" w:colLast="0"/>
-      <w:bookmarkEnd w:id="358"/>
+      <w:bookmarkStart w:id="360" w:name="h.bbb34fa43c4c" w:colFirst="0" w:colLast="0"/>
+      <w:bookmarkEnd w:id="360"/>
       <w:r>
         <w:t>9.3.3 Responsibility to protect confidential information</w:t>
       </w:r>
@@ -17633,8 +17365,8 @@
         <w:contextualSpacing w:val="0"/>
         <w:jc w:val="both"/>
       </w:pPr>
-      <w:bookmarkStart w:id="359" w:name="h.138965420fdb" w:colFirst="0" w:colLast="0"/>
-      <w:bookmarkEnd w:id="359"/>
+      <w:bookmarkStart w:id="361" w:name="h.138965420fdb" w:colFirst="0" w:colLast="0"/>
+      <w:bookmarkEnd w:id="361"/>
       <w:r>
         <w:t>9.4 Privacy of personal information</w:t>
       </w:r>
@@ -17662,8 +17394,8 @@
         <w:contextualSpacing w:val="0"/>
         <w:jc w:val="both"/>
       </w:pPr>
-      <w:bookmarkStart w:id="360" w:name="h.124864b73914" w:colFirst="0" w:colLast="0"/>
-      <w:bookmarkEnd w:id="360"/>
+      <w:bookmarkStart w:id="362" w:name="h.124864b73914" w:colFirst="0" w:colLast="0"/>
+      <w:bookmarkEnd w:id="362"/>
       <w:r>
         <w:t>9.4.1 Privacy plan</w:t>
       </w:r>
@@ -17687,8 +17419,8 @@
         <w:contextualSpacing w:val="0"/>
         <w:jc w:val="both"/>
       </w:pPr>
-      <w:bookmarkStart w:id="361" w:name="h.1fe7f9194066" w:colFirst="0" w:colLast="0"/>
-      <w:bookmarkEnd w:id="361"/>
+      <w:bookmarkStart w:id="363" w:name="h.1fe7f9194066" w:colFirst="0" w:colLast="0"/>
+      <w:bookmarkEnd w:id="363"/>
       <w:r>
         <w:t>9.4.2 Information treated as private</w:t>
       </w:r>
@@ -17712,8 +17444,8 @@
         <w:contextualSpacing w:val="0"/>
         <w:jc w:val="both"/>
       </w:pPr>
-      <w:bookmarkStart w:id="362" w:name="h.81d689dfc704" w:colFirst="0" w:colLast="0"/>
-      <w:bookmarkEnd w:id="362"/>
+      <w:bookmarkStart w:id="364" w:name="h.81d689dfc704" w:colFirst="0" w:colLast="0"/>
+      <w:bookmarkEnd w:id="364"/>
       <w:r>
         <w:t>9.4.3 Information not deemed private</w:t>
       </w:r>
@@ -17737,8 +17469,8 @@
         <w:contextualSpacing w:val="0"/>
         <w:jc w:val="both"/>
       </w:pPr>
-      <w:bookmarkStart w:id="363" w:name="h.9bc4dfde0731" w:colFirst="0" w:colLast="0"/>
-      <w:bookmarkEnd w:id="363"/>
+      <w:bookmarkStart w:id="365" w:name="h.9bc4dfde0731" w:colFirst="0" w:colLast="0"/>
+      <w:bookmarkEnd w:id="365"/>
       <w:r>
         <w:t>9.4.4 Responsibility to protect private information</w:t>
       </w:r>
@@ -17762,8 +17494,8 @@
         <w:contextualSpacing w:val="0"/>
         <w:jc w:val="both"/>
       </w:pPr>
-      <w:bookmarkStart w:id="364" w:name="h.d37ee09d993b" w:colFirst="0" w:colLast="0"/>
-      <w:bookmarkEnd w:id="364"/>
+      <w:bookmarkStart w:id="366" w:name="h.d37ee09d993b" w:colFirst="0" w:colLast="0"/>
+      <w:bookmarkEnd w:id="366"/>
       <w:r>
         <w:t>9.4.5 Notice and consent to use private information</w:t>
       </w:r>
@@ -17787,8 +17519,8 @@
         <w:contextualSpacing w:val="0"/>
         <w:jc w:val="both"/>
       </w:pPr>
-      <w:bookmarkStart w:id="365" w:name="h.9dc8962f70c5" w:colFirst="0" w:colLast="0"/>
-      <w:bookmarkEnd w:id="365"/>
+      <w:bookmarkStart w:id="367" w:name="h.9dc8962f70c5" w:colFirst="0" w:colLast="0"/>
+      <w:bookmarkEnd w:id="367"/>
       <w:r>
         <w:t>9.4.6 Disclosure pursuant to judicial or administrative process</w:t>
       </w:r>
@@ -17812,8 +17544,8 @@
         <w:contextualSpacing w:val="0"/>
         <w:jc w:val="both"/>
       </w:pPr>
-      <w:bookmarkStart w:id="366" w:name="h.a46d0294a41c" w:colFirst="0" w:colLast="0"/>
-      <w:bookmarkEnd w:id="366"/>
+      <w:bookmarkStart w:id="368" w:name="h.a46d0294a41c" w:colFirst="0" w:colLast="0"/>
+      <w:bookmarkEnd w:id="368"/>
       <w:r>
         <w:t>9.4.7 Other information disclosure circumstances</w:t>
       </w:r>
@@ -17837,8 +17569,8 @@
         <w:contextualSpacing w:val="0"/>
         <w:jc w:val="both"/>
       </w:pPr>
-      <w:bookmarkStart w:id="367" w:name="h.962185ec0857" w:colFirst="0" w:colLast="0"/>
-      <w:bookmarkEnd w:id="367"/>
+      <w:bookmarkStart w:id="369" w:name="h.962185ec0857" w:colFirst="0" w:colLast="0"/>
+      <w:bookmarkEnd w:id="369"/>
       <w:r>
         <w:t>9.5 Intellectual property rights</w:t>
       </w:r>
@@ -17862,8 +17594,8 @@
         <w:contextualSpacing w:val="0"/>
         <w:jc w:val="both"/>
       </w:pPr>
-      <w:bookmarkStart w:id="368" w:name="h.bb19f616b606" w:colFirst="0" w:colLast="0"/>
-      <w:bookmarkEnd w:id="368"/>
+      <w:bookmarkStart w:id="370" w:name="h.bb19f616b606" w:colFirst="0" w:colLast="0"/>
+      <w:bookmarkEnd w:id="370"/>
       <w:r>
         <w:t>9.6 Representations and warranties</w:t>
       </w:r>
@@ -17875,8 +17607,8 @@
         <w:contextualSpacing w:val="0"/>
         <w:jc w:val="both"/>
       </w:pPr>
-      <w:bookmarkStart w:id="369" w:name="h.58e3b9c92c24" w:colFirst="0" w:colLast="0"/>
-      <w:bookmarkEnd w:id="369"/>
+      <w:bookmarkStart w:id="371" w:name="h.58e3b9c92c24" w:colFirst="0" w:colLast="0"/>
+      <w:bookmarkEnd w:id="371"/>
       <w:r>
         <w:t>9.6.1 CA representations and warranties</w:t>
       </w:r>
@@ -17900,8 +17632,8 @@
         <w:contextualSpacing w:val="0"/>
         <w:jc w:val="both"/>
       </w:pPr>
-      <w:bookmarkStart w:id="370" w:name="h.9315e2e8a670" w:colFirst="0" w:colLast="0"/>
-      <w:bookmarkEnd w:id="370"/>
+      <w:bookmarkStart w:id="372" w:name="h.9315e2e8a670" w:colFirst="0" w:colLast="0"/>
+      <w:bookmarkEnd w:id="372"/>
       <w:r>
         <w:t>9.6.2 RA representations and warranties</w:t>
       </w:r>
@@ -17925,8 +17657,8 @@
         <w:contextualSpacing w:val="0"/>
         <w:jc w:val="both"/>
       </w:pPr>
-      <w:bookmarkStart w:id="371" w:name="h.96443bb1de80" w:colFirst="0" w:colLast="0"/>
-      <w:bookmarkEnd w:id="371"/>
+      <w:bookmarkStart w:id="373" w:name="h.96443bb1de80" w:colFirst="0" w:colLast="0"/>
+      <w:bookmarkEnd w:id="373"/>
       <w:r>
         <w:lastRenderedPageBreak/>
         <w:t>9.6.3 Subscriber representations and warranties</w:t>
@@ -17951,8 +17683,8 @@
         <w:contextualSpacing w:val="0"/>
         <w:jc w:val="both"/>
       </w:pPr>
-      <w:bookmarkStart w:id="372" w:name="h.d7dbf76a2936" w:colFirst="0" w:colLast="0"/>
-      <w:bookmarkEnd w:id="372"/>
+      <w:bookmarkStart w:id="374" w:name="h.d7dbf76a2936" w:colFirst="0" w:colLast="0"/>
+      <w:bookmarkEnd w:id="374"/>
       <w:r>
         <w:t>9.6.4 Relying party representations and warranties</w:t>
       </w:r>
@@ -17976,8 +17708,8 @@
         <w:contextualSpacing w:val="0"/>
         <w:jc w:val="both"/>
       </w:pPr>
-      <w:bookmarkStart w:id="373" w:name="h.25591f9c0dfc" w:colFirst="0" w:colLast="0"/>
-      <w:bookmarkEnd w:id="373"/>
+      <w:bookmarkStart w:id="375" w:name="h.25591f9c0dfc" w:colFirst="0" w:colLast="0"/>
+      <w:bookmarkEnd w:id="375"/>
       <w:r>
         <w:t>9.6.5 Representations and warranties of other participants</w:t>
       </w:r>
@@ -18001,8 +17733,8 @@
         <w:contextualSpacing w:val="0"/>
         <w:jc w:val="both"/>
       </w:pPr>
-      <w:bookmarkStart w:id="374" w:name="h.b0bfbd245372" w:colFirst="0" w:colLast="0"/>
-      <w:bookmarkEnd w:id="374"/>
+      <w:bookmarkStart w:id="376" w:name="h.b0bfbd245372" w:colFirst="0" w:colLast="0"/>
+      <w:bookmarkEnd w:id="376"/>
       <w:r>
         <w:t>9.7 Disclaimers of warranties</w:t>
       </w:r>
@@ -18026,8 +17758,8 @@
         <w:contextualSpacing w:val="0"/>
         <w:jc w:val="both"/>
       </w:pPr>
-      <w:bookmarkStart w:id="375" w:name="h.8597b789215d" w:colFirst="0" w:colLast="0"/>
-      <w:bookmarkEnd w:id="375"/>
+      <w:bookmarkStart w:id="377" w:name="h.8597b789215d" w:colFirst="0" w:colLast="0"/>
+      <w:bookmarkEnd w:id="377"/>
       <w:r>
         <w:t>9.8 Limitations of liability</w:t>
       </w:r>
@@ -18051,8 +17783,8 @@
         <w:contextualSpacing w:val="0"/>
         <w:jc w:val="both"/>
       </w:pPr>
-      <w:bookmarkStart w:id="376" w:name="h.b9736cc7e03c" w:colFirst="0" w:colLast="0"/>
-      <w:bookmarkEnd w:id="376"/>
+      <w:bookmarkStart w:id="378" w:name="h.b9736cc7e03c" w:colFirst="0" w:colLast="0"/>
+      <w:bookmarkEnd w:id="378"/>
       <w:r>
         <w:t>9.9 Indemnities</w:t>
       </w:r>
@@ -18076,8 +17808,8 @@
         <w:contextualSpacing w:val="0"/>
         <w:jc w:val="both"/>
       </w:pPr>
-      <w:bookmarkStart w:id="377" w:name="h.625f94ae53eb" w:colFirst="0" w:colLast="0"/>
-      <w:bookmarkEnd w:id="377"/>
+      <w:bookmarkStart w:id="379" w:name="h.625f94ae53eb" w:colFirst="0" w:colLast="0"/>
+      <w:bookmarkEnd w:id="379"/>
       <w:r>
         <w:t>9.10 Term and termination</w:t>
       </w:r>
@@ -18089,8 +17821,8 @@
         <w:contextualSpacing w:val="0"/>
         <w:jc w:val="both"/>
       </w:pPr>
-      <w:bookmarkStart w:id="378" w:name="h.432bebe36bff" w:colFirst="0" w:colLast="0"/>
-      <w:bookmarkEnd w:id="378"/>
+      <w:bookmarkStart w:id="380" w:name="h.432bebe36bff" w:colFirst="0" w:colLast="0"/>
+      <w:bookmarkEnd w:id="380"/>
       <w:r>
         <w:t>9.10.1 Term</w:t>
       </w:r>
@@ -18114,8 +17846,8 @@
         <w:contextualSpacing w:val="0"/>
         <w:jc w:val="both"/>
       </w:pPr>
-      <w:bookmarkStart w:id="379" w:name="h.3e1d92078805" w:colFirst="0" w:colLast="0"/>
-      <w:bookmarkEnd w:id="379"/>
+      <w:bookmarkStart w:id="381" w:name="h.3e1d92078805" w:colFirst="0" w:colLast="0"/>
+      <w:bookmarkEnd w:id="381"/>
       <w:r>
         <w:t>9.10.2 Termination</w:t>
       </w:r>
@@ -18139,8 +17871,8 @@
         <w:contextualSpacing w:val="0"/>
         <w:jc w:val="both"/>
       </w:pPr>
-      <w:bookmarkStart w:id="380" w:name="h.a590b65b40e1" w:colFirst="0" w:colLast="0"/>
-      <w:bookmarkEnd w:id="380"/>
+      <w:bookmarkStart w:id="382" w:name="h.a590b65b40e1" w:colFirst="0" w:colLast="0"/>
+      <w:bookmarkEnd w:id="382"/>
       <w:r>
         <w:t>9.10.3 Effect of termination and survival</w:t>
       </w:r>
@@ -18164,8 +17896,8 @@
         <w:contextualSpacing w:val="0"/>
         <w:jc w:val="both"/>
       </w:pPr>
-      <w:bookmarkStart w:id="381" w:name="h.f91a18a2d19d" w:colFirst="0" w:colLast="0"/>
-      <w:bookmarkEnd w:id="381"/>
+      <w:bookmarkStart w:id="383" w:name="h.f91a18a2d19d" w:colFirst="0" w:colLast="0"/>
+      <w:bookmarkEnd w:id="383"/>
       <w:r>
         <w:t>9.11 Individual notices and communications with participants</w:t>
       </w:r>
@@ -18189,12 +17921,12 @@
         <w:contextualSpacing w:val="0"/>
         <w:jc w:val="both"/>
       </w:pPr>
-      <w:bookmarkStart w:id="382" w:name="h.bed93100a00c" w:colFirst="0" w:colLast="0"/>
-      <w:bookmarkStart w:id="383" w:name="_9.12_Amendments"/>
-      <w:bookmarkStart w:id="384" w:name="_9.12_Amendments_1"/>
-      <w:bookmarkEnd w:id="382"/>
-      <w:bookmarkEnd w:id="383"/>
+      <w:bookmarkStart w:id="384" w:name="h.bed93100a00c" w:colFirst="0" w:colLast="0"/>
+      <w:bookmarkStart w:id="385" w:name="_9.12_Amendments"/>
+      <w:bookmarkStart w:id="386" w:name="_9.12_Amendments_1"/>
       <w:bookmarkEnd w:id="384"/>
+      <w:bookmarkEnd w:id="385"/>
+      <w:bookmarkEnd w:id="386"/>
       <w:r>
         <w:t>9.12 Amendments</w:t>
       </w:r>
@@ -18206,8 +17938,8 @@
         <w:contextualSpacing w:val="0"/>
         <w:jc w:val="both"/>
       </w:pPr>
-      <w:bookmarkStart w:id="385" w:name="h.8d9dadf7b9b3" w:colFirst="0" w:colLast="0"/>
-      <w:bookmarkEnd w:id="385"/>
+      <w:bookmarkStart w:id="387" w:name="h.8d9dadf7b9b3" w:colFirst="0" w:colLast="0"/>
+      <w:bookmarkEnd w:id="387"/>
       <w:r>
         <w:t>9.12.1 Procedure for amendment</w:t>
       </w:r>
@@ -18375,17 +18107,16 @@
       <w:r>
         <w:fldChar w:fldCharType="begin"/>
       </w:r>
-      <w:ins w:id="386" w:author="Jeny Teheran" w:date="2017-12-04T17:37:00Z">
+      <w:ins w:id="388" w:author="Jeny Teheran" w:date="2017-12-04T17:37:00Z">
         <w:r>
           <w:instrText>HYPERLINK "https://opensciencegrid.github.io/security/OSGCertificateService/"</w:instrText>
         </w:r>
       </w:ins>
-      <w:del w:id="387" w:author="Jeny Teheran" w:date="2017-12-04T17:37:00Z">
+      <w:del w:id="389" w:author="Jeny Teheran" w:date="2017-12-04T17:37:00Z">
         <w:r>
           <w:delInstrText xml:space="preserve"> HYPERLINK "https://twiki.grid.iu.edu/bin/view/Security/OSGCertificateService" </w:delInstrText>
         </w:r>
       </w:del>
-      <w:ins w:id="388" w:author="Jeny Teheran" w:date="2017-12-04T17:37:00Z"/>
       <w:r>
         <w:fldChar w:fldCharType="separate"/>
       </w:r>
@@ -18422,17 +18153,16 @@
       <w:r>
         <w:fldChar w:fldCharType="begin"/>
       </w:r>
-      <w:ins w:id="389" w:author="Jeny Teheran" w:date="2017-12-04T17:37:00Z">
+      <w:ins w:id="390" w:author="Jeny Teheran" w:date="2017-12-04T17:37:00Z">
         <w:r>
           <w:instrText>HYPERLINK "https://opensciencegrid.github.io/security/OSGCertificateService/"</w:instrText>
         </w:r>
       </w:ins>
-      <w:del w:id="390" w:author="Jeny Teheran" w:date="2017-12-04T17:37:00Z">
+      <w:del w:id="391" w:author="Jeny Teheran" w:date="2017-12-04T17:37:00Z">
         <w:r>
           <w:delInstrText xml:space="preserve"> HYPERLINK "https://twiki.grid.iu.edu/bin/view/Security/OSGCertificateService" </w:delInstrText>
         </w:r>
       </w:del>
-      <w:ins w:id="391" w:author="Jeny Teheran" w:date="2017-12-04T17:37:00Z"/>
       <w:r>
         <w:fldChar w:fldCharType="separate"/>
       </w:r>
@@ -18448,8 +18178,6 @@
         </w:rPr>
         <w:fldChar w:fldCharType="end"/>
       </w:r>
-      <w:bookmarkStart w:id="392" w:name="_GoBack"/>
-      <w:bookmarkEnd w:id="392"/>
       <w:r>
         <w:t>.</w:t>
       </w:r>
@@ -18493,15 +18221,7 @@
         <w:jc w:val="both"/>
       </w:pPr>
       <w:r>
-        <w:t xml:space="preserve">Allow a </w:t>
-      </w:r>
-      <w:proofErr w:type="gramStart"/>
-      <w:r>
-        <w:t>two week</w:t>
-      </w:r>
-      <w:proofErr w:type="gramEnd"/>
-      <w:r>
-        <w:t xml:space="preserve"> comment period. Incorporate comments and update the document as necessary.</w:t>
+        <w:t>Allow a two week comment period. Incorporate comments and update the document as necessary.</w:t>
       </w:r>
     </w:p>
     <w:p>
@@ -18525,8 +18245,8 @@
         <w:contextualSpacing w:val="0"/>
         <w:jc w:val="both"/>
       </w:pPr>
-      <w:bookmarkStart w:id="393" w:name="h.1091e045bffb" w:colFirst="0" w:colLast="0"/>
-      <w:bookmarkEnd w:id="393"/>
+      <w:bookmarkStart w:id="392" w:name="h.1091e045bffb" w:colFirst="0" w:colLast="0"/>
+      <w:bookmarkEnd w:id="392"/>
       <w:r>
         <w:t>9.12.2 Notification mechanism and period</w:t>
       </w:r>
@@ -18550,8 +18270,8 @@
         <w:contextualSpacing w:val="0"/>
         <w:jc w:val="both"/>
       </w:pPr>
-      <w:bookmarkStart w:id="394" w:name="h.168add539c2b" w:colFirst="0" w:colLast="0"/>
-      <w:bookmarkEnd w:id="394"/>
+      <w:bookmarkStart w:id="393" w:name="h.168add539c2b" w:colFirst="0" w:colLast="0"/>
+      <w:bookmarkEnd w:id="393"/>
       <w:r>
         <w:t>9.12.3 Circumstances under which OID must be changed</w:t>
       </w:r>
@@ -18575,8 +18295,8 @@
         <w:contextualSpacing w:val="0"/>
         <w:jc w:val="both"/>
       </w:pPr>
-      <w:bookmarkStart w:id="395" w:name="h.5767d0ba0d1a" w:colFirst="0" w:colLast="0"/>
-      <w:bookmarkEnd w:id="395"/>
+      <w:bookmarkStart w:id="394" w:name="h.5767d0ba0d1a" w:colFirst="0" w:colLast="0"/>
+      <w:bookmarkEnd w:id="394"/>
       <w:r>
         <w:t>9.13 Dispute resolution provisions</w:t>
       </w:r>
@@ -18600,8 +18320,8 @@
         <w:contextualSpacing w:val="0"/>
         <w:jc w:val="both"/>
       </w:pPr>
-      <w:bookmarkStart w:id="396" w:name="h.b9673f7ed66f" w:colFirst="0" w:colLast="0"/>
-      <w:bookmarkEnd w:id="396"/>
+      <w:bookmarkStart w:id="395" w:name="h.b9673f7ed66f" w:colFirst="0" w:colLast="0"/>
+      <w:bookmarkEnd w:id="395"/>
       <w:r>
         <w:t>9.14 Governing law</w:t>
       </w:r>
@@ -18625,8 +18345,8 @@
         <w:contextualSpacing w:val="0"/>
         <w:jc w:val="both"/>
       </w:pPr>
-      <w:bookmarkStart w:id="397" w:name="h.9a316bc8ed87" w:colFirst="0" w:colLast="0"/>
-      <w:bookmarkEnd w:id="397"/>
+      <w:bookmarkStart w:id="396" w:name="h.9a316bc8ed87" w:colFirst="0" w:colLast="0"/>
+      <w:bookmarkEnd w:id="396"/>
       <w:r>
         <w:t>9.15 Compliance with applicable law</w:t>
       </w:r>
@@ -18650,8 +18370,8 @@
         <w:contextualSpacing w:val="0"/>
         <w:jc w:val="both"/>
       </w:pPr>
-      <w:bookmarkStart w:id="398" w:name="h.ad5fea3c2393" w:colFirst="0" w:colLast="0"/>
-      <w:bookmarkEnd w:id="398"/>
+      <w:bookmarkStart w:id="397" w:name="h.ad5fea3c2393" w:colFirst="0" w:colLast="0"/>
+      <w:bookmarkEnd w:id="397"/>
       <w:r>
         <w:t>9.16 Miscellaneous provisions</w:t>
       </w:r>
@@ -18663,8 +18383,8 @@
         <w:contextualSpacing w:val="0"/>
         <w:jc w:val="both"/>
       </w:pPr>
-      <w:bookmarkStart w:id="399" w:name="h.40bb27063630" w:colFirst="0" w:colLast="0"/>
-      <w:bookmarkEnd w:id="399"/>
+      <w:bookmarkStart w:id="398" w:name="h.40bb27063630" w:colFirst="0" w:colLast="0"/>
+      <w:bookmarkEnd w:id="398"/>
       <w:r>
         <w:t>9.16.1 Entire agreement</w:t>
       </w:r>
@@ -18688,8 +18408,8 @@
         <w:contextualSpacing w:val="0"/>
         <w:jc w:val="both"/>
       </w:pPr>
-      <w:bookmarkStart w:id="400" w:name="h.8ae5c0bec959" w:colFirst="0" w:colLast="0"/>
-      <w:bookmarkEnd w:id="400"/>
+      <w:bookmarkStart w:id="399" w:name="h.8ae5c0bec959" w:colFirst="0" w:colLast="0"/>
+      <w:bookmarkEnd w:id="399"/>
       <w:r>
         <w:t>9.16.2 Assignment</w:t>
       </w:r>
@@ -18714,8 +18434,8 @@
         <w:contextualSpacing w:val="0"/>
         <w:jc w:val="both"/>
       </w:pPr>
-      <w:bookmarkStart w:id="401" w:name="h.cccf9c99ee13" w:colFirst="0" w:colLast="0"/>
-      <w:bookmarkEnd w:id="401"/>
+      <w:bookmarkStart w:id="400" w:name="h.cccf9c99ee13" w:colFirst="0" w:colLast="0"/>
+      <w:bookmarkEnd w:id="400"/>
       <w:r>
         <w:t>9.16.3 Severability</w:t>
       </w:r>
@@ -18739,8 +18459,8 @@
         <w:contextualSpacing w:val="0"/>
         <w:jc w:val="both"/>
       </w:pPr>
-      <w:bookmarkStart w:id="402" w:name="h.175ff88e6a76" w:colFirst="0" w:colLast="0"/>
-      <w:bookmarkEnd w:id="402"/>
+      <w:bookmarkStart w:id="401" w:name="h.175ff88e6a76" w:colFirst="0" w:colLast="0"/>
+      <w:bookmarkEnd w:id="401"/>
       <w:r>
         <w:t>9.16.4 Enforcement (attorneys' fees and waiver of rights)</w:t>
       </w:r>
@@ -18764,8 +18484,8 @@
         <w:contextualSpacing w:val="0"/>
         <w:jc w:val="both"/>
       </w:pPr>
-      <w:bookmarkStart w:id="403" w:name="h.3928815d5161" w:colFirst="0" w:colLast="0"/>
-      <w:bookmarkEnd w:id="403"/>
+      <w:bookmarkStart w:id="402" w:name="h.3928815d5161" w:colFirst="0" w:colLast="0"/>
+      <w:bookmarkEnd w:id="402"/>
       <w:r>
         <w:t>9.16.5 Force Majeure</w:t>
       </w:r>
@@ -18789,8 +18509,8 @@
         <w:contextualSpacing w:val="0"/>
         <w:jc w:val="both"/>
       </w:pPr>
-      <w:bookmarkStart w:id="404" w:name="h.0cfbae3f9e15" w:colFirst="0" w:colLast="0"/>
-      <w:bookmarkEnd w:id="404"/>
+      <w:bookmarkStart w:id="403" w:name="h.0cfbae3f9e15" w:colFirst="0" w:colLast="0"/>
+      <w:bookmarkEnd w:id="403"/>
       <w:r>
         <w:t>9.17 Other provisions</w:t>
       </w:r>
@@ -18870,7 +18590,7 @@
       <w:rPr>
         <w:noProof/>
       </w:rPr>
-      <w:t>2</w:t>
+      <w:t>11</w:t>
     </w:r>
     <w:r>
       <w:rPr>

</xml_diff>